<commit_message>
Corrections in the design and requirements
</commit_message>
<xml_diff>
--- a/Graph/Files/Grafo.docx
+++ b/Graph/Files/Grafo.docx
@@ -20,14 +20,8 @@
         <w:t xml:space="preserve">UNIVERSIDAD </w:t>
       </w:r>
       <w:r>
-        <w:rPr>
-          <w:rFonts w:eastAsia="Times New Roman" w:cs="Times New Roman" w:ascii="Times New Roman" w:hAnsi="Times New Roman"/>
-          <w:b/>
-          <w:sz w:val="24"/>
-          <w:szCs w:val="24"/>
-        </w:rPr>
         <w:drawing>
-          <wp:anchor behindDoc="0" distT="0" distB="0" distL="114300" distR="114300" simplePos="0" locked="0" layoutInCell="1" allowOverlap="1" relativeHeight="3">
+          <wp:anchor behindDoc="0" distT="0" distB="0" distL="114300" distR="114300" simplePos="0" locked="0" layoutInCell="1" allowOverlap="1" relativeHeight="2">
             <wp:simplePos x="0" y="0"/>
             <wp:positionH relativeFrom="column">
               <wp:posOffset>4067810</wp:posOffset>
@@ -79,7 +73,16 @@
           <w:sz w:val="24"/>
           <w:szCs w:val="24"/>
         </w:rPr>
-        <w:t>ICESI</w:t>
+        <w:t>I</w:t>
+      </w:r>
+      <w:r>
+        <w:rPr>
+          <w:rFonts w:eastAsia="Times New Roman" w:cs="Times New Roman" w:ascii="Times New Roman" w:hAnsi="Times New Roman"/>
+          <w:b/>
+          <w:sz w:val="24"/>
+          <w:szCs w:val="24"/>
+        </w:rPr>
+        <w:t>CESI</w:t>
       </w:r>
     </w:p>
     <w:p>
@@ -97,25 +100,7 @@
           <w:sz w:val="24"/>
           <w:szCs w:val="24"/>
         </w:rPr>
-        <w:t>F</w:t>
-      </w:r>
-      <w:r>
-        <w:rPr>
-          <w:rFonts w:eastAsia="Times New Roman" w:cs="Times New Roman" w:ascii="Times New Roman" w:hAnsi="Times New Roman"/>
-          <w:i/>
-          <w:sz w:val="24"/>
-          <w:szCs w:val="24"/>
-        </w:rPr>
-        <w:t>acultad de Ingenierí</w:t>
-      </w:r>
-      <w:r>
-        <w:rPr>
-          <w:rFonts w:eastAsia="Times New Roman" w:cs="Times New Roman" w:ascii="Times New Roman" w:hAnsi="Times New Roman"/>
-          <w:i/>
-          <w:sz w:val="24"/>
-          <w:szCs w:val="24"/>
-        </w:rPr>
-        <w:t>a</w:t>
+        <w:t>Facultad de Ingeniería</w:t>
       </w:r>
     </w:p>
     <w:p>
@@ -170,21 +155,30 @@
           <w:sz w:val="24"/>
           <w:szCs w:val="24"/>
         </w:rPr>
-        <w:t xml:space="preserve">C. </w:t>
+        <w:t>C. Gironza</w:t>
       </w:r>
       <w:r>
         <w:rPr>
           <w:rFonts w:eastAsia="Times New Roman" w:cs="Times New Roman" w:ascii="Times New Roman" w:hAnsi="Times New Roman"/>
           <w:sz w:val="24"/>
           <w:szCs w:val="24"/>
-        </w:rPr>
-        <w:t>Gironza</w:t>
+          <w:vertAlign w:val="superscript"/>
+        </w:rPr>
+        <w:t>1</w:t>
       </w:r>
       <w:r>
         <w:rPr>
           <w:rFonts w:eastAsia="Times New Roman" w:cs="Times New Roman" w:ascii="Times New Roman" w:hAnsi="Times New Roman"/>
           <w:sz w:val="24"/>
           <w:szCs w:val="24"/>
+        </w:rPr>
+        <w:t>, N. Salazar</w:t>
+      </w:r>
+      <w:r>
+        <w:rPr>
+          <w:rFonts w:eastAsia="Times New Roman" w:cs="Times New Roman" w:ascii="Times New Roman" w:hAnsi="Times New Roman"/>
+          <w:sz w:val="24"/>
+          <w:szCs w:val="24"/>
           <w:vertAlign w:val="superscript"/>
         </w:rPr>
         <w:t>1</w:t>
@@ -195,72 +189,7 @@
           <w:sz w:val="24"/>
           <w:szCs w:val="24"/>
         </w:rPr>
-        <w:t xml:space="preserve">, </w:t>
-      </w:r>
-      <w:r>
-        <w:rPr>
-          <w:rFonts w:eastAsia="Times New Roman" w:cs="Times New Roman" w:ascii="Times New Roman" w:hAnsi="Times New Roman"/>
-          <w:sz w:val="24"/>
-          <w:szCs w:val="24"/>
-        </w:rPr>
-        <w:t>N</w:t>
-      </w:r>
-      <w:r>
-        <w:rPr>
-          <w:rFonts w:eastAsia="Times New Roman" w:cs="Times New Roman" w:ascii="Times New Roman" w:hAnsi="Times New Roman"/>
-          <w:sz w:val="24"/>
-          <w:szCs w:val="24"/>
-        </w:rPr>
-        <w:t xml:space="preserve">. </w:t>
-      </w:r>
-      <w:r>
-        <w:rPr>
-          <w:rFonts w:eastAsia="Times New Roman" w:cs="Times New Roman" w:ascii="Times New Roman" w:hAnsi="Times New Roman"/>
-          <w:sz w:val="24"/>
-          <w:szCs w:val="24"/>
-        </w:rPr>
-        <w:t>Salazar</w:t>
-      </w:r>
-      <w:r>
-        <w:rPr>
-          <w:rFonts w:eastAsia="Times New Roman" w:cs="Times New Roman" w:ascii="Times New Roman" w:hAnsi="Times New Roman"/>
-          <w:sz w:val="24"/>
-          <w:szCs w:val="24"/>
-          <w:vertAlign w:val="superscript"/>
-        </w:rPr>
-        <w:t>1</w:t>
-      </w:r>
-      <w:r>
-        <w:rPr>
-          <w:rFonts w:eastAsia="Times New Roman" w:cs="Times New Roman" w:ascii="Times New Roman" w:hAnsi="Times New Roman"/>
-          <w:sz w:val="24"/>
-          <w:szCs w:val="24"/>
-        </w:rPr>
-        <w:t xml:space="preserve">, </w:t>
-      </w:r>
-      <w:r>
-        <w:rPr>
-          <w:rFonts w:eastAsia="Times New Roman" w:cs="Times New Roman" w:ascii="Times New Roman" w:hAnsi="Times New Roman"/>
-          <w:sz w:val="24"/>
-          <w:szCs w:val="24"/>
-        </w:rPr>
-        <w:t>C.</w:t>
-      </w:r>
-      <w:r>
-        <w:rPr>
-          <w:rFonts w:eastAsia="Times New Roman" w:cs="Times New Roman" w:ascii="Times New Roman" w:hAnsi="Times New Roman"/>
-          <w:sz w:val="24"/>
-          <w:szCs w:val="24"/>
-        </w:rPr>
-        <w:t xml:space="preserve"> </w:t>
-      </w:r>
-      <w:r>
-        <w:rPr>
-          <w:rFonts w:eastAsia="Times New Roman" w:cs="Times New Roman" w:ascii="Times New Roman" w:hAnsi="Times New Roman"/>
-          <w:sz w:val="24"/>
-          <w:szCs w:val="24"/>
-        </w:rPr>
-        <w:t>Olano</w:t>
+        <w:t>, C. Olano</w:t>
       </w:r>
       <w:r>
         <w:rPr>
@@ -326,25 +255,7 @@
           <w:sz w:val="24"/>
           <w:szCs w:val="24"/>
         </w:rPr>
-        <w:t xml:space="preserve">Ingeniería telemática, Facultad de ingeniería, Universidad Icesi, </w:t>
-      </w:r>
-      <w:r>
-        <w:rPr>
-          <w:rFonts w:eastAsia="Times New Roman" w:cs="Times New Roman" w:ascii="Times New Roman" w:hAnsi="Times New Roman"/>
-          <w:i/>
-          <w:sz w:val="24"/>
-          <w:szCs w:val="24"/>
-        </w:rPr>
-        <w:t>Lina Marcela Quintero Villareal</w:t>
-      </w:r>
-      <w:r>
-        <w:rPr>
-          <w:rFonts w:eastAsia="Times New Roman" w:cs="Times New Roman" w:ascii="Times New Roman" w:hAnsi="Times New Roman"/>
-          <w:i/>
-          <w:sz w:val="24"/>
-          <w:szCs w:val="24"/>
-        </w:rPr>
-        <w:t>,Cali Colombia.</w:t>
+        <w:t>Ingeniería telemática, Facultad de ingeniería, Universidad Icesi, Lina Marcela Quintero Villareal,Cali Colombia.</w:t>
       </w:r>
     </w:p>
     <w:p>
@@ -410,39 +321,7 @@
             <w:szCs w:val="24"/>
             <w:u w:val="none"/>
           </w:rPr>
-          <w:t xml:space="preserve">Norha Milena Villegas </w:t>
-        </w:r>
-        <w:r>
-          <w:rPr>
-            <w:rStyle w:val="InternetLink"/>
-            <w:rFonts w:eastAsia="Times New Roman" w:cs="Times New Roman" w:ascii="Times New Roman" w:hAnsi="Times New Roman"/>
-            <w:b w:val="false"/>
-            <w:i/>
-            <w:caps w:val="false"/>
-            <w:smallCaps w:val="false"/>
-            <w:color w:val="000000"/>
-            <w:spacing w:val="0"/>
-            <w:sz w:val="24"/>
-            <w:szCs w:val="24"/>
-            <w:u w:val="none"/>
-          </w:rPr>
-          <w:t>M</w:t>
-        </w:r>
-        <w:r>
-          <w:rPr>
-            <w:rStyle w:val="InternetLink"/>
-            <w:rFonts w:eastAsia="Times New Roman" w:cs="Times New Roman" w:ascii="Times New Roman" w:hAnsi="Times New Roman"/>
-            <w:b w:val="false"/>
-            <w:i/>
-            <w:caps w:val="false"/>
-            <w:smallCaps w:val="false"/>
-            <w:color w:val="000000"/>
-            <w:spacing w:val="0"/>
-            <w:sz w:val="24"/>
-            <w:szCs w:val="24"/>
-            <w:u w:val="none"/>
-          </w:rPr>
-          <w:t>achado</w:t>
+          <w:t>Norha Milena Villegas Machado</w:t>
         </w:r>
       </w:hyperlink>
       <w:r>
@@ -523,6 +402,8 @@
         <w:rPr>
           <w:rFonts w:ascii="Time new romance" w:hAnsi="Time new romance"/>
           <w:b w:val="false"/>
+          <w:b w:val="false"/>
+          <w:i w:val="false"/>
           <w:i w:val="false"/>
           <w:caps w:val="false"/>
           <w:smallCaps w:val="false"/>
@@ -555,6 +436,7 @@
           <w:b/>
           <w:bCs/>
           <w:i w:val="false"/>
+          <w:i w:val="false"/>
           <w:caps w:val="false"/>
           <w:smallCaps w:val="false"/>
           <w:color w:val="000000"/>
@@ -588,6 +470,7 @@
           <w:b/>
           <w:bCs/>
           <w:i w:val="false"/>
+          <w:i w:val="false"/>
           <w:caps w:val="false"/>
           <w:smallCaps w:val="false"/>
           <w:color w:val="000000"/>
@@ -617,6 +500,8 @@
         <w:rPr>
           <w:rFonts w:ascii="Time new romance" w:hAnsi="Time new romance"/>
           <w:b w:val="false"/>
+          <w:b w:val="false"/>
+          <w:i w:val="false"/>
           <w:i w:val="false"/>
           <w:caps w:val="false"/>
           <w:smallCaps w:val="false"/>
@@ -650,84 +535,30 @@
         <w:rPr>
           <w:rFonts w:ascii="Time new romance" w:hAnsi="Time new romance"/>
           <w:b w:val="false"/>
-          <w:i w:val="false"/>
-          <w:caps w:val="false"/>
-          <w:smallCaps w:val="false"/>
-          <w:color w:val="000000"/>
-          <w:spacing w:val="0"/>
-          <w:sz w:val="24"/>
-          <w:szCs w:val="24"/>
-        </w:rPr>
-      </w:pPr>
-      <w:r>
-        <w:rPr>
-          <w:rFonts w:ascii="Time new romance" w:hAnsi="Time new romance"/>
-          <w:b w:val="false"/>
-          <w:i w:val="false"/>
-          <w:caps w:val="false"/>
-          <w:smallCaps w:val="false"/>
-          <w:color w:val="000000"/>
-          <w:spacing w:val="0"/>
-          <w:sz w:val="24"/>
-          <w:szCs w:val="24"/>
-        </w:rPr>
-        <w:t xml:space="preserve">Un </w:t>
-      </w:r>
-      <w:r>
-        <w:rPr>
-          <w:rFonts w:ascii="Time new romance" w:hAnsi="Time new romance"/>
-          <w:b w:val="false"/>
-          <w:i w:val="false"/>
-          <w:caps w:val="false"/>
-          <w:smallCaps w:val="false"/>
-          <w:color w:val="000000"/>
-          <w:spacing w:val="0"/>
-          <w:sz w:val="24"/>
-          <w:szCs w:val="24"/>
-        </w:rPr>
-        <w:t>laberinto</w:t>
-      </w:r>
-      <w:r>
-        <w:rPr>
-          <w:rFonts w:ascii="Time new romance" w:hAnsi="Time new romance"/>
-          <w:b w:val="false"/>
-          <w:i w:val="false"/>
-          <w:caps w:val="false"/>
-          <w:smallCaps w:val="false"/>
-          <w:color w:val="000000"/>
-          <w:spacing w:val="0"/>
-          <w:sz w:val="24"/>
-          <w:szCs w:val="24"/>
-        </w:rPr>
-        <w:t xml:space="preserve"> </w:t>
-      </w:r>
-      <w:r>
-        <w:rPr>
-          <w:rFonts w:ascii="Time new romance" w:hAnsi="Time new romance"/>
-          <w:b w:val="false"/>
-          <w:i w:val="false"/>
-          <w:caps w:val="false"/>
-          <w:smallCaps w:val="false"/>
-          <w:color w:val="000000"/>
-          <w:spacing w:val="0"/>
-          <w:sz w:val="24"/>
-          <w:szCs w:val="24"/>
-        </w:rPr>
-        <w:t xml:space="preserve">es un lugar formado por calles y encrucijadas, intencionadamente complejo para confundir a quien se adentre en el mismo, </w:t>
-      </w:r>
-      <w:r>
-        <w:rPr>
-          <w:rFonts w:ascii="Time new romance" w:hAnsi="Time new romance"/>
-          <w:b w:val="false"/>
-          <w:i w:val="false"/>
-          <w:caps w:val="false"/>
-          <w:smallCaps w:val="false"/>
-          <w:color w:val="000000"/>
-          <w:spacing w:val="0"/>
-          <w:sz w:val="24"/>
-          <w:szCs w:val="24"/>
-        </w:rPr>
-        <w:t xml:space="preserve">un laberinto tiene al menos un camino a la salida, existen muchos juegos y/o experimentos relacionados con laberintos, como por ejemplo el </w:t>
+          <w:b w:val="false"/>
+          <w:i w:val="false"/>
+          <w:i w:val="false"/>
+          <w:caps w:val="false"/>
+          <w:smallCaps w:val="false"/>
+          <w:color w:val="000000"/>
+          <w:spacing w:val="0"/>
+          <w:sz w:val="24"/>
+          <w:szCs w:val="24"/>
+        </w:rPr>
+      </w:pPr>
+      <w:r>
+        <w:rPr>
+          <w:rFonts w:ascii="Time new romance" w:hAnsi="Time new romance"/>
+          <w:b w:val="false"/>
+          <w:i w:val="false"/>
+          <w:caps w:val="false"/>
+          <w:smallCaps w:val="false"/>
+          <w:color w:val="000000"/>
+          <w:spacing w:val="0"/>
+          <w:sz w:val="24"/>
+          <w:szCs w:val="24"/>
+        </w:rPr>
+        <w:t xml:space="preserve">Un laberinto es un lugar formado por calles y encrucijadas, intencionadamente complejo para confundir a quien se adentre en el mismo, un laberinto tiene al menos un camino a la salida, existen muchos juegos y/o experimentos relacionados con laberintos, como por ejemplo el </w:t>
       </w:r>
       <w:bookmarkStart w:id="0" w:name="firstHeading"/>
       <w:bookmarkEnd w:id="0"/>
@@ -744,202 +575,7 @@
           <w:szCs w:val="24"/>
           <w:lang w:val="es-ES"/>
         </w:rPr>
-        <w:t xml:space="preserve">Experimento Kerplunk, </w:t>
-      </w:r>
-      <w:r>
-        <w:rPr>
-          <w:rFonts w:ascii="Time new romance" w:hAnsi="Time new romance"/>
-          <w:b w:val="false"/>
-          <w:i w:val="false"/>
-          <w:caps w:val="false"/>
-          <w:smallCaps w:val="false"/>
-          <w:color w:val="000000"/>
-          <w:spacing w:val="0"/>
-          <w:sz w:val="24"/>
-          <w:szCs w:val="24"/>
-          <w:lang w:val="es-ES"/>
-        </w:rPr>
-        <w:t>un experimento de estimulo respuesta,</w:t>
-      </w:r>
-      <w:r>
-        <w:rPr>
-          <w:rFonts w:ascii="Time new romance" w:hAnsi="Time new romance"/>
-          <w:b w:val="false"/>
-          <w:i w:val="false"/>
-          <w:caps w:val="false"/>
-          <w:smallCaps w:val="false"/>
-          <w:color w:val="000000"/>
-          <w:spacing w:val="0"/>
-          <w:sz w:val="24"/>
-          <w:szCs w:val="24"/>
-          <w:lang w:val="es-ES"/>
-        </w:rPr>
-        <w:t xml:space="preserve"> </w:t>
-      </w:r>
-      <w:r>
-        <w:rPr>
-          <w:rFonts w:ascii="Time new romance" w:hAnsi="Time new romance"/>
-          <w:b w:val="false"/>
-          <w:i w:val="false"/>
-          <w:caps w:val="false"/>
-          <w:smallCaps w:val="false"/>
-          <w:color w:val="000000"/>
-          <w:spacing w:val="0"/>
-          <w:sz w:val="24"/>
-          <w:szCs w:val="24"/>
-          <w:lang w:val="es-ES"/>
-        </w:rPr>
-        <w:t xml:space="preserve">el cual consiste en </w:t>
-      </w:r>
-      <w:r>
-        <w:rPr>
-          <w:rFonts w:ascii="Time new romance" w:hAnsi="Time new romance"/>
-          <w:b w:val="false"/>
-          <w:i w:val="false"/>
-          <w:caps w:val="false"/>
-          <w:smallCaps w:val="false"/>
-          <w:color w:val="000000"/>
-          <w:spacing w:val="0"/>
-          <w:sz w:val="24"/>
-          <w:szCs w:val="24"/>
-          <w:lang w:val="es-ES"/>
-        </w:rPr>
-        <w:t>colocar</w:t>
-      </w:r>
-      <w:r>
-        <w:rPr>
-          <w:rFonts w:ascii="Time new romance" w:hAnsi="Time new romance"/>
-          <w:b w:val="false"/>
-          <w:i w:val="false"/>
-          <w:caps w:val="false"/>
-          <w:smallCaps w:val="false"/>
-          <w:color w:val="000000"/>
-          <w:spacing w:val="0"/>
-          <w:sz w:val="24"/>
-          <w:szCs w:val="24"/>
-          <w:lang w:val="es-ES"/>
-        </w:rPr>
-        <w:t xml:space="preserve"> un ratón </w:t>
-      </w:r>
-      <w:r>
-        <w:rPr>
-          <w:rFonts w:ascii="Time new romance" w:hAnsi="Time new romance"/>
-          <w:b w:val="false"/>
-          <w:i w:val="false"/>
-          <w:caps w:val="false"/>
-          <w:smallCaps w:val="false"/>
-          <w:color w:val="000000"/>
-          <w:spacing w:val="0"/>
-          <w:sz w:val="24"/>
-          <w:szCs w:val="24"/>
-          <w:lang w:val="es-ES"/>
-        </w:rPr>
-        <w:t>(individuo de estudio)</w:t>
-      </w:r>
-      <w:r>
-        <w:rPr>
-          <w:rFonts w:ascii="Time new romance" w:hAnsi="Time new romance"/>
-          <w:b w:val="false"/>
-          <w:i w:val="false"/>
-          <w:caps w:val="false"/>
-          <w:smallCaps w:val="false"/>
-          <w:color w:val="000000"/>
-          <w:spacing w:val="0"/>
-          <w:sz w:val="24"/>
-          <w:szCs w:val="24"/>
-          <w:lang w:val="es-ES"/>
-        </w:rPr>
-        <w:t xml:space="preserve"> dentro de un laberinto </w:t>
-      </w:r>
-      <w:r>
-        <w:rPr>
-          <w:rFonts w:ascii="Time new romance" w:hAnsi="Time new romance"/>
-          <w:b w:val="false"/>
-          <w:i w:val="false"/>
-          <w:caps w:val="false"/>
-          <w:smallCaps w:val="false"/>
-          <w:color w:val="000000"/>
-          <w:spacing w:val="0"/>
-          <w:sz w:val="24"/>
-          <w:szCs w:val="24"/>
-          <w:lang w:val="es-ES"/>
-        </w:rPr>
-        <w:t xml:space="preserve">el animal debe de </w:t>
-      </w:r>
-      <w:r>
-        <w:rPr>
-          <w:rFonts w:ascii="Time new romance" w:hAnsi="Time new romance"/>
-          <w:b w:val="false"/>
-          <w:i w:val="false"/>
-          <w:caps w:val="false"/>
-          <w:smallCaps w:val="false"/>
-          <w:color w:val="000000"/>
-          <w:spacing w:val="0"/>
-          <w:sz w:val="24"/>
-          <w:szCs w:val="24"/>
-          <w:lang w:val="es-ES"/>
-        </w:rPr>
-        <w:t xml:space="preserve">buscar la salida o recompensa, el </w:t>
-      </w:r>
-      <w:r>
-        <w:rPr>
-          <w:rFonts w:ascii="Time new romance" w:hAnsi="Time new romance"/>
-          <w:b w:val="false"/>
-          <w:i w:val="false"/>
-          <w:caps w:val="false"/>
-          <w:smallCaps w:val="false"/>
-          <w:color w:val="000000"/>
-          <w:spacing w:val="0"/>
-          <w:sz w:val="24"/>
-          <w:szCs w:val="24"/>
-          <w:lang w:val="es-ES"/>
-        </w:rPr>
-        <w:t xml:space="preserve">objetivo de este </w:t>
-      </w:r>
-      <w:r>
-        <w:rPr>
-          <w:rFonts w:ascii="Time new romance" w:hAnsi="Time new romance"/>
-          <w:b w:val="false"/>
-          <w:i w:val="false"/>
-          <w:caps w:val="false"/>
-          <w:smallCaps w:val="false"/>
-          <w:color w:val="000000"/>
-          <w:spacing w:val="0"/>
-          <w:sz w:val="24"/>
-          <w:szCs w:val="24"/>
-          <w:lang w:val="es-ES"/>
-        </w:rPr>
-        <w:t xml:space="preserve">experimento es exponer </w:t>
-      </w:r>
-      <w:r>
-        <w:rPr>
-          <w:rFonts w:ascii="Time new romance" w:hAnsi="Time new romance"/>
-          <w:b w:val="false"/>
-          <w:i w:val="false"/>
-          <w:caps w:val="false"/>
-          <w:smallCaps w:val="false"/>
-          <w:color w:val="000000"/>
-          <w:spacing w:val="0"/>
-          <w:sz w:val="24"/>
-          <w:szCs w:val="24"/>
-          <w:lang w:val="es-ES"/>
-        </w:rPr>
-        <w:t xml:space="preserve">como la repetición de una tarea </w:t>
-      </w:r>
-      <w:r>
-        <w:rPr>
-          <w:rFonts w:ascii="Time new romance" w:hAnsi="Time new romance"/>
-          <w:b w:val="false"/>
-          <w:i w:val="false"/>
-          <w:caps w:val="false"/>
-          <w:smallCaps w:val="false"/>
-          <w:color w:val="000000"/>
-          <w:spacing w:val="0"/>
-          <w:sz w:val="24"/>
-          <w:szCs w:val="24"/>
-          <w:lang w:val="es-ES"/>
-        </w:rPr>
-        <w:t xml:space="preserve">fomenta el aprendizaje mejorando la confianza del individuo.  </w:t>
+        <w:t xml:space="preserve">Experimento Kerplunk, un experimento de estimulo respuesta, el cual consiste en colocar un ratón (individuo de estudio) dentro de un laberinto el animal debe de buscar la salida o recompensa, el objetivo de este experimento es exponer como la repetición de una tarea fomenta el aprendizaje mejorando la confianza del individuo.  </w:t>
       </w:r>
     </w:p>
     <w:p>
@@ -951,6 +587,8 @@
         <w:rPr>
           <w:rFonts w:ascii="Time new romance" w:hAnsi="Time new romance"/>
           <w:b w:val="false"/>
+          <w:b w:val="false"/>
+          <w:i w:val="false"/>
           <w:i w:val="false"/>
           <w:caps w:val="false"/>
           <w:smallCaps w:val="false"/>
@@ -983,6 +621,8 @@
         <w:rPr>
           <w:rFonts w:ascii="Time new romance" w:hAnsi="Time new romance"/>
           <w:b w:val="false"/>
+          <w:b w:val="false"/>
+          <w:i w:val="false"/>
           <w:i w:val="false"/>
           <w:caps w:val="false"/>
           <w:smallCaps w:val="false"/>
@@ -1005,52 +645,7 @@
           <w:szCs w:val="24"/>
           <w:lang w:val="es-ES"/>
         </w:rPr>
-        <w:t xml:space="preserve">Se </w:t>
-      </w:r>
-      <w:r>
-        <w:rPr>
-          <w:rFonts w:ascii="Time new romance" w:hAnsi="Time new romance"/>
-          <w:b w:val="false"/>
-          <w:i w:val="false"/>
-          <w:caps w:val="false"/>
-          <w:smallCaps w:val="false"/>
-          <w:color w:val="000000"/>
-          <w:spacing w:val="0"/>
-          <w:sz w:val="24"/>
-          <w:szCs w:val="24"/>
-          <w:lang w:val="es-ES"/>
-        </w:rPr>
-        <w:t>pretende</w:t>
-      </w:r>
-      <w:r>
-        <w:rPr>
-          <w:rFonts w:ascii="Time new romance" w:hAnsi="Time new romance"/>
-          <w:b w:val="false"/>
-          <w:i w:val="false"/>
-          <w:caps w:val="false"/>
-          <w:smallCaps w:val="false"/>
-          <w:color w:val="000000"/>
-          <w:spacing w:val="0"/>
-          <w:sz w:val="24"/>
-          <w:szCs w:val="24"/>
-          <w:lang w:val="es-ES"/>
-        </w:rPr>
-        <w:t xml:space="preserve"> crear una simulación del experimento </w:t>
-      </w:r>
-      <w:r>
-        <w:rPr>
-          <w:rFonts w:ascii="Time new romance" w:hAnsi="Time new romance"/>
-          <w:b w:val="false"/>
-          <w:i w:val="false"/>
-          <w:caps w:val="false"/>
-          <w:smallCaps w:val="false"/>
-          <w:color w:val="000000"/>
-          <w:spacing w:val="0"/>
-          <w:sz w:val="24"/>
-          <w:szCs w:val="24"/>
-          <w:lang w:val="es-ES"/>
-        </w:rPr>
-        <w:t xml:space="preserve">de Kerplunk, con un laberinto que tenga al menos un camino a la salida, y un ratón que deberá salir del mismo, el usuario deberá ayudar al ratón salir del laberinto a través del camino mas corto el cual el deberá seleccionar a partir de sus cálculos, el programa debe indicarle al usuario los caminos posibles desde el inicio del laberinto hasta el final del mismo, el ratón debe poder moverse por el camino seleccionado (debe tener la animación de movimiento), al final del recorrido del ratón el programa debe mostrarle al usuario cual era el camino mas corto para salir del laberinto, también debe tener la posibilidad de generar laberintos de forma aleatoria , y contar con una opción para que el usuario genere sus propios laberintos.       </w:t>
+        <w:t xml:space="preserve">Se pretende crear una simulación del experimento de Kerplunk, con un laberinto que tenga al menos un camino a la salida, y un ratón que deberá salir del mismo, el usuario deberá ayudar al ratón salir del laberinto a través del camino mas corto el cual el deberá seleccionar a partir de sus cálculos, el programa debe indicarle al usuario los caminos posibles desde el inicio del laberinto hasta el final del mismo, el ratón debe poder moverse por el camino seleccionado (debe tener la animación de movimiento), al final del recorrido del ratón el programa debe mostrarle al usuario cual era el camino mas corto para salir del laberinto, también debe tener la posibilidad de generar laberintos de forma aleatoria , y contar con una opción para que el usuario genere sus propios laberintos.       </w:t>
       </w:r>
     </w:p>
     <w:p>
@@ -1059,6 +654,8 @@
         <w:rPr>
           <w:rFonts w:ascii="Time new romance" w:hAnsi="Time new romance"/>
           <w:b w:val="false"/>
+          <w:b w:val="false"/>
+          <w:i w:val="false"/>
           <w:i w:val="false"/>
           <w:caps w:val="false"/>
           <w:smallCaps w:val="false"/>
@@ -1091,6 +688,7 @@
           <w:b/>
           <w:bCs/>
           <w:i w:val="false"/>
+          <w:i w:val="false"/>
           <w:caps w:val="false"/>
           <w:smallCaps w:val="false"/>
           <w:color w:val="000000"/>
@@ -1121,770 +719,1851 @@
         <w:rPr>
           <w:rFonts w:ascii="Time new romance" w:hAnsi="Time new romance"/>
           <w:b w:val="false"/>
-          <w:i w:val="false"/>
-          <w:caps w:val="false"/>
-          <w:smallCaps w:val="false"/>
-          <w:color w:val="000000"/>
-          <w:spacing w:val="0"/>
-          <w:sz w:val="24"/>
-          <w:szCs w:val="24"/>
-        </w:rPr>
-      </w:pPr>
-      <w:r>
-        <w:rPr>
-          <w:rFonts w:ascii="Time new romance" w:hAnsi="Time new romance"/>
-          <w:b w:val="false"/>
-          <w:i w:val="false"/>
-          <w:caps w:val="false"/>
-          <w:smallCaps w:val="false"/>
-          <w:color w:val="000000"/>
-          <w:spacing w:val="0"/>
-          <w:sz w:val="24"/>
-          <w:szCs w:val="24"/>
-        </w:rPr>
+          <w:b w:val="false"/>
+          <w:i w:val="false"/>
+          <w:i w:val="false"/>
+          <w:caps w:val="false"/>
+          <w:smallCaps w:val="false"/>
+          <w:color w:val="000000"/>
+          <w:spacing w:val="0"/>
+          <w:sz w:val="24"/>
+          <w:szCs w:val="24"/>
+        </w:rPr>
+      </w:pPr>
+      <w:r>
+        <w:rPr>
+          <w:rFonts w:ascii="Time new romance" w:hAnsi="Time new romance"/>
+          <w:b w:val="false"/>
+          <w:i w:val="false"/>
+          <w:caps w:val="false"/>
+          <w:smallCaps w:val="false"/>
+          <w:color w:val="000000"/>
+          <w:spacing w:val="0"/>
+          <w:sz w:val="24"/>
+          <w:szCs w:val="24"/>
+        </w:rPr>
+        <w:drawing>
+          <wp:anchor behindDoc="0" distT="0" distB="0" distL="0" distR="0" simplePos="0" locked="0" layoutInCell="1" allowOverlap="1" relativeHeight="4">
+            <wp:simplePos x="0" y="0"/>
+            <wp:positionH relativeFrom="column">
+              <wp:posOffset>173990</wp:posOffset>
+            </wp:positionH>
+            <wp:positionV relativeFrom="paragraph">
+              <wp:posOffset>15240</wp:posOffset>
+            </wp:positionV>
+            <wp:extent cx="4064635" cy="1510665"/>
+            <wp:effectExtent l="0" t="0" r="0" b="0"/>
+            <wp:wrapSquare wrapText="largest"/>
+            <wp:docPr id="2" name="Object1" descr=""/>
+            <wp:cNvGraphicFramePr>
+              <a:graphicFrameLocks xmlns:a="http://schemas.openxmlformats.org/drawingml/2006/main" noChangeAspect="1"/>
+            </wp:cNvGraphicFramePr>
+            <a:graphic xmlns:a="http://schemas.openxmlformats.org/drawingml/2006/main">
+              <a:graphicData uri="http://schemas.openxmlformats.org/drawingml/2006/picture">
+                <pic:pic xmlns:pic="http://schemas.openxmlformats.org/drawingml/2006/picture">
+                  <pic:nvPicPr>
+                    <pic:cNvPr id="2" name="Object1" descr=""/>
+                    <pic:cNvPicPr>
+                      <a:picLocks noChangeAspect="1" noChangeArrowheads="1"/>
+                    </pic:cNvPicPr>
+                  </pic:nvPicPr>
+                  <pic:blipFill>
+                    <a:blip r:embed="rId4"/>
+                    <a:stretch>
+                      <a:fillRect/>
+                    </a:stretch>
+                  </pic:blipFill>
+                  <pic:spPr bwMode="auto">
+                    <a:xfrm>
+                      <a:off x="0" y="0"/>
+                      <a:ext cx="4064635" cy="1510665"/>
+                    </a:xfrm>
+                    <a:prstGeom prst="rect">
+                      <a:avLst/>
+                    </a:prstGeom>
+                  </pic:spPr>
+                </pic:pic>
+              </a:graphicData>
+            </a:graphic>
+          </wp:anchor>
+        </w:drawing>
       </w:r>
     </w:p>
-    <w:tbl>
-      <w:tblPr>
-        <w:tblStyle w:val="Tablaconcuadrcula"/>
-        <w:tblW w:w="8828" w:type="dxa"/>
-        <w:jc w:val="left"/>
-        <w:tblInd w:w="0" w:type="dxa"/>
-        <w:tblCellMar>
-          <w:top w:w="0" w:type="dxa"/>
-          <w:left w:w="108" w:type="dxa"/>
-          <w:bottom w:w="0" w:type="dxa"/>
-          <w:right w:w="108" w:type="dxa"/>
-        </w:tblCellMar>
-        <w:tblLook w:noVBand="1" w:val="04a0" w:noHBand="0" w:lastColumn="0" w:firstColumn="1" w:lastRow="0" w:firstRow="1"/>
-      </w:tblPr>
-      <w:tblGrid>
-        <w:gridCol w:w="8828"/>
-      </w:tblGrid>
-      <w:tr>
-        <w:trPr/>
-        <w:tc>
-          <w:tcPr>
-            <w:tcW w:w="8828" w:type="dxa"/>
-            <w:tcBorders/>
-            <w:shd w:fill="auto" w:val="clear"/>
-          </w:tcPr>
-          <w:p>
-            <w:pPr>
-              <w:pStyle w:val="Normal"/>
-              <w:spacing w:lineRule="auto" w:line="240" w:before="0" w:after="0"/>
-              <w:rPr>
-                <w:rFonts w:ascii="Time new romance" w:hAnsi="Time new romance"/>
-                <w:b w:val="false"/>
-                <w:i w:val="false"/>
-                <w:caps w:val="false"/>
-                <w:smallCaps w:val="false"/>
-                <w:color w:val="000000"/>
-                <w:spacing w:val="0"/>
-                <w:sz w:val="24"/>
-                <w:szCs w:val="24"/>
-              </w:rPr>
-            </w:pPr>
-            <w:r>
-              <w:rPr>
-                <w:rFonts w:ascii="Time new romance" w:hAnsi="Time new romance"/>
-                <w:b w:val="false"/>
-                <w:i w:val="false"/>
-                <w:caps w:val="false"/>
-                <w:smallCaps w:val="false"/>
-                <w:color w:val="000000"/>
-                <w:spacing w:val="0"/>
-                <w:sz w:val="24"/>
-                <w:szCs w:val="24"/>
-              </w:rPr>
-              <w:t xml:space="preserve">TAD GRAFO matriz de adyacencia </w:t>
-            </w:r>
-          </w:p>
-        </w:tc>
-      </w:tr>
-      <w:tr>
-        <w:trPr/>
-        <w:tc>
-          <w:tcPr>
-            <w:tcW w:w="8828" w:type="dxa"/>
-            <w:tcBorders/>
-            <w:shd w:fill="auto" w:val="clear"/>
-          </w:tcPr>
-          <w:p>
-            <w:pPr>
-              <w:pStyle w:val="Normal"/>
-              <w:spacing w:lineRule="auto" w:line="240" w:before="0" w:after="0"/>
-              <w:jc w:val="center"/>
-              <w:rPr>
-                <w:rFonts w:ascii="Time new romance" w:hAnsi="Time new romance"/>
-                <w:b w:val="false"/>
-                <w:i w:val="false"/>
-                <w:caps w:val="false"/>
-                <w:smallCaps w:val="false"/>
-                <w:color w:val="000000"/>
-                <w:spacing w:val="0"/>
-                <w:sz w:val="24"/>
-                <w:szCs w:val="24"/>
-              </w:rPr>
-            </w:pPr>
-            <w:r>
-              <w:rPr>
-                <w:rFonts w:ascii="Time new romance" w:hAnsi="Time new romance"/>
-                <w:b w:val="false"/>
-                <w:i w:val="false"/>
-                <w:caps w:val="false"/>
-                <w:smallCaps w:val="false"/>
-                <w:color w:val="000000"/>
-                <w:spacing w:val="0"/>
-                <w:sz w:val="24"/>
-                <w:szCs w:val="24"/>
-              </w:rPr>
-            </w:r>
-            <m:oMath xmlns:m="http://schemas.openxmlformats.org/officeDocument/2006/math">
-              <m:d>
-                <m:dPr>
-                  <m:begChr m:val="["/>
-                  <m:endChr m:val="]"/>
-                </m:dPr>
-                <m:e>
-                  <m:m>
-                    <m:mr>
-                      <m:e>
-                        <m:r>
-                          <w:rPr>
-                            <w:rFonts w:ascii="Cambria Math" w:hAnsi="Cambria Math"/>
-                          </w:rPr>
-                          <m:t xml:space="preserve">0</m:t>
-                        </m:r>
-                      </m:e>
-                      <m:e>
-                        <m:r>
-                          <w:rPr>
-                            <w:rFonts w:ascii="Cambria Math" w:hAnsi="Cambria Math"/>
-                          </w:rPr>
-                          <m:t xml:space="preserve">1</m:t>
-                        </m:r>
-                      </m:e>
-                      <m:e>
-                        <m:r>
-                          <w:rPr>
-                            <w:rFonts w:ascii="Cambria Math" w:hAnsi="Cambria Math"/>
-                          </w:rPr>
-                          <m:t xml:space="preserve">0</m:t>
-                        </m:r>
-                      </m:e>
-                      <m:e>
-                        <m:r>
-                          <w:rPr>
-                            <w:rFonts w:ascii="Cambria Math" w:hAnsi="Cambria Math"/>
-                          </w:rPr>
-                          <m:t xml:space="preserve">0</m:t>
-                        </m:r>
-                      </m:e>
-                    </m:mr>
-                    <m:mr>
-                      <m:e>
-                        <m:r>
-                          <w:rPr>
-                            <w:rFonts w:ascii="Cambria Math" w:hAnsi="Cambria Math"/>
-                          </w:rPr>
-                          <m:t xml:space="preserve">1</m:t>
-                        </m:r>
-                      </m:e>
-                      <m:e>
-                        <m:r>
-                          <w:rPr>
-                            <w:rFonts w:ascii="Cambria Math" w:hAnsi="Cambria Math"/>
-                          </w:rPr>
-                          <m:t xml:space="preserve">0</m:t>
-                        </m:r>
-                      </m:e>
-                      <m:e>
-                        <m:r>
-                          <w:rPr>
-                            <w:rFonts w:ascii="Cambria Math" w:hAnsi="Cambria Math"/>
-                          </w:rPr>
-                          <m:t xml:space="preserve">0</m:t>
-                        </m:r>
-                      </m:e>
-                      <m:e>
-                        <m:r>
-                          <w:rPr>
-                            <w:rFonts w:ascii="Cambria Math" w:hAnsi="Cambria Math"/>
-                          </w:rPr>
-                          <m:t xml:space="preserve">0</m:t>
-                        </m:r>
-                      </m:e>
-                    </m:mr>
-                    <m:mr>
-                      <m:e>
-                        <m:r>
-                          <w:rPr>
-                            <w:rFonts w:ascii="Cambria Math" w:hAnsi="Cambria Math"/>
-                          </w:rPr>
-                          <m:t xml:space="preserve">0</m:t>
-                        </m:r>
-                      </m:e>
-                      <m:e>
-                        <m:r>
-                          <w:rPr>
-                            <w:rFonts w:ascii="Cambria Math" w:hAnsi="Cambria Math"/>
-                          </w:rPr>
-                          <m:t xml:space="preserve">0</m:t>
-                        </m:r>
-                      </m:e>
-                      <m:e>
-                        <m:r>
-                          <w:rPr>
-                            <w:rFonts w:ascii="Cambria Math" w:hAnsi="Cambria Math"/>
-                          </w:rPr>
-                          <m:t xml:space="preserve">0</m:t>
-                        </m:r>
-                      </m:e>
-                      <m:e>
-                        <m:r>
-                          <w:rPr>
-                            <w:rFonts w:ascii="Cambria Math" w:hAnsi="Cambria Math"/>
-                          </w:rPr>
-                          <m:t xml:space="preserve">0</m:t>
-                        </m:r>
-                      </m:e>
-                    </m:mr>
-                    <m:mr>
-                      <m:e>
-                        <m:r>
-                          <w:rPr>
-                            <w:rFonts w:ascii="Cambria Math" w:hAnsi="Cambria Math"/>
-                          </w:rPr>
-                          <m:t xml:space="preserve">1</m:t>
-                        </m:r>
-                      </m:e>
-                      <m:e>
-                        <m:r>
-                          <w:rPr>
-                            <w:rFonts w:ascii="Cambria Math" w:hAnsi="Cambria Math"/>
-                          </w:rPr>
-                          <m:t xml:space="preserve">1</m:t>
-                        </m:r>
-                      </m:e>
-                      <m:e>
-                        <m:r>
-                          <w:rPr>
-                            <w:rFonts w:ascii="Cambria Math" w:hAnsi="Cambria Math"/>
-                          </w:rPr>
-                          <m:t xml:space="preserve">1</m:t>
-                        </m:r>
-                      </m:e>
-                      <m:e>
-                        <m:r>
-                          <w:rPr>
-                            <w:rFonts w:ascii="Cambria Math" w:hAnsi="Cambria Math"/>
-                          </w:rPr>
-                          <m:t xml:space="preserve">0</m:t>
-                        </m:r>
-                      </m:e>
-                    </m:mr>
-                  </m:m>
-                </m:e>
-              </m:d>
-            </m:oMath>
-            <w:r>
-              <w:rPr>
-                <w:rFonts w:ascii="Time new romance" w:hAnsi="Time new romance"/>
-                <w:b w:val="false"/>
-                <w:i w:val="false"/>
-                <w:caps w:val="false"/>
-                <w:smallCaps w:val="false"/>
-                <w:color w:val="000000"/>
-                <w:spacing w:val="0"/>
-                <w:sz w:val="24"/>
-                <w:szCs w:val="24"/>
-              </w:rPr>
-              <w:t>matriz de adyacencia n*n</w:t>
-            </w:r>
-          </w:p>
-        </w:tc>
-      </w:tr>
-      <w:tr>
-        <w:trPr/>
-        <w:tc>
-          <w:tcPr>
-            <w:tcW w:w="8828" w:type="dxa"/>
-            <w:tcBorders/>
-            <w:shd w:fill="auto" w:val="clear"/>
-          </w:tcPr>
-          <w:p>
-            <w:pPr>
-              <w:pStyle w:val="Normal"/>
-              <w:spacing w:lineRule="auto" w:line="240" w:before="0" w:after="0"/>
-              <w:rPr>
-                <w:rFonts w:ascii="Time new romance" w:hAnsi="Time new romance"/>
-                <w:b w:val="false"/>
-                <w:i w:val="false"/>
-                <w:caps w:val="false"/>
-                <w:smallCaps w:val="false"/>
-                <w:color w:val="000000"/>
-                <w:spacing w:val="0"/>
-                <w:sz w:val="24"/>
-                <w:szCs w:val="24"/>
-              </w:rPr>
-            </w:pPr>
-            <w:r>
-              <w:rPr>
-                <w:rFonts w:ascii="Time new romance" w:hAnsi="Time new romance"/>
-                <w:b w:val="false"/>
-                <w:i w:val="false"/>
-                <w:caps w:val="false"/>
-                <w:smallCaps w:val="false"/>
-                <w:color w:val="000000"/>
-                <w:spacing w:val="0"/>
-                <w:sz w:val="24"/>
-                <w:szCs w:val="24"/>
-              </w:rPr>
-              <w:t>Inv:</w:t>
-            </w:r>
-            <w:r>
-              <w:rPr>
-                <w:rFonts w:ascii="Time new romance" w:hAnsi="Time new romance"/>
-                <w:b w:val="false"/>
-                <w:i w:val="false"/>
-                <w:caps w:val="false"/>
-                <w:smallCaps w:val="false"/>
-                <w:color w:val="000000"/>
-                <w:spacing w:val="0"/>
-                <w:sz w:val="24"/>
-                <w:szCs w:val="24"/>
-              </w:rPr>
-              <w:t xml:space="preserve"> El tamaño de la matriz siempre es de n*n espacios, siendo n el número de objetos (nodos). La matriz se inicializa en 0 para todas sus posiciones, un número diferente de 0 significa que existe una arista, es decir hay una o muchas conexiones entre dos nodos.</w:t>
-            </w:r>
-          </w:p>
-        </w:tc>
-      </w:tr>
-      <w:tr>
-        <w:trPr/>
-        <w:tc>
-          <w:tcPr>
-            <w:tcW w:w="8828" w:type="dxa"/>
-            <w:tcBorders/>
-            <w:shd w:fill="auto" w:val="clear"/>
-          </w:tcPr>
-          <w:p>
-            <w:pPr>
-              <w:pStyle w:val="Normal"/>
-              <w:spacing w:lineRule="auto" w:line="240" w:before="0" w:after="0"/>
-              <w:rPr>
-                <w:b/>
-                <w:b/>
-              </w:rPr>
-            </w:pPr>
-            <w:r>
-              <w:rPr>
-                <w:rFonts w:ascii="Time new romance" w:hAnsi="Time new romance"/>
-                <w:b w:val="false"/>
-                <w:i w:val="false"/>
-                <w:caps w:val="false"/>
-                <w:smallCaps w:val="false"/>
-                <w:color w:val="000000"/>
-                <w:spacing w:val="0"/>
-                <w:sz w:val="24"/>
-                <w:szCs w:val="24"/>
-              </w:rPr>
-              <w:t>Operaciones primitivas:</w:t>
-            </w:r>
-          </w:p>
-          <w:p>
-            <w:pPr>
-              <w:pStyle w:val="ListParagraph"/>
-              <w:numPr>
-                <w:ilvl w:val="0"/>
-                <w:numId w:val="1"/>
-              </w:numPr>
-              <w:spacing w:lineRule="auto" w:line="240" w:before="0" w:after="0"/>
-              <w:contextualSpacing/>
-              <w:rPr>
-                <w:rFonts w:ascii="Time new romance" w:hAnsi="Time new romance"/>
-                <w:b w:val="false"/>
-                <w:i w:val="false"/>
-                <w:caps w:val="false"/>
-                <w:smallCaps w:val="false"/>
-                <w:color w:val="000000"/>
-                <w:spacing w:val="0"/>
-                <w:sz w:val="24"/>
-                <w:szCs w:val="24"/>
-              </w:rPr>
-            </w:pPr>
-            <w:r>
-              <w:rPr>
-                <w:rFonts w:ascii="Time new romance" w:hAnsi="Time new romance"/>
-                <w:b w:val="false"/>
-                <w:i w:val="false"/>
-                <w:caps w:val="false"/>
-                <w:smallCaps w:val="false"/>
-                <w:color w:val="000000"/>
-                <w:spacing w:val="0"/>
-                <w:sz w:val="24"/>
-                <w:szCs w:val="24"/>
-              </w:rPr>
-              <w:t xml:space="preserve">Crear grafo: número de nodos </w:t>
-            </w:r>
-            <w:r>
-              <w:rPr>
-                <w:rFonts w:eastAsia="Wingdings" w:cs="Wingdings" w:ascii="Time new romance" w:hAnsi="Time new romance"/>
-                <w:b w:val="false"/>
-                <w:i w:val="false"/>
-                <w:caps w:val="false"/>
-                <w:smallCaps w:val="false"/>
-                <w:color w:val="000000"/>
-                <w:spacing w:val="0"/>
-                <w:sz w:val="24"/>
-                <w:szCs w:val="24"/>
-              </w:rPr>
-              <w:t></w:t>
-            </w:r>
-            <w:r>
-              <w:rPr>
-                <w:rFonts w:ascii="Time new romance" w:hAnsi="Time new romance"/>
-                <w:b w:val="false"/>
-                <w:i w:val="false"/>
-                <w:caps w:val="false"/>
-                <w:smallCaps w:val="false"/>
-                <w:color w:val="000000"/>
-                <w:spacing w:val="0"/>
-                <w:sz w:val="24"/>
-                <w:szCs w:val="24"/>
-              </w:rPr>
-              <w:t xml:space="preserve"> Grafo vacío.</w:t>
-            </w:r>
-          </w:p>
-          <w:p>
-            <w:pPr>
-              <w:pStyle w:val="ListParagraph"/>
-              <w:numPr>
-                <w:ilvl w:val="0"/>
-                <w:numId w:val="1"/>
-              </w:numPr>
-              <w:spacing w:lineRule="auto" w:line="240" w:before="0" w:after="0"/>
-              <w:contextualSpacing/>
-              <w:rPr>
-                <w:rFonts w:ascii="Time new romance" w:hAnsi="Time new romance"/>
-                <w:b w:val="false"/>
-                <w:i w:val="false"/>
-                <w:caps w:val="false"/>
-                <w:smallCaps w:val="false"/>
-                <w:color w:val="000000"/>
-                <w:spacing w:val="0"/>
-                <w:sz w:val="24"/>
-                <w:szCs w:val="24"/>
-              </w:rPr>
-            </w:pPr>
-            <w:r>
-              <w:rPr>
-                <w:rFonts w:ascii="Time new romance" w:hAnsi="Time new romance"/>
-                <w:b w:val="false"/>
-                <w:i w:val="false"/>
-                <w:caps w:val="false"/>
-                <w:smallCaps w:val="false"/>
-                <w:color w:val="000000"/>
-                <w:spacing w:val="0"/>
-                <w:sz w:val="24"/>
-                <w:szCs w:val="24"/>
-              </w:rPr>
-              <w:t xml:space="preserve">Añadir arista: Grafo, nodo 1, nodo 2 </w:t>
-            </w:r>
-            <w:r>
-              <w:rPr>
-                <w:rFonts w:eastAsia="Wingdings" w:cs="Wingdings" w:ascii="Time new romance" w:hAnsi="Time new romance"/>
-                <w:b w:val="false"/>
-                <w:i w:val="false"/>
-                <w:caps w:val="false"/>
-                <w:smallCaps w:val="false"/>
-                <w:color w:val="000000"/>
-                <w:spacing w:val="0"/>
-                <w:sz w:val="24"/>
-                <w:szCs w:val="24"/>
-              </w:rPr>
-              <w:t></w:t>
-            </w:r>
-            <w:r>
-              <w:rPr>
-                <w:rFonts w:ascii="Time new romance" w:hAnsi="Time new romance"/>
-                <w:b w:val="false"/>
-                <w:i w:val="false"/>
-                <w:caps w:val="false"/>
-                <w:smallCaps w:val="false"/>
-                <w:color w:val="000000"/>
-                <w:spacing w:val="0"/>
-                <w:sz w:val="24"/>
-                <w:szCs w:val="24"/>
-              </w:rPr>
-              <w:t xml:space="preserve"> Grafo con una conexión más</w:t>
-            </w:r>
-          </w:p>
-          <w:p>
-            <w:pPr>
-              <w:pStyle w:val="ListParagraph"/>
-              <w:numPr>
-                <w:ilvl w:val="0"/>
-                <w:numId w:val="1"/>
-              </w:numPr>
-              <w:spacing w:lineRule="auto" w:line="240" w:before="0" w:after="0"/>
-              <w:contextualSpacing/>
-              <w:rPr>
-                <w:rFonts w:ascii="Time new romance" w:hAnsi="Time new romance"/>
-                <w:b w:val="false"/>
-                <w:i w:val="false"/>
-                <w:caps w:val="false"/>
-                <w:smallCaps w:val="false"/>
-                <w:color w:val="000000"/>
-                <w:spacing w:val="0"/>
-                <w:sz w:val="24"/>
-                <w:szCs w:val="24"/>
-              </w:rPr>
-            </w:pPr>
-            <w:r>
-              <w:rPr>
-                <w:rFonts w:ascii="Time new romance" w:hAnsi="Time new romance"/>
-                <w:b w:val="false"/>
-                <w:i w:val="false"/>
-                <w:caps w:val="false"/>
-                <w:smallCaps w:val="false"/>
-                <w:color w:val="000000"/>
-                <w:spacing w:val="0"/>
-                <w:sz w:val="24"/>
-                <w:szCs w:val="24"/>
-              </w:rPr>
-              <w:t>Añadir nodo: Grafo, nodo</w:t>
-            </w:r>
-            <w:r>
-              <w:rPr>
-                <w:rFonts w:eastAsia="Wingdings" w:cs="Wingdings" w:ascii="Time new romance" w:hAnsi="Time new romance"/>
-                <w:b w:val="false"/>
-                <w:i w:val="false"/>
-                <w:caps w:val="false"/>
-                <w:smallCaps w:val="false"/>
-                <w:color w:val="000000"/>
-                <w:spacing w:val="0"/>
-                <w:sz w:val="24"/>
-                <w:szCs w:val="24"/>
-              </w:rPr>
-              <w:t></w:t>
-            </w:r>
-            <w:r>
-              <w:rPr>
-                <w:rFonts w:ascii="Time new romance" w:hAnsi="Time new romance"/>
-                <w:b w:val="false"/>
-                <w:i w:val="false"/>
-                <w:caps w:val="false"/>
-                <w:smallCaps w:val="false"/>
-                <w:color w:val="000000"/>
-                <w:spacing w:val="0"/>
-                <w:sz w:val="24"/>
-                <w:szCs w:val="24"/>
-              </w:rPr>
-              <w:t xml:space="preserve"> Grafo con un nodo más.</w:t>
-            </w:r>
-          </w:p>
-          <w:p>
-            <w:pPr>
-              <w:pStyle w:val="ListParagraph"/>
-              <w:numPr>
-                <w:ilvl w:val="0"/>
-                <w:numId w:val="1"/>
-              </w:numPr>
-              <w:spacing w:lineRule="auto" w:line="240" w:before="0" w:after="0"/>
-              <w:contextualSpacing/>
-              <w:rPr>
-                <w:rFonts w:ascii="Time new romance" w:hAnsi="Time new romance"/>
-                <w:b w:val="false"/>
-                <w:i w:val="false"/>
-                <w:caps w:val="false"/>
-                <w:smallCaps w:val="false"/>
-                <w:color w:val="000000"/>
-                <w:spacing w:val="0"/>
-                <w:sz w:val="24"/>
-                <w:szCs w:val="24"/>
-              </w:rPr>
-            </w:pPr>
-            <w:r>
-              <w:rPr>
-                <w:rFonts w:ascii="Time new romance" w:hAnsi="Time new romance"/>
-                <w:b w:val="false"/>
-                <w:i w:val="false"/>
-                <w:caps w:val="false"/>
-                <w:smallCaps w:val="false"/>
-                <w:color w:val="000000"/>
-                <w:spacing w:val="0"/>
-                <w:sz w:val="24"/>
-                <w:szCs w:val="24"/>
-              </w:rPr>
-              <w:t xml:space="preserve">Borrar nodo: Grafo, nodo </w:t>
-            </w:r>
-            <w:r>
-              <w:rPr>
-                <w:rFonts w:eastAsia="Wingdings" w:cs="Wingdings" w:ascii="Time new romance" w:hAnsi="Time new romance"/>
-                <w:b w:val="false"/>
-                <w:i w:val="false"/>
-                <w:caps w:val="false"/>
-                <w:smallCaps w:val="false"/>
-                <w:color w:val="000000"/>
-                <w:spacing w:val="0"/>
-                <w:sz w:val="24"/>
-                <w:szCs w:val="24"/>
-              </w:rPr>
-              <w:t></w:t>
-            </w:r>
-            <w:r>
-              <w:rPr>
-                <w:rFonts w:ascii="Time new romance" w:hAnsi="Time new romance"/>
-                <w:b w:val="false"/>
-                <w:i w:val="false"/>
-                <w:caps w:val="false"/>
-                <w:smallCaps w:val="false"/>
-                <w:color w:val="000000"/>
-                <w:spacing w:val="0"/>
-                <w:sz w:val="24"/>
-                <w:szCs w:val="24"/>
-              </w:rPr>
-              <w:t xml:space="preserve"> Grafo con un nodo menos, siempre y cuando el nodo exista.</w:t>
-            </w:r>
-          </w:p>
-          <w:p>
-            <w:pPr>
-              <w:pStyle w:val="ListParagraph"/>
-              <w:numPr>
-                <w:ilvl w:val="0"/>
-                <w:numId w:val="1"/>
-              </w:numPr>
-              <w:spacing w:lineRule="auto" w:line="240" w:before="0" w:after="0"/>
-              <w:contextualSpacing/>
-              <w:rPr>
-                <w:rFonts w:ascii="Time new romance" w:hAnsi="Time new romance"/>
-                <w:b w:val="false"/>
-                <w:i w:val="false"/>
-                <w:caps w:val="false"/>
-                <w:smallCaps w:val="false"/>
-                <w:color w:val="000000"/>
-                <w:spacing w:val="0"/>
-                <w:sz w:val="24"/>
-                <w:szCs w:val="24"/>
-              </w:rPr>
-            </w:pPr>
-            <w:r>
-              <w:rPr>
-                <w:rFonts w:ascii="Time new romance" w:hAnsi="Time new romance"/>
-                <w:b w:val="false"/>
-                <w:i w:val="false"/>
-                <w:caps w:val="false"/>
-                <w:smallCaps w:val="false"/>
-                <w:color w:val="000000"/>
-                <w:spacing w:val="0"/>
-                <w:sz w:val="24"/>
-                <w:szCs w:val="24"/>
-              </w:rPr>
-              <w:t xml:space="preserve">Borrar arista: Grafo, Nodo1, Nodo2 </w:t>
-            </w:r>
-            <w:r>
-              <w:rPr>
-                <w:rFonts w:eastAsia="Wingdings" w:cs="Wingdings" w:ascii="Time new romance" w:hAnsi="Time new romance"/>
-                <w:b w:val="false"/>
-                <w:i w:val="false"/>
-                <w:caps w:val="false"/>
-                <w:smallCaps w:val="false"/>
-                <w:color w:val="000000"/>
-                <w:spacing w:val="0"/>
-                <w:sz w:val="24"/>
-                <w:szCs w:val="24"/>
-              </w:rPr>
-              <w:t></w:t>
-            </w:r>
-            <w:r>
-              <w:rPr>
-                <w:rFonts w:ascii="Time new romance" w:hAnsi="Time new romance"/>
-                <w:b w:val="false"/>
-                <w:i w:val="false"/>
-                <w:caps w:val="false"/>
-                <w:smallCaps w:val="false"/>
-                <w:color w:val="000000"/>
-                <w:spacing w:val="0"/>
-                <w:sz w:val="24"/>
-                <w:szCs w:val="24"/>
-              </w:rPr>
-              <w:t xml:space="preserve"> Grafo con una conexión menos, siempre y cuando está conexión exista.</w:t>
-            </w:r>
-          </w:p>
-          <w:p>
-            <w:pPr>
-              <w:pStyle w:val="ListParagraph"/>
-              <w:numPr>
-                <w:ilvl w:val="0"/>
-                <w:numId w:val="1"/>
-              </w:numPr>
-              <w:spacing w:lineRule="auto" w:line="240" w:before="0" w:after="0"/>
-              <w:contextualSpacing/>
-              <w:rPr>
-                <w:rFonts w:ascii="Time new romance" w:hAnsi="Time new romance"/>
-                <w:b w:val="false"/>
-                <w:i w:val="false"/>
-                <w:caps w:val="false"/>
-                <w:smallCaps w:val="false"/>
-                <w:color w:val="000000"/>
-                <w:spacing w:val="0"/>
-                <w:sz w:val="24"/>
-                <w:szCs w:val="24"/>
-              </w:rPr>
-            </w:pPr>
-            <w:r>
-              <w:rPr>
-                <w:rFonts w:ascii="Time new romance" w:hAnsi="Time new romance"/>
-                <w:b w:val="false"/>
-                <w:i w:val="false"/>
-                <w:caps w:val="false"/>
-                <w:smallCaps w:val="false"/>
-                <w:color w:val="000000"/>
-                <w:spacing w:val="0"/>
-                <w:sz w:val="24"/>
-                <w:szCs w:val="24"/>
-              </w:rPr>
-              <w:t xml:space="preserve">Esta vacío: Grafo </w:t>
-            </w:r>
-            <w:r>
-              <w:rPr>
-                <w:rFonts w:eastAsia="Wingdings" w:cs="Wingdings" w:ascii="Time new romance" w:hAnsi="Time new romance"/>
-                <w:b w:val="false"/>
-                <w:i w:val="false"/>
-                <w:caps w:val="false"/>
-                <w:smallCaps w:val="false"/>
-                <w:color w:val="000000"/>
-                <w:spacing w:val="0"/>
-                <w:sz w:val="24"/>
-                <w:szCs w:val="24"/>
-              </w:rPr>
-              <w:t></w:t>
-            </w:r>
-            <w:r>
-              <w:rPr>
-                <w:rFonts w:ascii="Time new romance" w:hAnsi="Time new romance"/>
-                <w:b w:val="false"/>
-                <w:i w:val="false"/>
-                <w:caps w:val="false"/>
-                <w:smallCaps w:val="false"/>
-                <w:color w:val="000000"/>
-                <w:spacing w:val="0"/>
-                <w:sz w:val="24"/>
-                <w:szCs w:val="24"/>
-              </w:rPr>
-              <w:t xml:space="preserve"> booleano.</w:t>
-            </w:r>
-          </w:p>
-        </w:tc>
-      </w:tr>
-    </w:tbl>
     <w:p>
       <w:pPr>
         <w:pStyle w:val="Normal"/>
         <w:rPr>
           <w:rFonts w:ascii="Time new romance" w:hAnsi="Time new romance"/>
           <w:b w:val="false"/>
+          <w:b w:val="false"/>
+          <w:i w:val="false"/>
+          <w:i w:val="false"/>
+          <w:caps w:val="false"/>
+          <w:smallCaps w:val="false"/>
+          <w:color w:val="000000"/>
+          <w:spacing w:val="0"/>
+          <w:sz w:val="24"/>
+          <w:szCs w:val="24"/>
+        </w:rPr>
+      </w:pPr>
+      <w:r>
+        <w:rPr>
+          <w:rFonts w:ascii="Time new romance" w:hAnsi="Time new romance"/>
+          <w:b w:val="false"/>
+          <w:i w:val="false"/>
+          <w:caps w:val="false"/>
+          <w:smallCaps w:val="false"/>
+          <w:color w:val="000000"/>
+          <w:spacing w:val="0"/>
+          <w:sz w:val="24"/>
+          <w:szCs w:val="24"/>
+        </w:rPr>
+      </w:r>
+    </w:p>
+    <w:p>
+      <w:pPr>
+        <w:pStyle w:val="Normal"/>
+        <w:rPr>
+          <w:rFonts w:ascii="Time new romance" w:hAnsi="Time new romance"/>
+          <w:b w:val="false"/>
+          <w:b w:val="false"/>
+          <w:i w:val="false"/>
+          <w:i w:val="false"/>
+          <w:caps w:val="false"/>
+          <w:smallCaps w:val="false"/>
+          <w:color w:val="000000"/>
+          <w:spacing w:val="0"/>
+          <w:sz w:val="24"/>
+          <w:szCs w:val="24"/>
+        </w:rPr>
+      </w:pPr>
+      <w:r>
+        <w:rPr>
+          <w:rFonts w:ascii="Time new romance" w:hAnsi="Time new romance"/>
+          <w:b w:val="false"/>
+          <w:i w:val="false"/>
+          <w:caps w:val="false"/>
+          <w:smallCaps w:val="false"/>
+          <w:color w:val="000000"/>
+          <w:spacing w:val="0"/>
+          <w:sz w:val="24"/>
+          <w:szCs w:val="24"/>
+        </w:rPr>
+      </w:r>
+    </w:p>
+    <w:p>
+      <w:pPr>
+        <w:pStyle w:val="Normal"/>
+        <w:rPr>
+          <w:rFonts w:ascii="Time new romance" w:hAnsi="Time new romance"/>
+          <w:b w:val="false"/>
+          <w:b w:val="false"/>
+          <w:i w:val="false"/>
+          <w:i w:val="false"/>
+          <w:caps w:val="false"/>
+          <w:smallCaps w:val="false"/>
+          <w:color w:val="000000"/>
+          <w:spacing w:val="0"/>
+          <w:sz w:val="24"/>
+          <w:szCs w:val="24"/>
+        </w:rPr>
+      </w:pPr>
+      <w:r>
+        <w:rPr>
+          <w:rFonts w:ascii="Time new romance" w:hAnsi="Time new romance"/>
+          <w:b w:val="false"/>
+          <w:i w:val="false"/>
+          <w:caps w:val="false"/>
+          <w:smallCaps w:val="false"/>
+          <w:color w:val="000000"/>
+          <w:spacing w:val="0"/>
+          <w:sz w:val="24"/>
+          <w:szCs w:val="24"/>
+        </w:rPr>
+      </w:r>
+    </w:p>
+    <w:p>
+      <w:pPr>
+        <w:pStyle w:val="Normal"/>
+        <w:rPr>
+          <w:rFonts w:ascii="Time new romance" w:hAnsi="Time new romance"/>
+          <w:b w:val="false"/>
+          <w:b w:val="false"/>
+          <w:i w:val="false"/>
+          <w:i w:val="false"/>
+          <w:caps w:val="false"/>
+          <w:smallCaps w:val="false"/>
+          <w:color w:val="000000"/>
+          <w:spacing w:val="0"/>
+          <w:sz w:val="24"/>
+          <w:szCs w:val="24"/>
+        </w:rPr>
+      </w:pPr>
+      <w:r>
+        <w:rPr>
+          <w:rFonts w:ascii="Time new romance" w:hAnsi="Time new romance"/>
+          <w:b w:val="false"/>
+          <w:i w:val="false"/>
+          <w:caps w:val="false"/>
+          <w:smallCaps w:val="false"/>
+          <w:color w:val="000000"/>
+          <w:spacing w:val="0"/>
+          <w:sz w:val="24"/>
+          <w:szCs w:val="24"/>
+        </w:rPr>
+      </w:r>
+    </w:p>
+    <w:p>
+      <w:pPr>
+        <w:pStyle w:val="Normal"/>
+        <w:rPr>
+          <w:rFonts w:ascii="Time new romance" w:hAnsi="Time new romance"/>
+          <w:b w:val="false"/>
+          <w:b w:val="false"/>
+          <w:i w:val="false"/>
+          <w:i w:val="false"/>
+          <w:caps w:val="false"/>
+          <w:smallCaps w:val="false"/>
+          <w:color w:val="000000"/>
+          <w:spacing w:val="0"/>
+          <w:sz w:val="24"/>
+          <w:szCs w:val="24"/>
+        </w:rPr>
+      </w:pPr>
+      <w:r>
+        <w:rPr>
+          <w:rFonts w:ascii="Time new romance" w:hAnsi="Time new romance"/>
+          <w:b w:val="false"/>
+          <w:i w:val="false"/>
+          <w:caps w:val="false"/>
+          <w:smallCaps w:val="false"/>
+          <w:color w:val="000000"/>
+          <w:spacing w:val="0"/>
+          <w:sz w:val="24"/>
+          <w:szCs w:val="24"/>
+        </w:rPr>
+      </w:r>
+    </w:p>
+    <w:p>
+      <w:pPr>
+        <w:pStyle w:val="Normal"/>
+        <w:rPr>
+          <w:rFonts w:ascii="Time new romance" w:hAnsi="Time new romance"/>
+          <w:b w:val="false"/>
+          <w:b w:val="false"/>
+          <w:i w:val="false"/>
+          <w:i w:val="false"/>
+          <w:caps w:val="false"/>
+          <w:smallCaps w:val="false"/>
+          <w:color w:val="000000"/>
+          <w:spacing w:val="0"/>
+          <w:sz w:val="24"/>
+          <w:szCs w:val="24"/>
+        </w:rPr>
+      </w:pPr>
+      <w:r>
+        <w:rPr>
+          <w:rFonts w:ascii="Time new romance" w:hAnsi="Time new romance"/>
+          <w:b w:val="false"/>
+          <w:i w:val="false"/>
+          <w:caps w:val="false"/>
+          <w:smallCaps w:val="false"/>
+          <w:color w:val="000000"/>
+          <w:spacing w:val="0"/>
+          <w:sz w:val="24"/>
+          <w:szCs w:val="24"/>
+        </w:rPr>
+        <w:drawing>
+          <wp:anchor behindDoc="0" distT="0" distB="0" distL="0" distR="0" simplePos="0" locked="0" layoutInCell="1" allowOverlap="1" relativeHeight="6">
+            <wp:simplePos x="0" y="0"/>
+            <wp:positionH relativeFrom="column">
+              <wp:posOffset>160655</wp:posOffset>
+            </wp:positionH>
+            <wp:positionV relativeFrom="paragraph">
+              <wp:posOffset>635</wp:posOffset>
+            </wp:positionV>
+            <wp:extent cx="4113530" cy="812800"/>
+            <wp:effectExtent l="0" t="0" r="0" b="0"/>
+            <wp:wrapSquare wrapText="largest"/>
+            <wp:docPr id="3" name="Object3" descr=""/>
+            <wp:cNvGraphicFramePr>
+              <a:graphicFrameLocks xmlns:a="http://schemas.openxmlformats.org/drawingml/2006/main" noChangeAspect="1"/>
+            </wp:cNvGraphicFramePr>
+            <a:graphic xmlns:a="http://schemas.openxmlformats.org/drawingml/2006/main">
+              <a:graphicData uri="http://schemas.openxmlformats.org/drawingml/2006/picture">
+                <pic:pic xmlns:pic="http://schemas.openxmlformats.org/drawingml/2006/picture">
+                  <pic:nvPicPr>
+                    <pic:cNvPr id="3" name="Object3" descr=""/>
+                    <pic:cNvPicPr>
+                      <a:picLocks noChangeAspect="1" noChangeArrowheads="1"/>
+                    </pic:cNvPicPr>
+                  </pic:nvPicPr>
+                  <pic:blipFill>
+                    <a:blip r:embed="rId5"/>
+                    <a:stretch>
+                      <a:fillRect/>
+                    </a:stretch>
+                  </pic:blipFill>
+                  <pic:spPr bwMode="auto">
+                    <a:xfrm>
+                      <a:off x="0" y="0"/>
+                      <a:ext cx="4113530" cy="812800"/>
+                    </a:xfrm>
+                    <a:prstGeom prst="rect">
+                      <a:avLst/>
+                    </a:prstGeom>
+                  </pic:spPr>
+                </pic:pic>
+              </a:graphicData>
+            </a:graphic>
+          </wp:anchor>
+        </w:drawing>
+      </w:r>
+    </w:p>
+    <w:p>
+      <w:pPr>
+        <w:pStyle w:val="Normal"/>
+        <w:rPr>
+          <w:rFonts w:ascii="Time new romance" w:hAnsi="Time new romance"/>
+          <w:b w:val="false"/>
+          <w:b w:val="false"/>
+          <w:i w:val="false"/>
+          <w:i w:val="false"/>
+          <w:caps w:val="false"/>
+          <w:smallCaps w:val="false"/>
+          <w:color w:val="000000"/>
+          <w:spacing w:val="0"/>
+          <w:sz w:val="24"/>
+          <w:szCs w:val="24"/>
+        </w:rPr>
+      </w:pPr>
+      <w:r>
+        <w:rPr>
+          <w:rFonts w:ascii="Time new romance" w:hAnsi="Time new romance"/>
+          <w:b w:val="false"/>
+          <w:i w:val="false"/>
+          <w:caps w:val="false"/>
+          <w:smallCaps w:val="false"/>
+          <w:color w:val="000000"/>
+          <w:spacing w:val="0"/>
+          <w:sz w:val="24"/>
+          <w:szCs w:val="24"/>
+        </w:rPr>
+      </w:r>
+    </w:p>
+    <w:p>
+      <w:pPr>
+        <w:pStyle w:val="Normal"/>
+        <w:rPr>
+          <w:rFonts w:ascii="Time new romance" w:hAnsi="Time new romance"/>
+          <w:b w:val="false"/>
+          <w:b w:val="false"/>
+          <w:i w:val="false"/>
+          <w:i w:val="false"/>
+          <w:caps w:val="false"/>
+          <w:smallCaps w:val="false"/>
+          <w:color w:val="000000"/>
+          <w:spacing w:val="0"/>
+          <w:sz w:val="24"/>
+          <w:szCs w:val="24"/>
+        </w:rPr>
+      </w:pPr>
+      <w:r>
+        <w:rPr>
+          <w:rFonts w:ascii="Time new romance" w:hAnsi="Time new romance"/>
+          <w:b w:val="false"/>
+          <w:i w:val="false"/>
+          <w:caps w:val="false"/>
+          <w:smallCaps w:val="false"/>
+          <w:color w:val="000000"/>
+          <w:spacing w:val="0"/>
+          <w:sz w:val="24"/>
+          <w:szCs w:val="24"/>
+        </w:rPr>
+      </w:r>
+    </w:p>
+    <w:p>
+      <w:pPr>
+        <w:pStyle w:val="Normal"/>
+        <w:rPr>
+          <w:rFonts w:ascii="Time new romance" w:hAnsi="Time new romance"/>
+          <w:b w:val="false"/>
+          <w:b w:val="false"/>
+          <w:i w:val="false"/>
+          <w:i w:val="false"/>
+          <w:caps w:val="false"/>
+          <w:smallCaps w:val="false"/>
+          <w:color w:val="000000"/>
+          <w:spacing w:val="0"/>
+          <w:sz w:val="24"/>
+          <w:szCs w:val="24"/>
+        </w:rPr>
+      </w:pPr>
+      <w:r>
+        <w:rPr>
+          <w:rFonts w:ascii="Time new romance" w:hAnsi="Time new romance"/>
+          <w:b w:val="false"/>
+          <w:i w:val="false"/>
+          <w:caps w:val="false"/>
+          <w:smallCaps w:val="false"/>
+          <w:color w:val="000000"/>
+          <w:spacing w:val="0"/>
+          <w:sz w:val="24"/>
+          <w:szCs w:val="24"/>
+        </w:rPr>
+        <w:drawing>
+          <wp:anchor behindDoc="0" distT="0" distB="0" distL="0" distR="0" simplePos="0" locked="0" layoutInCell="1" allowOverlap="1" relativeHeight="7">
+            <wp:simplePos x="0" y="0"/>
+            <wp:positionH relativeFrom="column">
+              <wp:posOffset>146685</wp:posOffset>
+            </wp:positionH>
+            <wp:positionV relativeFrom="paragraph">
+              <wp:posOffset>158115</wp:posOffset>
+            </wp:positionV>
+            <wp:extent cx="4137660" cy="812800"/>
+            <wp:effectExtent l="0" t="0" r="0" b="0"/>
+            <wp:wrapSquare wrapText="largest"/>
+            <wp:docPr id="4" name="Object4" descr=""/>
+            <wp:cNvGraphicFramePr>
+              <a:graphicFrameLocks xmlns:a="http://schemas.openxmlformats.org/drawingml/2006/main" noChangeAspect="1"/>
+            </wp:cNvGraphicFramePr>
+            <a:graphic xmlns:a="http://schemas.openxmlformats.org/drawingml/2006/main">
+              <a:graphicData uri="http://schemas.openxmlformats.org/drawingml/2006/picture">
+                <pic:pic xmlns:pic="http://schemas.openxmlformats.org/drawingml/2006/picture">
+                  <pic:nvPicPr>
+                    <pic:cNvPr id="4" name="Object4" descr=""/>
+                    <pic:cNvPicPr>
+                      <a:picLocks noChangeAspect="1" noChangeArrowheads="1"/>
+                    </pic:cNvPicPr>
+                  </pic:nvPicPr>
+                  <pic:blipFill>
+                    <a:blip r:embed="rId6"/>
+                    <a:stretch>
+                      <a:fillRect/>
+                    </a:stretch>
+                  </pic:blipFill>
+                  <pic:spPr bwMode="auto">
+                    <a:xfrm>
+                      <a:off x="0" y="0"/>
+                      <a:ext cx="4137660" cy="812800"/>
+                    </a:xfrm>
+                    <a:prstGeom prst="rect">
+                      <a:avLst/>
+                    </a:prstGeom>
+                  </pic:spPr>
+                </pic:pic>
+              </a:graphicData>
+            </a:graphic>
+          </wp:anchor>
+        </w:drawing>
+      </w:r>
+    </w:p>
+    <w:p>
+      <w:pPr>
+        <w:pStyle w:val="Normal"/>
+        <w:rPr>
+          <w:rFonts w:ascii="Time new romance" w:hAnsi="Time new romance"/>
+          <w:b w:val="false"/>
+          <w:b w:val="false"/>
+          <w:i w:val="false"/>
+          <w:i w:val="false"/>
+          <w:caps w:val="false"/>
+          <w:smallCaps w:val="false"/>
+          <w:color w:val="000000"/>
+          <w:spacing w:val="0"/>
+          <w:sz w:val="24"/>
+          <w:szCs w:val="24"/>
+        </w:rPr>
+      </w:pPr>
+      <w:r>
+        <w:rPr>
+          <w:rFonts w:ascii="Time new romance" w:hAnsi="Time new romance"/>
+          <w:b w:val="false"/>
+          <w:i w:val="false"/>
+          <w:caps w:val="false"/>
+          <w:smallCaps w:val="false"/>
+          <w:color w:val="000000"/>
+          <w:spacing w:val="0"/>
+          <w:sz w:val="24"/>
+          <w:szCs w:val="24"/>
+        </w:rPr>
+      </w:r>
+    </w:p>
+    <w:p>
+      <w:pPr>
+        <w:pStyle w:val="Normal"/>
+        <w:rPr>
+          <w:rFonts w:ascii="Time new romance" w:hAnsi="Time new romance"/>
+          <w:b w:val="false"/>
+          <w:b w:val="false"/>
+          <w:i w:val="false"/>
+          <w:i w:val="false"/>
+          <w:caps w:val="false"/>
+          <w:smallCaps w:val="false"/>
+          <w:color w:val="000000"/>
+          <w:spacing w:val="0"/>
+          <w:sz w:val="24"/>
+          <w:szCs w:val="24"/>
+        </w:rPr>
+      </w:pPr>
+      <w:r>
+        <w:rPr>
+          <w:rFonts w:ascii="Time new romance" w:hAnsi="Time new romance"/>
+          <w:b w:val="false"/>
+          <w:i w:val="false"/>
+          <w:caps w:val="false"/>
+          <w:smallCaps w:val="false"/>
+          <w:color w:val="000000"/>
+          <w:spacing w:val="0"/>
+          <w:sz w:val="24"/>
+          <w:szCs w:val="24"/>
+        </w:rPr>
+      </w:r>
+    </w:p>
+    <w:p>
+      <w:pPr>
+        <w:pStyle w:val="Normal"/>
+        <w:rPr>
+          <w:rFonts w:ascii="Time new romance" w:hAnsi="Time new romance"/>
+          <w:b w:val="false"/>
+          <w:b w:val="false"/>
+          <w:i w:val="false"/>
+          <w:i w:val="false"/>
+          <w:caps w:val="false"/>
+          <w:smallCaps w:val="false"/>
+          <w:color w:val="000000"/>
+          <w:spacing w:val="0"/>
+          <w:sz w:val="24"/>
+          <w:szCs w:val="24"/>
+        </w:rPr>
+      </w:pPr>
+      <w:r>
+        <w:rPr>
+          <w:rFonts w:ascii="Time new romance" w:hAnsi="Time new romance"/>
+          <w:b w:val="false"/>
+          <w:i w:val="false"/>
+          <w:caps w:val="false"/>
+          <w:smallCaps w:val="false"/>
+          <w:color w:val="000000"/>
+          <w:spacing w:val="0"/>
+          <w:sz w:val="24"/>
+          <w:szCs w:val="24"/>
+        </w:rPr>
+      </w:r>
+    </w:p>
+    <w:p>
+      <w:pPr>
+        <w:pStyle w:val="Normal"/>
+        <w:rPr>
+          <w:rFonts w:ascii="Time new romance" w:hAnsi="Time new romance"/>
+          <w:b w:val="false"/>
+          <w:b w:val="false"/>
+          <w:i w:val="false"/>
+          <w:i w:val="false"/>
+          <w:caps w:val="false"/>
+          <w:smallCaps w:val="false"/>
+          <w:color w:val="000000"/>
+          <w:spacing w:val="0"/>
+          <w:sz w:val="24"/>
+          <w:szCs w:val="24"/>
+        </w:rPr>
+      </w:pPr>
+      <w:r>
+        <w:rPr>
+          <w:rFonts w:ascii="Time new romance" w:hAnsi="Time new romance"/>
+          <w:b w:val="false"/>
+          <w:i w:val="false"/>
+          <w:caps w:val="false"/>
+          <w:smallCaps w:val="false"/>
+          <w:color w:val="000000"/>
+          <w:spacing w:val="0"/>
+          <w:sz w:val="24"/>
+          <w:szCs w:val="24"/>
+        </w:rPr>
+        <w:object>
+          <v:shape id="ole_rId7" style="width:322.2pt;height:64pt" o:ole="">
+            <v:imagedata r:id="rId8" o:title=""/>
+          </v:shape>
+          <o:OLEObject Type="Embed" ProgID="Excel.Sheet.12" ShapeID="ole_rId7" DrawAspect="Content" ObjectID="_1949761801" r:id="rId7"/>
+        </w:object>
+      </w:r>
+    </w:p>
+    <w:p>
+      <w:pPr>
+        <w:pStyle w:val="Normal"/>
+        <w:rPr>
+          <w:rFonts w:ascii="Time new romance" w:hAnsi="Time new romance"/>
+          <w:b w:val="false"/>
+          <w:b w:val="false"/>
+          <w:i w:val="false"/>
+          <w:i w:val="false"/>
+          <w:caps w:val="false"/>
+          <w:smallCaps w:val="false"/>
+          <w:color w:val="000000"/>
+          <w:spacing w:val="0"/>
+          <w:sz w:val="24"/>
+          <w:szCs w:val="24"/>
+        </w:rPr>
+      </w:pPr>
+      <w:r>
+        <w:rPr>
+          <w:rFonts w:ascii="Time new romance" w:hAnsi="Time new romance"/>
+          <w:b w:val="false"/>
+          <w:i w:val="false"/>
+          <w:caps w:val="false"/>
+          <w:smallCaps w:val="false"/>
+          <w:color w:val="000000"/>
+          <w:spacing w:val="0"/>
+          <w:sz w:val="24"/>
+          <w:szCs w:val="24"/>
+        </w:rPr>
+      </w:r>
+    </w:p>
+    <w:p>
+      <w:pPr>
+        <w:pStyle w:val="Normal"/>
+        <w:rPr>
+          <w:rFonts w:ascii="Time new romance" w:hAnsi="Time new romance"/>
+          <w:b w:val="false"/>
+          <w:b w:val="false"/>
+          <w:i w:val="false"/>
+          <w:i w:val="false"/>
+          <w:caps w:val="false"/>
+          <w:smallCaps w:val="false"/>
+          <w:color w:val="000000"/>
+          <w:spacing w:val="0"/>
+          <w:sz w:val="24"/>
+          <w:szCs w:val="24"/>
+        </w:rPr>
+      </w:pPr>
+      <w:r>
+        <w:rPr>
+          <w:rFonts w:ascii="Time new romance" w:hAnsi="Time new romance"/>
+          <w:b w:val="false"/>
+          <w:i w:val="false"/>
+          <w:caps w:val="false"/>
+          <w:smallCaps w:val="false"/>
+          <w:color w:val="000000"/>
+          <w:spacing w:val="0"/>
+          <w:sz w:val="24"/>
+          <w:szCs w:val="24"/>
+        </w:rPr>
+      </w:r>
+    </w:p>
+    <w:p>
+      <w:pPr>
+        <w:pStyle w:val="Normal"/>
+        <w:rPr>
+          <w:rFonts w:ascii="Time new romance" w:hAnsi="Time new romance"/>
+          <w:b w:val="false"/>
+          <w:b w:val="false"/>
+          <w:i w:val="false"/>
+          <w:i w:val="false"/>
+          <w:caps w:val="false"/>
+          <w:smallCaps w:val="false"/>
+          <w:color w:val="000000"/>
+          <w:spacing w:val="0"/>
+          <w:sz w:val="24"/>
+          <w:szCs w:val="24"/>
+        </w:rPr>
+      </w:pPr>
+      <w:r>
+        <w:rPr>
+          <w:rFonts w:ascii="Time new romance" w:hAnsi="Time new romance"/>
+          <w:b w:val="false"/>
+          <w:i w:val="false"/>
+          <w:caps w:val="false"/>
+          <w:smallCaps w:val="false"/>
+          <w:color w:val="000000"/>
+          <w:spacing w:val="0"/>
+          <w:sz w:val="24"/>
+          <w:szCs w:val="24"/>
+        </w:rPr>
+      </w:r>
+    </w:p>
+    <w:p>
+      <w:pPr>
+        <w:pStyle w:val="Normal"/>
+        <w:rPr>
+          <w:rFonts w:ascii="Time new romance" w:hAnsi="Time new romance"/>
+          <w:b w:val="false"/>
+          <w:b w:val="false"/>
+          <w:i w:val="false"/>
+          <w:i w:val="false"/>
+          <w:caps w:val="false"/>
+          <w:smallCaps w:val="false"/>
+          <w:color w:val="000000"/>
+          <w:spacing w:val="0"/>
+          <w:sz w:val="24"/>
+          <w:szCs w:val="24"/>
+        </w:rPr>
+      </w:pPr>
+      <w:r>
+        <w:rPr>
+          <w:rFonts w:ascii="Time new romance" w:hAnsi="Time new romance"/>
+          <w:b w:val="false"/>
+          <w:i w:val="false"/>
+          <w:caps w:val="false"/>
+          <w:smallCaps w:val="false"/>
+          <w:color w:val="000000"/>
+          <w:spacing w:val="0"/>
+          <w:sz w:val="24"/>
+          <w:szCs w:val="24"/>
+        </w:rPr>
+        <w:drawing>
+          <wp:anchor behindDoc="0" distT="0" distB="0" distL="0" distR="0" simplePos="0" locked="0" layoutInCell="1" allowOverlap="1" relativeHeight="9">
+            <wp:simplePos x="0" y="0"/>
+            <wp:positionH relativeFrom="column">
+              <wp:posOffset>195580</wp:posOffset>
+            </wp:positionH>
+            <wp:positionV relativeFrom="paragraph">
+              <wp:posOffset>112395</wp:posOffset>
+            </wp:positionV>
+            <wp:extent cx="4058920" cy="813435"/>
+            <wp:effectExtent l="0" t="0" r="0" b="0"/>
+            <wp:wrapSquare wrapText="largest"/>
+            <wp:docPr id="5" name="Object6" descr=""/>
+            <wp:cNvGraphicFramePr>
+              <a:graphicFrameLocks xmlns:a="http://schemas.openxmlformats.org/drawingml/2006/main" noChangeAspect="1"/>
+            </wp:cNvGraphicFramePr>
+            <a:graphic xmlns:a="http://schemas.openxmlformats.org/drawingml/2006/main">
+              <a:graphicData uri="http://schemas.openxmlformats.org/drawingml/2006/picture">
+                <pic:pic xmlns:pic="http://schemas.openxmlformats.org/drawingml/2006/picture">
+                  <pic:nvPicPr>
+                    <pic:cNvPr id="5" name="Object6" descr=""/>
+                    <pic:cNvPicPr>
+                      <a:picLocks noChangeAspect="1" noChangeArrowheads="1"/>
+                    </pic:cNvPicPr>
+                  </pic:nvPicPr>
+                  <pic:blipFill>
+                    <a:blip r:embed="rId9"/>
+                    <a:stretch>
+                      <a:fillRect/>
+                    </a:stretch>
+                  </pic:blipFill>
+                  <pic:spPr bwMode="auto">
+                    <a:xfrm>
+                      <a:off x="0" y="0"/>
+                      <a:ext cx="4058920" cy="813435"/>
+                    </a:xfrm>
+                    <a:prstGeom prst="rect">
+                      <a:avLst/>
+                    </a:prstGeom>
+                  </pic:spPr>
+                </pic:pic>
+              </a:graphicData>
+            </a:graphic>
+          </wp:anchor>
+        </w:drawing>
+      </w:r>
+    </w:p>
+    <w:p>
+      <w:pPr>
+        <w:pStyle w:val="Normal"/>
+        <w:rPr>
+          <w:rFonts w:ascii="Time new romance" w:hAnsi="Time new romance"/>
+          <w:b w:val="false"/>
+          <w:b w:val="false"/>
+          <w:i w:val="false"/>
+          <w:i w:val="false"/>
+          <w:caps w:val="false"/>
+          <w:smallCaps w:val="false"/>
+          <w:color w:val="000000"/>
+          <w:spacing w:val="0"/>
+          <w:sz w:val="24"/>
+          <w:szCs w:val="24"/>
+        </w:rPr>
+      </w:pPr>
+      <w:r>
+        <w:rPr>
+          <w:rFonts w:ascii="Time new romance" w:hAnsi="Time new romance"/>
+          <w:b w:val="false"/>
+          <w:i w:val="false"/>
+          <w:caps w:val="false"/>
+          <w:smallCaps w:val="false"/>
+          <w:color w:val="000000"/>
+          <w:spacing w:val="0"/>
+          <w:sz w:val="24"/>
+          <w:szCs w:val="24"/>
+        </w:rPr>
+      </w:r>
+    </w:p>
+    <w:p>
+      <w:pPr>
+        <w:pStyle w:val="Normal"/>
+        <w:rPr>
+          <w:rFonts w:ascii="Time new romance" w:hAnsi="Time new romance"/>
+          <w:b w:val="false"/>
+          <w:b w:val="false"/>
+          <w:i w:val="false"/>
+          <w:i w:val="false"/>
+          <w:caps w:val="false"/>
+          <w:smallCaps w:val="false"/>
+          <w:color w:val="000000"/>
+          <w:spacing w:val="0"/>
+          <w:sz w:val="24"/>
+          <w:szCs w:val="24"/>
+        </w:rPr>
+      </w:pPr>
+      <w:r>
+        <w:rPr>
+          <w:rFonts w:ascii="Time new romance" w:hAnsi="Time new romance"/>
+          <w:b w:val="false"/>
+          <w:i w:val="false"/>
+          <w:caps w:val="false"/>
+          <w:smallCaps w:val="false"/>
+          <w:color w:val="000000"/>
+          <w:spacing w:val="0"/>
+          <w:sz w:val="24"/>
+          <w:szCs w:val="24"/>
+        </w:rPr>
+      </w:r>
+    </w:p>
+    <w:p>
+      <w:pPr>
+        <w:pStyle w:val="Normal"/>
+        <w:rPr>
+          <w:rFonts w:ascii="Time new romance" w:hAnsi="Time new romance"/>
+          <w:b w:val="false"/>
+          <w:b w:val="false"/>
+          <w:i w:val="false"/>
+          <w:i w:val="false"/>
+          <w:caps w:val="false"/>
+          <w:smallCaps w:val="false"/>
+          <w:color w:val="000000"/>
+          <w:spacing w:val="0"/>
+          <w:sz w:val="24"/>
+          <w:szCs w:val="24"/>
+        </w:rPr>
+      </w:pPr>
+      <w:r>
+        <w:rPr>
+          <w:rFonts w:ascii="Time new romance" w:hAnsi="Time new romance"/>
+          <w:b w:val="false"/>
+          <w:i w:val="false"/>
+          <w:caps w:val="false"/>
+          <w:smallCaps w:val="false"/>
+          <w:color w:val="000000"/>
+          <w:spacing w:val="0"/>
+          <w:sz w:val="24"/>
+          <w:szCs w:val="24"/>
+        </w:rPr>
+      </w:r>
+    </w:p>
+    <w:p>
+      <w:pPr>
+        <w:pStyle w:val="Normal"/>
+        <w:rPr>
+          <w:rFonts w:ascii="Time new romance" w:hAnsi="Time new romance"/>
+          <w:b w:val="false"/>
+          <w:b w:val="false"/>
+          <w:i w:val="false"/>
+          <w:i w:val="false"/>
+          <w:caps w:val="false"/>
+          <w:smallCaps w:val="false"/>
+          <w:color w:val="000000"/>
+          <w:spacing w:val="0"/>
+          <w:sz w:val="24"/>
+          <w:szCs w:val="24"/>
+        </w:rPr>
+      </w:pPr>
+      <w:r>
+        <w:rPr>
+          <w:rFonts w:ascii="Time new romance" w:hAnsi="Time new romance"/>
+          <w:b w:val="false"/>
+          <w:i w:val="false"/>
+          <w:caps w:val="false"/>
+          <w:smallCaps w:val="false"/>
+          <w:color w:val="000000"/>
+          <w:spacing w:val="0"/>
+          <w:sz w:val="24"/>
+          <w:szCs w:val="24"/>
+        </w:rPr>
+      </w:r>
+    </w:p>
+    <w:p>
+      <w:pPr>
+        <w:pStyle w:val="Normal"/>
+        <w:rPr>
+          <w:rFonts w:ascii="Time new romance" w:hAnsi="Time new romance"/>
+          <w:b w:val="false"/>
+          <w:b w:val="false"/>
+          <w:i w:val="false"/>
+          <w:i w:val="false"/>
+          <w:caps w:val="false"/>
+          <w:smallCaps w:val="false"/>
+          <w:color w:val="000000"/>
+          <w:spacing w:val="0"/>
+          <w:sz w:val="24"/>
+          <w:szCs w:val="24"/>
+        </w:rPr>
+      </w:pPr>
+      <w:r>
+        <w:rPr>
+          <w:rFonts w:ascii="Time new romance" w:hAnsi="Time new romance"/>
+          <w:b w:val="false"/>
+          <w:i w:val="false"/>
+          <w:caps w:val="false"/>
+          <w:smallCaps w:val="false"/>
+          <w:color w:val="000000"/>
+          <w:spacing w:val="0"/>
+          <w:sz w:val="24"/>
+          <w:szCs w:val="24"/>
+        </w:rPr>
+      </w:r>
+    </w:p>
+    <w:p>
+      <w:pPr>
+        <w:pStyle w:val="Normal"/>
+        <w:rPr>
+          <w:rFonts w:ascii="Time new romance" w:hAnsi="Time new romance"/>
+          <w:b w:val="false"/>
+          <w:b w:val="false"/>
+          <w:i w:val="false"/>
+          <w:i w:val="false"/>
+          <w:caps w:val="false"/>
+          <w:smallCaps w:val="false"/>
+          <w:color w:val="000000"/>
+          <w:spacing w:val="0"/>
+          <w:sz w:val="24"/>
+          <w:szCs w:val="24"/>
+        </w:rPr>
+      </w:pPr>
+      <w:r>
+        <w:rPr>
+          <w:rFonts w:ascii="Time new romance" w:hAnsi="Time new romance"/>
+          <w:b w:val="false"/>
+          <w:i w:val="false"/>
+          <w:caps w:val="false"/>
+          <w:smallCaps w:val="false"/>
+          <w:color w:val="000000"/>
+          <w:spacing w:val="0"/>
+          <w:sz w:val="24"/>
+          <w:szCs w:val="24"/>
+        </w:rPr>
+        <w:drawing>
+          <wp:anchor behindDoc="0" distT="0" distB="0" distL="0" distR="0" simplePos="0" locked="0" layoutInCell="1" allowOverlap="1" relativeHeight="10">
+            <wp:simplePos x="0" y="0"/>
+            <wp:positionH relativeFrom="column">
+              <wp:posOffset>32385</wp:posOffset>
+            </wp:positionH>
+            <wp:positionV relativeFrom="paragraph">
+              <wp:posOffset>9525</wp:posOffset>
+            </wp:positionV>
+            <wp:extent cx="4137660" cy="813435"/>
+            <wp:effectExtent l="0" t="0" r="0" b="0"/>
+            <wp:wrapSquare wrapText="largest"/>
+            <wp:docPr id="6" name="Object7" descr=""/>
+            <wp:cNvGraphicFramePr>
+              <a:graphicFrameLocks xmlns:a="http://schemas.openxmlformats.org/drawingml/2006/main" noChangeAspect="1"/>
+            </wp:cNvGraphicFramePr>
+            <a:graphic xmlns:a="http://schemas.openxmlformats.org/drawingml/2006/main">
+              <a:graphicData uri="http://schemas.openxmlformats.org/drawingml/2006/picture">
+                <pic:pic xmlns:pic="http://schemas.openxmlformats.org/drawingml/2006/picture">
+                  <pic:nvPicPr>
+                    <pic:cNvPr id="6" name="Object7" descr=""/>
+                    <pic:cNvPicPr>
+                      <a:picLocks noChangeAspect="1" noChangeArrowheads="1"/>
+                    </pic:cNvPicPr>
+                  </pic:nvPicPr>
+                  <pic:blipFill>
+                    <a:blip r:embed="rId10"/>
+                    <a:stretch>
+                      <a:fillRect/>
+                    </a:stretch>
+                  </pic:blipFill>
+                  <pic:spPr bwMode="auto">
+                    <a:xfrm>
+                      <a:off x="0" y="0"/>
+                      <a:ext cx="4137660" cy="813435"/>
+                    </a:xfrm>
+                    <a:prstGeom prst="rect">
+                      <a:avLst/>
+                    </a:prstGeom>
+                  </pic:spPr>
+                </pic:pic>
+              </a:graphicData>
+            </a:graphic>
+          </wp:anchor>
+        </w:drawing>
+      </w:r>
+    </w:p>
+    <w:p>
+      <w:pPr>
+        <w:pStyle w:val="Normal"/>
+        <w:rPr>
+          <w:rFonts w:ascii="Time new romance" w:hAnsi="Time new romance"/>
+          <w:b w:val="false"/>
+          <w:b w:val="false"/>
+          <w:i w:val="false"/>
+          <w:i w:val="false"/>
+          <w:caps w:val="false"/>
+          <w:smallCaps w:val="false"/>
+          <w:color w:val="000000"/>
+          <w:spacing w:val="0"/>
+          <w:sz w:val="24"/>
+          <w:szCs w:val="24"/>
+        </w:rPr>
+      </w:pPr>
+      <w:r>
+        <w:rPr>
+          <w:rFonts w:ascii="Time new romance" w:hAnsi="Time new romance"/>
+          <w:b w:val="false"/>
+          <w:i w:val="false"/>
+          <w:caps w:val="false"/>
+          <w:smallCaps w:val="false"/>
+          <w:color w:val="000000"/>
+          <w:spacing w:val="0"/>
+          <w:sz w:val="24"/>
+          <w:szCs w:val="24"/>
+        </w:rPr>
+      </w:r>
+    </w:p>
+    <w:p>
+      <w:pPr>
+        <w:pStyle w:val="Normal"/>
+        <w:rPr>
+          <w:rFonts w:ascii="Time new romance" w:hAnsi="Time new romance"/>
+          <w:b w:val="false"/>
+          <w:b w:val="false"/>
+          <w:i w:val="false"/>
+          <w:i w:val="false"/>
+          <w:caps w:val="false"/>
+          <w:smallCaps w:val="false"/>
+          <w:color w:val="000000"/>
+          <w:spacing w:val="0"/>
+          <w:sz w:val="24"/>
+          <w:szCs w:val="24"/>
+        </w:rPr>
+      </w:pPr>
+      <w:r>
+        <w:rPr>
+          <w:rFonts w:ascii="Time new romance" w:hAnsi="Time new romance"/>
+          <w:b w:val="false"/>
+          <w:i w:val="false"/>
+          <w:caps w:val="false"/>
+          <w:smallCaps w:val="false"/>
+          <w:color w:val="000000"/>
+          <w:spacing w:val="0"/>
+          <w:sz w:val="24"/>
+          <w:szCs w:val="24"/>
+        </w:rPr>
+      </w:r>
+    </w:p>
+    <w:p>
+      <w:pPr>
+        <w:pStyle w:val="Normal"/>
+        <w:rPr>
+          <w:rFonts w:ascii="Time new romance" w:hAnsi="Time new romance"/>
+          <w:b w:val="false"/>
+          <w:b w:val="false"/>
+          <w:i w:val="false"/>
+          <w:i w:val="false"/>
+          <w:caps w:val="false"/>
+          <w:smallCaps w:val="false"/>
+          <w:color w:val="000000"/>
+          <w:spacing w:val="0"/>
+          <w:sz w:val="24"/>
+          <w:szCs w:val="24"/>
+        </w:rPr>
+      </w:pPr>
+      <w:r>
+        <w:rPr>
+          <w:rFonts w:ascii="Time new romance" w:hAnsi="Time new romance"/>
+          <w:b w:val="false"/>
+          <w:i w:val="false"/>
+          <w:caps w:val="false"/>
+          <w:smallCaps w:val="false"/>
+          <w:color w:val="000000"/>
+          <w:spacing w:val="0"/>
+          <w:sz w:val="24"/>
+          <w:szCs w:val="24"/>
+        </w:rPr>
+      </w:r>
+    </w:p>
+    <w:p>
+      <w:pPr>
+        <w:pStyle w:val="Normal"/>
+        <w:rPr>
+          <w:rFonts w:ascii="Time new romance" w:hAnsi="Time new romance"/>
+          <w:b w:val="false"/>
+          <w:b w:val="false"/>
+          <w:i w:val="false"/>
+          <w:i w:val="false"/>
+          <w:caps w:val="false"/>
+          <w:smallCaps w:val="false"/>
+          <w:color w:val="000000"/>
+          <w:spacing w:val="0"/>
+          <w:sz w:val="24"/>
+          <w:szCs w:val="24"/>
+        </w:rPr>
+      </w:pPr>
+      <w:r>
+        <w:rPr>
+          <w:rFonts w:ascii="Time new romance" w:hAnsi="Time new romance"/>
+          <w:b w:val="false"/>
+          <w:i w:val="false"/>
+          <w:caps w:val="false"/>
+          <w:smallCaps w:val="false"/>
+          <w:color w:val="000000"/>
+          <w:spacing w:val="0"/>
+          <w:sz w:val="24"/>
+          <w:szCs w:val="24"/>
+        </w:rPr>
+        <w:drawing>
+          <wp:anchor behindDoc="0" distT="0" distB="0" distL="0" distR="0" simplePos="0" locked="0" layoutInCell="1" allowOverlap="1" relativeHeight="11">
+            <wp:simplePos x="0" y="0"/>
+            <wp:positionH relativeFrom="column">
+              <wp:posOffset>67945</wp:posOffset>
+            </wp:positionH>
+            <wp:positionV relativeFrom="paragraph">
+              <wp:posOffset>-59055</wp:posOffset>
+            </wp:positionV>
+            <wp:extent cx="4091940" cy="813435"/>
+            <wp:effectExtent l="0" t="0" r="0" b="0"/>
+            <wp:wrapSquare wrapText="largest"/>
+            <wp:docPr id="7" name="Object8" descr=""/>
+            <wp:cNvGraphicFramePr>
+              <a:graphicFrameLocks xmlns:a="http://schemas.openxmlformats.org/drawingml/2006/main" noChangeAspect="1"/>
+            </wp:cNvGraphicFramePr>
+            <a:graphic xmlns:a="http://schemas.openxmlformats.org/drawingml/2006/main">
+              <a:graphicData uri="http://schemas.openxmlformats.org/drawingml/2006/picture">
+                <pic:pic xmlns:pic="http://schemas.openxmlformats.org/drawingml/2006/picture">
+                  <pic:nvPicPr>
+                    <pic:cNvPr id="7" name="Object8" descr=""/>
+                    <pic:cNvPicPr>
+                      <a:picLocks noChangeAspect="1" noChangeArrowheads="1"/>
+                    </pic:cNvPicPr>
+                  </pic:nvPicPr>
+                  <pic:blipFill>
+                    <a:blip r:embed="rId11"/>
+                    <a:stretch>
+                      <a:fillRect/>
+                    </a:stretch>
+                  </pic:blipFill>
+                  <pic:spPr bwMode="auto">
+                    <a:xfrm>
+                      <a:off x="0" y="0"/>
+                      <a:ext cx="4091940" cy="813435"/>
+                    </a:xfrm>
+                    <a:prstGeom prst="rect">
+                      <a:avLst/>
+                    </a:prstGeom>
+                  </pic:spPr>
+                </pic:pic>
+              </a:graphicData>
+            </a:graphic>
+          </wp:anchor>
+        </w:drawing>
+      </w:r>
+    </w:p>
+    <w:p>
+      <w:pPr>
+        <w:pStyle w:val="Normal"/>
+        <w:rPr>
+          <w:rFonts w:ascii="Time new romance" w:hAnsi="Time new romance"/>
+          <w:b w:val="false"/>
+          <w:b w:val="false"/>
+          <w:i w:val="false"/>
+          <w:i w:val="false"/>
+          <w:caps w:val="false"/>
+          <w:smallCaps w:val="false"/>
+          <w:color w:val="000000"/>
+          <w:spacing w:val="0"/>
+          <w:sz w:val="24"/>
+          <w:szCs w:val="24"/>
+        </w:rPr>
+      </w:pPr>
+      <w:r>
+        <w:rPr>
+          <w:rFonts w:ascii="Time new romance" w:hAnsi="Time new romance"/>
+          <w:b w:val="false"/>
+          <w:i w:val="false"/>
+          <w:caps w:val="false"/>
+          <w:smallCaps w:val="false"/>
+          <w:color w:val="000000"/>
+          <w:spacing w:val="0"/>
+          <w:sz w:val="24"/>
+          <w:szCs w:val="24"/>
+        </w:rPr>
+      </w:r>
+    </w:p>
+    <w:p>
+      <w:pPr>
+        <w:pStyle w:val="Normal"/>
+        <w:rPr>
+          <w:rFonts w:ascii="Time new romance" w:hAnsi="Time new romance"/>
+          <w:b w:val="false"/>
+          <w:b w:val="false"/>
+          <w:i w:val="false"/>
+          <w:i w:val="false"/>
+          <w:caps w:val="false"/>
+          <w:smallCaps w:val="false"/>
+          <w:color w:val="000000"/>
+          <w:spacing w:val="0"/>
+          <w:sz w:val="24"/>
+          <w:szCs w:val="24"/>
+        </w:rPr>
+      </w:pPr>
+      <w:r>
+        <w:rPr>
+          <w:rFonts w:ascii="Time new romance" w:hAnsi="Time new romance"/>
+          <w:b w:val="false"/>
+          <w:i w:val="false"/>
+          <w:caps w:val="false"/>
+          <w:smallCaps w:val="false"/>
+          <w:color w:val="000000"/>
+          <w:spacing w:val="0"/>
+          <w:sz w:val="24"/>
+          <w:szCs w:val="24"/>
+        </w:rPr>
+      </w:r>
+    </w:p>
+    <w:p>
+      <w:pPr>
+        <w:pStyle w:val="Normal"/>
+        <w:rPr>
+          <w:rFonts w:ascii="Time new romance" w:hAnsi="Time new romance"/>
+          <w:b w:val="false"/>
+          <w:b w:val="false"/>
+          <w:i w:val="false"/>
+          <w:i w:val="false"/>
+          <w:caps w:val="false"/>
+          <w:smallCaps w:val="false"/>
+          <w:color w:val="000000"/>
+          <w:spacing w:val="0"/>
+          <w:sz w:val="24"/>
+          <w:szCs w:val="24"/>
+        </w:rPr>
+      </w:pPr>
+      <w:r>
+        <w:rPr>
+          <w:rFonts w:ascii="Time new romance" w:hAnsi="Time new romance"/>
+          <w:b w:val="false"/>
+          <w:i w:val="false"/>
+          <w:caps w:val="false"/>
+          <w:smallCaps w:val="false"/>
+          <w:color w:val="000000"/>
+          <w:spacing w:val="0"/>
+          <w:sz w:val="24"/>
+          <w:szCs w:val="24"/>
+        </w:rPr>
+      </w:r>
+    </w:p>
+    <w:p>
+      <w:pPr>
+        <w:pStyle w:val="Normal"/>
+        <w:rPr>
+          <w:rFonts w:ascii="Time new romance" w:hAnsi="Time new romance"/>
+          <w:b w:val="false"/>
+          <w:b w:val="false"/>
+          <w:i w:val="false"/>
+          <w:i w:val="false"/>
+          <w:caps w:val="false"/>
+          <w:smallCaps w:val="false"/>
+          <w:color w:val="000000"/>
+          <w:spacing w:val="0"/>
+          <w:sz w:val="24"/>
+          <w:szCs w:val="24"/>
+        </w:rPr>
+      </w:pPr>
+      <w:r>
+        <w:rPr>
+          <w:rFonts w:ascii="Time new romance" w:hAnsi="Time new romance"/>
+          <w:b w:val="false"/>
+          <w:i w:val="false"/>
+          <w:caps w:val="false"/>
+          <w:smallCaps w:val="false"/>
+          <w:color w:val="000000"/>
+          <w:spacing w:val="0"/>
+          <w:sz w:val="24"/>
+          <w:szCs w:val="24"/>
+        </w:rPr>
+        <w:object>
+          <v:shape id="ole_rId12" style="width:320.05pt;height:107.45pt" o:ole="">
+            <v:imagedata r:id="rId13" o:title=""/>
+          </v:shape>
+          <o:OLEObject Type="Embed" ProgID="Excel.Sheet.12" ShapeID="ole_rId12" DrawAspect="Content" ObjectID="_1481787045" r:id="rId12"/>
+        </w:object>
+      </w:r>
+    </w:p>
+    <w:p>
+      <w:pPr>
+        <w:pStyle w:val="Normal"/>
+        <w:rPr>
+          <w:rFonts w:ascii="Time new romance" w:hAnsi="Time new romance"/>
+          <w:b w:val="false"/>
+          <w:b w:val="false"/>
+          <w:i w:val="false"/>
+          <w:i w:val="false"/>
+          <w:caps w:val="false"/>
+          <w:smallCaps w:val="false"/>
+          <w:color w:val="000000"/>
+          <w:spacing w:val="0"/>
+          <w:sz w:val="24"/>
+          <w:szCs w:val="24"/>
+        </w:rPr>
+      </w:pPr>
+      <w:r>
+        <w:rPr>
+          <w:rFonts w:ascii="Time new romance" w:hAnsi="Time new romance"/>
+          <w:b w:val="false"/>
+          <w:i w:val="false"/>
+          <w:caps w:val="false"/>
+          <w:smallCaps w:val="false"/>
+          <w:color w:val="000000"/>
+          <w:spacing w:val="0"/>
+          <w:sz w:val="24"/>
+          <w:szCs w:val="24"/>
+        </w:rPr>
+      </w:r>
+    </w:p>
+    <w:p>
+      <w:pPr>
+        <w:pStyle w:val="Normal"/>
+        <w:rPr>
+          <w:rFonts w:ascii="Time new romance" w:hAnsi="Time new romance"/>
+          <w:b w:val="false"/>
+          <w:b w:val="false"/>
+          <w:i w:val="false"/>
+          <w:i w:val="false"/>
+          <w:caps w:val="false"/>
+          <w:smallCaps w:val="false"/>
+          <w:color w:val="000000"/>
+          <w:spacing w:val="0"/>
+          <w:sz w:val="24"/>
+          <w:szCs w:val="24"/>
+        </w:rPr>
+      </w:pPr>
+      <w:r>
+        <w:rPr>
+          <w:rFonts w:ascii="Time new romance" w:hAnsi="Time new romance"/>
+          <w:b w:val="false"/>
+          <w:i w:val="false"/>
+          <w:caps w:val="false"/>
+          <w:smallCaps w:val="false"/>
+          <w:color w:val="000000"/>
+          <w:spacing w:val="0"/>
+          <w:sz w:val="24"/>
+          <w:szCs w:val="24"/>
+        </w:rPr>
+      </w:r>
+    </w:p>
+    <w:p>
+      <w:pPr>
+        <w:pStyle w:val="Normal"/>
+        <w:rPr>
+          <w:rFonts w:ascii="Time new romance" w:hAnsi="Time new romance"/>
+          <w:b w:val="false"/>
+          <w:b w:val="false"/>
+          <w:i w:val="false"/>
+          <w:i w:val="false"/>
+          <w:caps w:val="false"/>
+          <w:smallCaps w:val="false"/>
+          <w:color w:val="000000"/>
+          <w:spacing w:val="0"/>
+          <w:sz w:val="24"/>
+          <w:szCs w:val="24"/>
+        </w:rPr>
+      </w:pPr>
+      <w:r>
+        <w:rPr>
+          <w:rFonts w:ascii="Time new romance" w:hAnsi="Time new romance"/>
+          <w:b w:val="false"/>
+          <w:i w:val="false"/>
+          <w:caps w:val="false"/>
+          <w:smallCaps w:val="false"/>
+          <w:color w:val="000000"/>
+          <w:spacing w:val="0"/>
+          <w:sz w:val="24"/>
+          <w:szCs w:val="24"/>
+        </w:rPr>
+      </w:r>
+    </w:p>
+    <w:p>
+      <w:pPr>
+        <w:pStyle w:val="Normal"/>
+        <w:rPr>
+          <w:rFonts w:ascii="Time new romance" w:hAnsi="Time new romance"/>
+          <w:b w:val="false"/>
+          <w:b w:val="false"/>
+          <w:i w:val="false"/>
+          <w:i w:val="false"/>
+          <w:caps w:val="false"/>
+          <w:smallCaps w:val="false"/>
+          <w:color w:val="000000"/>
+          <w:spacing w:val="0"/>
+          <w:sz w:val="24"/>
+          <w:szCs w:val="24"/>
+        </w:rPr>
+      </w:pPr>
+      <w:r>
+        <w:rPr>
+          <w:rFonts w:ascii="Time new romance" w:hAnsi="Time new romance"/>
+          <w:b w:val="false"/>
+          <w:i w:val="false"/>
+          <w:caps w:val="false"/>
+          <w:smallCaps w:val="false"/>
+          <w:color w:val="000000"/>
+          <w:spacing w:val="0"/>
+          <w:sz w:val="24"/>
+          <w:szCs w:val="24"/>
+        </w:rPr>
+      </w:r>
+    </w:p>
+    <w:p>
+      <w:pPr>
+        <w:pStyle w:val="Normal"/>
+        <w:rPr>
+          <w:rFonts w:ascii="Time new romance" w:hAnsi="Time new romance"/>
+          <w:b w:val="false"/>
+          <w:b w:val="false"/>
+          <w:i w:val="false"/>
+          <w:i w:val="false"/>
+          <w:caps w:val="false"/>
+          <w:smallCaps w:val="false"/>
+          <w:color w:val="000000"/>
+          <w:spacing w:val="0"/>
+          <w:sz w:val="24"/>
+          <w:szCs w:val="24"/>
+        </w:rPr>
+      </w:pPr>
+      <w:r>
+        <w:rPr>
+          <w:rFonts w:ascii="Time new romance" w:hAnsi="Time new romance"/>
+          <w:b w:val="false"/>
+          <w:i w:val="false"/>
+          <w:caps w:val="false"/>
+          <w:smallCaps w:val="false"/>
+          <w:color w:val="000000"/>
+          <w:spacing w:val="0"/>
+          <w:sz w:val="24"/>
+          <w:szCs w:val="24"/>
+        </w:rPr>
+        <w:drawing>
+          <wp:anchor behindDoc="0" distT="0" distB="0" distL="0" distR="0" simplePos="0" locked="0" layoutInCell="1" allowOverlap="1" relativeHeight="12">
+            <wp:simplePos x="0" y="0"/>
+            <wp:positionH relativeFrom="column">
+              <wp:posOffset>90805</wp:posOffset>
+            </wp:positionH>
+            <wp:positionV relativeFrom="paragraph">
+              <wp:posOffset>93345</wp:posOffset>
+            </wp:positionV>
+            <wp:extent cx="4058920" cy="813435"/>
+            <wp:effectExtent l="0" t="0" r="0" b="0"/>
+            <wp:wrapSquare wrapText="largest"/>
+            <wp:docPr id="8" name="Object9" descr=""/>
+            <wp:cNvGraphicFramePr>
+              <a:graphicFrameLocks xmlns:a="http://schemas.openxmlformats.org/drawingml/2006/main" noChangeAspect="1"/>
+            </wp:cNvGraphicFramePr>
+            <a:graphic xmlns:a="http://schemas.openxmlformats.org/drawingml/2006/main">
+              <a:graphicData uri="http://schemas.openxmlformats.org/drawingml/2006/picture">
+                <pic:pic xmlns:pic="http://schemas.openxmlformats.org/drawingml/2006/picture">
+                  <pic:nvPicPr>
+                    <pic:cNvPr id="8" name="Object9" descr=""/>
+                    <pic:cNvPicPr>
+                      <a:picLocks noChangeAspect="1" noChangeArrowheads="1"/>
+                    </pic:cNvPicPr>
+                  </pic:nvPicPr>
+                  <pic:blipFill>
+                    <a:blip r:embed="rId14"/>
+                    <a:stretch>
+                      <a:fillRect/>
+                    </a:stretch>
+                  </pic:blipFill>
+                  <pic:spPr bwMode="auto">
+                    <a:xfrm>
+                      <a:off x="0" y="0"/>
+                      <a:ext cx="4058920" cy="813435"/>
+                    </a:xfrm>
+                    <a:prstGeom prst="rect">
+                      <a:avLst/>
+                    </a:prstGeom>
+                  </pic:spPr>
+                </pic:pic>
+              </a:graphicData>
+            </a:graphic>
+          </wp:anchor>
+        </w:drawing>
+      </w:r>
+    </w:p>
+    <w:p>
+      <w:pPr>
+        <w:pStyle w:val="Normal"/>
+        <w:rPr>
+          <w:rFonts w:ascii="Time new romance" w:hAnsi="Time new romance"/>
+          <w:b w:val="false"/>
+          <w:b w:val="false"/>
+          <w:i w:val="false"/>
+          <w:i w:val="false"/>
+          <w:caps w:val="false"/>
+          <w:smallCaps w:val="false"/>
+          <w:color w:val="000000"/>
+          <w:spacing w:val="0"/>
+          <w:sz w:val="24"/>
+          <w:szCs w:val="24"/>
+        </w:rPr>
+      </w:pPr>
+      <w:r>
+        <w:rPr>
+          <w:rFonts w:ascii="Time new romance" w:hAnsi="Time new romance"/>
+          <w:b w:val="false"/>
+          <w:i w:val="false"/>
+          <w:caps w:val="false"/>
+          <w:smallCaps w:val="false"/>
+          <w:color w:val="000000"/>
+          <w:spacing w:val="0"/>
+          <w:sz w:val="24"/>
+          <w:szCs w:val="24"/>
+        </w:rPr>
+      </w:r>
+    </w:p>
+    <w:p>
+      <w:pPr>
+        <w:pStyle w:val="Normal"/>
+        <w:rPr>
+          <w:rFonts w:ascii="Time new romance" w:hAnsi="Time new romance"/>
+          <w:b w:val="false"/>
+          <w:b w:val="false"/>
+          <w:i w:val="false"/>
+          <w:i w:val="false"/>
+          <w:caps w:val="false"/>
+          <w:smallCaps w:val="false"/>
+          <w:color w:val="000000"/>
+          <w:spacing w:val="0"/>
+          <w:sz w:val="24"/>
+          <w:szCs w:val="24"/>
+        </w:rPr>
+      </w:pPr>
+      <w:r>
+        <w:rPr>
+          <w:rFonts w:ascii="Time new romance" w:hAnsi="Time new romance"/>
+          <w:b w:val="false"/>
+          <w:i w:val="false"/>
+          <w:caps w:val="false"/>
+          <w:smallCaps w:val="false"/>
+          <w:color w:val="000000"/>
+          <w:spacing w:val="0"/>
+          <w:sz w:val="24"/>
+          <w:szCs w:val="24"/>
+        </w:rPr>
+      </w:r>
+    </w:p>
+    <w:p>
+      <w:pPr>
+        <w:pStyle w:val="Normal"/>
+        <w:rPr>
+          <w:rFonts w:ascii="Time new romance" w:hAnsi="Time new romance"/>
+          <w:b w:val="false"/>
+          <w:b w:val="false"/>
+          <w:i w:val="false"/>
+          <w:i w:val="false"/>
+          <w:caps w:val="false"/>
+          <w:smallCaps w:val="false"/>
+          <w:color w:val="000000"/>
+          <w:spacing w:val="0"/>
+          <w:sz w:val="24"/>
+          <w:szCs w:val="24"/>
+        </w:rPr>
+      </w:pPr>
+      <w:r>
+        <w:rPr>
+          <w:rFonts w:ascii="Time new romance" w:hAnsi="Time new romance"/>
+          <w:b w:val="false"/>
+          <w:i w:val="false"/>
+          <w:caps w:val="false"/>
+          <w:smallCaps w:val="false"/>
+          <w:color w:val="000000"/>
+          <w:spacing w:val="0"/>
+          <w:sz w:val="24"/>
+          <w:szCs w:val="24"/>
+        </w:rPr>
+      </w:r>
+    </w:p>
+    <w:p>
+      <w:pPr>
+        <w:pStyle w:val="Normal"/>
+        <w:rPr>
+          <w:rFonts w:ascii="Time new romance" w:hAnsi="Time new romance"/>
+          <w:b w:val="false"/>
+          <w:b w:val="false"/>
+          <w:i w:val="false"/>
+          <w:i w:val="false"/>
+          <w:caps w:val="false"/>
+          <w:smallCaps w:val="false"/>
+          <w:color w:val="000000"/>
+          <w:spacing w:val="0"/>
+          <w:sz w:val="24"/>
+          <w:szCs w:val="24"/>
+        </w:rPr>
+      </w:pPr>
+      <w:r>
+        <w:rPr>
+          <w:rFonts w:ascii="Time new romance" w:hAnsi="Time new romance"/>
+          <w:b w:val="false"/>
+          <w:i w:val="false"/>
+          <w:caps w:val="false"/>
+          <w:smallCaps w:val="false"/>
+          <w:color w:val="000000"/>
+          <w:spacing w:val="0"/>
+          <w:sz w:val="24"/>
+          <w:szCs w:val="24"/>
+        </w:rPr>
+        <w:drawing>
+          <wp:anchor behindDoc="0" distT="0" distB="0" distL="0" distR="0" simplePos="0" locked="0" layoutInCell="1" allowOverlap="1" relativeHeight="13">
+            <wp:simplePos x="0" y="0"/>
+            <wp:positionH relativeFrom="column">
+              <wp:posOffset>89535</wp:posOffset>
+            </wp:positionH>
+            <wp:positionV relativeFrom="paragraph">
+              <wp:posOffset>55245</wp:posOffset>
+            </wp:positionV>
+            <wp:extent cx="4041775" cy="813435"/>
+            <wp:effectExtent l="0" t="0" r="0" b="0"/>
+            <wp:wrapSquare wrapText="largest"/>
+            <wp:docPr id="9" name="Object10" descr=""/>
+            <wp:cNvGraphicFramePr>
+              <a:graphicFrameLocks xmlns:a="http://schemas.openxmlformats.org/drawingml/2006/main" noChangeAspect="1"/>
+            </wp:cNvGraphicFramePr>
+            <a:graphic xmlns:a="http://schemas.openxmlformats.org/drawingml/2006/main">
+              <a:graphicData uri="http://schemas.openxmlformats.org/drawingml/2006/picture">
+                <pic:pic xmlns:pic="http://schemas.openxmlformats.org/drawingml/2006/picture">
+                  <pic:nvPicPr>
+                    <pic:cNvPr id="9" name="Object10" descr=""/>
+                    <pic:cNvPicPr>
+                      <a:picLocks noChangeAspect="1" noChangeArrowheads="1"/>
+                    </pic:cNvPicPr>
+                  </pic:nvPicPr>
+                  <pic:blipFill>
+                    <a:blip r:embed="rId15"/>
+                    <a:stretch>
+                      <a:fillRect/>
+                    </a:stretch>
+                  </pic:blipFill>
+                  <pic:spPr bwMode="auto">
+                    <a:xfrm>
+                      <a:off x="0" y="0"/>
+                      <a:ext cx="4041775" cy="813435"/>
+                    </a:xfrm>
+                    <a:prstGeom prst="rect">
+                      <a:avLst/>
+                    </a:prstGeom>
+                  </pic:spPr>
+                </pic:pic>
+              </a:graphicData>
+            </a:graphic>
+          </wp:anchor>
+        </w:drawing>
+      </w:r>
+    </w:p>
+    <w:p>
+      <w:pPr>
+        <w:pStyle w:val="Normal"/>
+        <w:rPr>
+          <w:rFonts w:ascii="Time new romance" w:hAnsi="Time new romance"/>
+          <w:b w:val="false"/>
+          <w:b w:val="false"/>
+          <w:i w:val="false"/>
+          <w:i w:val="false"/>
+          <w:caps w:val="false"/>
+          <w:smallCaps w:val="false"/>
+          <w:color w:val="000000"/>
+          <w:spacing w:val="0"/>
+          <w:sz w:val="24"/>
+          <w:szCs w:val="24"/>
+        </w:rPr>
+      </w:pPr>
+      <w:r>
+        <w:rPr>
+          <w:rFonts w:ascii="Time new romance" w:hAnsi="Time new romance"/>
+          <w:b w:val="false"/>
+          <w:i w:val="false"/>
+          <w:caps w:val="false"/>
+          <w:smallCaps w:val="false"/>
+          <w:color w:val="000000"/>
+          <w:spacing w:val="0"/>
+          <w:sz w:val="24"/>
+          <w:szCs w:val="24"/>
+        </w:rPr>
+      </w:r>
+    </w:p>
+    <w:p>
+      <w:pPr>
+        <w:pStyle w:val="Normal"/>
+        <w:rPr>
+          <w:rFonts w:ascii="Time new romance" w:hAnsi="Time new romance"/>
+          <w:b w:val="false"/>
+          <w:b w:val="false"/>
+          <w:i w:val="false"/>
+          <w:i w:val="false"/>
+          <w:caps w:val="false"/>
+          <w:smallCaps w:val="false"/>
+          <w:color w:val="000000"/>
+          <w:spacing w:val="0"/>
+          <w:sz w:val="24"/>
+          <w:szCs w:val="24"/>
+        </w:rPr>
+      </w:pPr>
+      <w:r>
+        <w:rPr>
+          <w:rFonts w:ascii="Time new romance" w:hAnsi="Time new romance"/>
+          <w:b w:val="false"/>
+          <w:i w:val="false"/>
+          <w:caps w:val="false"/>
+          <w:smallCaps w:val="false"/>
+          <w:color w:val="000000"/>
+          <w:spacing w:val="0"/>
+          <w:sz w:val="24"/>
+          <w:szCs w:val="24"/>
+        </w:rPr>
+      </w:r>
+    </w:p>
+    <w:p>
+      <w:pPr>
+        <w:pStyle w:val="Normal"/>
+        <w:rPr>
+          <w:rFonts w:ascii="Time new romance" w:hAnsi="Time new romance"/>
+          <w:b w:val="false"/>
+          <w:b w:val="false"/>
+          <w:i w:val="false"/>
+          <w:i w:val="false"/>
+          <w:caps w:val="false"/>
+          <w:smallCaps w:val="false"/>
+          <w:color w:val="000000"/>
+          <w:spacing w:val="0"/>
+          <w:sz w:val="24"/>
+          <w:szCs w:val="24"/>
+        </w:rPr>
+      </w:pPr>
+      <w:r>
+        <w:rPr>
+          <w:rFonts w:ascii="Time new romance" w:hAnsi="Time new romance"/>
+          <w:b w:val="false"/>
+          <w:i w:val="false"/>
+          <w:caps w:val="false"/>
+          <w:smallCaps w:val="false"/>
+          <w:color w:val="000000"/>
+          <w:spacing w:val="0"/>
+          <w:sz w:val="24"/>
+          <w:szCs w:val="24"/>
+        </w:rPr>
+      </w:r>
+    </w:p>
+    <w:p>
+      <w:pPr>
+        <w:pStyle w:val="Normal"/>
+        <w:rPr>
+          <w:rFonts w:ascii="Time new romance" w:hAnsi="Time new romance"/>
+          <w:b w:val="false"/>
+          <w:b w:val="false"/>
+          <w:i w:val="false"/>
+          <w:i w:val="false"/>
+          <w:caps w:val="false"/>
+          <w:smallCaps w:val="false"/>
+          <w:color w:val="000000"/>
+          <w:spacing w:val="0"/>
+          <w:sz w:val="24"/>
+          <w:szCs w:val="24"/>
+        </w:rPr>
+      </w:pPr>
+      <w:r>
+        <w:rPr>
+          <w:rFonts w:ascii="Time new romance" w:hAnsi="Time new romance"/>
+          <w:b w:val="false"/>
+          <w:i w:val="false"/>
+          <w:caps w:val="false"/>
+          <w:smallCaps w:val="false"/>
+          <w:color w:val="000000"/>
+          <w:spacing w:val="0"/>
+          <w:sz w:val="24"/>
+          <w:szCs w:val="24"/>
+        </w:rPr>
+        <w:drawing>
+          <wp:anchor behindDoc="0" distT="0" distB="0" distL="0" distR="0" simplePos="0" locked="0" layoutInCell="1" allowOverlap="1" relativeHeight="14">
+            <wp:simplePos x="0" y="0"/>
+            <wp:positionH relativeFrom="column">
+              <wp:posOffset>82550</wp:posOffset>
+            </wp:positionH>
+            <wp:positionV relativeFrom="paragraph">
+              <wp:posOffset>-20955</wp:posOffset>
+            </wp:positionV>
+            <wp:extent cx="4071620" cy="813435"/>
+            <wp:effectExtent l="0" t="0" r="0" b="0"/>
+            <wp:wrapSquare wrapText="largest"/>
+            <wp:docPr id="10" name="Object11" descr=""/>
+            <wp:cNvGraphicFramePr>
+              <a:graphicFrameLocks xmlns:a="http://schemas.openxmlformats.org/drawingml/2006/main" noChangeAspect="1"/>
+            </wp:cNvGraphicFramePr>
+            <a:graphic xmlns:a="http://schemas.openxmlformats.org/drawingml/2006/main">
+              <a:graphicData uri="http://schemas.openxmlformats.org/drawingml/2006/picture">
+                <pic:pic xmlns:pic="http://schemas.openxmlformats.org/drawingml/2006/picture">
+                  <pic:nvPicPr>
+                    <pic:cNvPr id="10" name="Object11" descr=""/>
+                    <pic:cNvPicPr>
+                      <a:picLocks noChangeAspect="1" noChangeArrowheads="1"/>
+                    </pic:cNvPicPr>
+                  </pic:nvPicPr>
+                  <pic:blipFill>
+                    <a:blip r:embed="rId16"/>
+                    <a:stretch>
+                      <a:fillRect/>
+                    </a:stretch>
+                  </pic:blipFill>
+                  <pic:spPr bwMode="auto">
+                    <a:xfrm>
+                      <a:off x="0" y="0"/>
+                      <a:ext cx="4071620" cy="813435"/>
+                    </a:xfrm>
+                    <a:prstGeom prst="rect">
+                      <a:avLst/>
+                    </a:prstGeom>
+                  </pic:spPr>
+                </pic:pic>
+              </a:graphicData>
+            </a:graphic>
+          </wp:anchor>
+        </w:drawing>
+      </w:r>
+    </w:p>
+    <w:p>
+      <w:pPr>
+        <w:pStyle w:val="Normal"/>
+        <w:rPr>
+          <w:rFonts w:ascii="Time new romance" w:hAnsi="Time new romance"/>
+          <w:b w:val="false"/>
+          <w:b w:val="false"/>
+          <w:i w:val="false"/>
+          <w:i w:val="false"/>
+          <w:caps w:val="false"/>
+          <w:smallCaps w:val="false"/>
+          <w:color w:val="000000"/>
+          <w:spacing w:val="0"/>
+          <w:sz w:val="24"/>
+          <w:szCs w:val="24"/>
+        </w:rPr>
+      </w:pPr>
+      <w:r>
+        <w:rPr>
+          <w:rFonts w:ascii="Time new romance" w:hAnsi="Time new romance"/>
+          <w:b w:val="false"/>
+          <w:i w:val="false"/>
+          <w:caps w:val="false"/>
+          <w:smallCaps w:val="false"/>
+          <w:color w:val="000000"/>
+          <w:spacing w:val="0"/>
+          <w:sz w:val="24"/>
+          <w:szCs w:val="24"/>
+        </w:rPr>
+      </w:r>
+    </w:p>
+    <w:p>
+      <w:pPr>
+        <w:pStyle w:val="Normal"/>
+        <w:rPr>
+          <w:rFonts w:ascii="Time new romance" w:hAnsi="Time new romance"/>
+          <w:b w:val="false"/>
+          <w:b w:val="false"/>
+          <w:i w:val="false"/>
           <w:i w:val="false"/>
           <w:caps w:val="false"/>
           <w:smallCaps w:val="false"/>
@@ -1917,43 +2596,106 @@
           <w:b/>
           <w:bCs/>
           <w:i w:val="false"/>
-          <w:caps w:val="false"/>
-          <w:smallCaps w:val="false"/>
-          <w:color w:val="000000"/>
-          <w:spacing w:val="0"/>
-          <w:sz w:val="24"/>
-          <w:szCs w:val="24"/>
-        </w:rPr>
-      </w:pPr>
-      <w:r>
-        <w:rPr>
-          <w:rFonts w:ascii="Time new romance" w:hAnsi="Time new romance"/>
+          <w:i w:val="false"/>
+          <w:caps w:val="false"/>
+          <w:smallCaps w:val="false"/>
+          <w:color w:val="000000"/>
+          <w:spacing w:val="0"/>
+          <w:sz w:val="24"/>
+          <w:szCs w:val="24"/>
+        </w:rPr>
+      </w:pPr>
+      <w:r>
+        <w:rPr/>
+        <w:drawing>
+          <wp:anchor behindDoc="0" distT="0" distB="0" distL="0" distR="0" simplePos="0" locked="0" layoutInCell="1" allowOverlap="1" relativeHeight="15">
+            <wp:simplePos x="0" y="0"/>
+            <wp:positionH relativeFrom="column">
+              <wp:posOffset>71755</wp:posOffset>
+            </wp:positionH>
+            <wp:positionV relativeFrom="paragraph">
+              <wp:posOffset>121285</wp:posOffset>
+            </wp:positionV>
+            <wp:extent cx="4058920" cy="813435"/>
+            <wp:effectExtent l="0" t="0" r="0" b="0"/>
+            <wp:wrapSquare wrapText="largest"/>
+            <wp:docPr id="11" name="Object12" descr=""/>
+            <wp:cNvGraphicFramePr>
+              <a:graphicFrameLocks xmlns:a="http://schemas.openxmlformats.org/drawingml/2006/main" noChangeAspect="1"/>
+            </wp:cNvGraphicFramePr>
+            <a:graphic xmlns:a="http://schemas.openxmlformats.org/drawingml/2006/main">
+              <a:graphicData uri="http://schemas.openxmlformats.org/drawingml/2006/picture">
+                <pic:pic xmlns:pic="http://schemas.openxmlformats.org/drawingml/2006/picture">
+                  <pic:nvPicPr>
+                    <pic:cNvPr id="11" name="Object12" descr=""/>
+                    <pic:cNvPicPr>
+                      <a:picLocks noChangeAspect="1" noChangeArrowheads="1"/>
+                    </pic:cNvPicPr>
+                  </pic:nvPicPr>
+                  <pic:blipFill>
+                    <a:blip r:embed="rId17"/>
+                    <a:stretch>
+                      <a:fillRect/>
+                    </a:stretch>
+                  </pic:blipFill>
+                  <pic:spPr bwMode="auto">
+                    <a:xfrm>
+                      <a:off x="0" y="0"/>
+                      <a:ext cx="4058920" cy="813435"/>
+                    </a:xfrm>
+                    <a:prstGeom prst="rect">
+                      <a:avLst/>
+                    </a:prstGeom>
+                  </pic:spPr>
+                </pic:pic>
+              </a:graphicData>
+            </a:graphic>
+          </wp:anchor>
+        </w:drawing>
+      </w:r>
+    </w:p>
+    <w:p>
+      <w:pPr>
+        <w:pStyle w:val="Normal"/>
+        <w:rPr>
+          <w:rFonts w:ascii="Time new romance" w:hAnsi="Time new romance"/>
+          <w:b/>
           <w:b/>
           <w:bCs/>
           <w:i w:val="false"/>
-          <w:caps w:val="false"/>
-          <w:smallCaps w:val="false"/>
-          <w:color w:val="000000"/>
-          <w:spacing w:val="0"/>
-          <w:sz w:val="24"/>
-          <w:szCs w:val="24"/>
-        </w:rPr>
-        <w:t>3.R</w:t>
-      </w:r>
-      <w:r>
-        <w:rPr>
-          <w:rFonts w:ascii="Time new romance" w:hAnsi="Time new romance"/>
+          <w:i w:val="false"/>
+          <w:caps w:val="false"/>
+          <w:smallCaps w:val="false"/>
+          <w:color w:val="000000"/>
+          <w:spacing w:val="0"/>
+          <w:sz w:val="24"/>
+          <w:szCs w:val="24"/>
+        </w:rPr>
+      </w:pPr>
+      <w:r>
+        <w:rPr/>
+      </w:r>
+    </w:p>
+    <w:p>
+      <w:pPr>
+        <w:pStyle w:val="Normal"/>
+        <w:rPr>
+          <w:rFonts w:ascii="Time new romance" w:hAnsi="Time new romance"/>
+          <w:b/>
           <w:b/>
           <w:bCs/>
           <w:i w:val="false"/>
-          <w:caps w:val="false"/>
-          <w:smallCaps w:val="false"/>
-          <w:color w:val="000000"/>
-          <w:spacing w:val="0"/>
-          <w:sz w:val="24"/>
-          <w:szCs w:val="24"/>
-        </w:rPr>
-        <w:t>equerimientos</w:t>
+          <w:i w:val="false"/>
+          <w:caps w:val="false"/>
+          <w:smallCaps w:val="false"/>
+          <w:color w:val="000000"/>
+          <w:spacing w:val="0"/>
+          <w:sz w:val="24"/>
+          <w:szCs w:val="24"/>
+        </w:rPr>
+      </w:pPr>
+      <w:r>
+        <w:rPr/>
       </w:r>
     </w:p>
     <w:p>
@@ -1961,7 +2703,220 @@
         <w:pStyle w:val="Normal"/>
         <w:rPr>
           <w:rFonts w:ascii="Time new romance" w:hAnsi="Time new romance"/>
-          <w:b w:val="false"/>
+          <w:b/>
+          <w:b/>
+          <w:bCs/>
+          <w:i w:val="false"/>
+          <w:i w:val="false"/>
+          <w:caps w:val="false"/>
+          <w:smallCaps w:val="false"/>
+          <w:color w:val="000000"/>
+          <w:spacing w:val="0"/>
+          <w:sz w:val="24"/>
+          <w:szCs w:val="24"/>
+        </w:rPr>
+      </w:pPr>
+      <w:r>
+        <w:rPr/>
+        <w:drawing>
+          <wp:anchor behindDoc="0" distT="0" distB="0" distL="0" distR="0" simplePos="0" locked="0" layoutInCell="1" allowOverlap="1" relativeHeight="16">
+            <wp:simplePos x="0" y="0"/>
+            <wp:positionH relativeFrom="column">
+              <wp:posOffset>32385</wp:posOffset>
+            </wp:positionH>
+            <wp:positionV relativeFrom="paragraph">
+              <wp:posOffset>115570</wp:posOffset>
+            </wp:positionV>
+            <wp:extent cx="4137660" cy="813435"/>
+            <wp:effectExtent l="0" t="0" r="0" b="0"/>
+            <wp:wrapSquare wrapText="largest"/>
+            <wp:docPr id="12" name="Object13" descr=""/>
+            <wp:cNvGraphicFramePr>
+              <a:graphicFrameLocks xmlns:a="http://schemas.openxmlformats.org/drawingml/2006/main" noChangeAspect="1"/>
+            </wp:cNvGraphicFramePr>
+            <a:graphic xmlns:a="http://schemas.openxmlformats.org/drawingml/2006/main">
+              <a:graphicData uri="http://schemas.openxmlformats.org/drawingml/2006/picture">
+                <pic:pic xmlns:pic="http://schemas.openxmlformats.org/drawingml/2006/picture">
+                  <pic:nvPicPr>
+                    <pic:cNvPr id="12" name="Object13" descr=""/>
+                    <pic:cNvPicPr>
+                      <a:picLocks noChangeAspect="1" noChangeArrowheads="1"/>
+                    </pic:cNvPicPr>
+                  </pic:nvPicPr>
+                  <pic:blipFill>
+                    <a:blip r:embed="rId18"/>
+                    <a:stretch>
+                      <a:fillRect/>
+                    </a:stretch>
+                  </pic:blipFill>
+                  <pic:spPr bwMode="auto">
+                    <a:xfrm>
+                      <a:off x="0" y="0"/>
+                      <a:ext cx="4137660" cy="813435"/>
+                    </a:xfrm>
+                    <a:prstGeom prst="rect">
+                      <a:avLst/>
+                    </a:prstGeom>
+                  </pic:spPr>
+                </pic:pic>
+              </a:graphicData>
+            </a:graphic>
+          </wp:anchor>
+        </w:drawing>
+      </w:r>
+    </w:p>
+    <w:p>
+      <w:pPr>
+        <w:pStyle w:val="Normal"/>
+        <w:rPr>
+          <w:rFonts w:ascii="Time new romance" w:hAnsi="Time new romance"/>
+          <w:b/>
+          <w:b/>
+          <w:bCs/>
+          <w:i w:val="false"/>
+          <w:i w:val="false"/>
+          <w:caps w:val="false"/>
+          <w:smallCaps w:val="false"/>
+          <w:color w:val="000000"/>
+          <w:spacing w:val="0"/>
+          <w:sz w:val="24"/>
+          <w:szCs w:val="24"/>
+        </w:rPr>
+      </w:pPr>
+      <w:r>
+        <w:rPr/>
+      </w:r>
+    </w:p>
+    <w:p>
+      <w:pPr>
+        <w:pStyle w:val="Normal"/>
+        <w:rPr>
+          <w:rFonts w:ascii="Time new romance" w:hAnsi="Time new romance"/>
+          <w:b/>
+          <w:b/>
+          <w:bCs/>
+          <w:i w:val="false"/>
+          <w:i w:val="false"/>
+          <w:caps w:val="false"/>
+          <w:smallCaps w:val="false"/>
+          <w:color w:val="000000"/>
+          <w:spacing w:val="0"/>
+          <w:sz w:val="24"/>
+          <w:szCs w:val="24"/>
+        </w:rPr>
+      </w:pPr>
+      <w:r>
+        <w:rPr/>
+      </w:r>
+    </w:p>
+    <w:p>
+      <w:pPr>
+        <w:pStyle w:val="Normal"/>
+        <w:rPr>
+          <w:rFonts w:ascii="Time new romance" w:hAnsi="Time new romance"/>
+          <w:b/>
+          <w:b/>
+          <w:bCs/>
+          <w:i w:val="false"/>
+          <w:i w:val="false"/>
+          <w:caps w:val="false"/>
+          <w:smallCaps w:val="false"/>
+          <w:color w:val="000000"/>
+          <w:spacing w:val="0"/>
+          <w:sz w:val="24"/>
+          <w:szCs w:val="24"/>
+        </w:rPr>
+      </w:pPr>
+      <w:r>
+        <w:rPr/>
+      </w:r>
+    </w:p>
+    <w:p>
+      <w:pPr>
+        <w:pStyle w:val="Normal"/>
+        <w:rPr>
+          <w:rFonts w:ascii="Time new romance" w:hAnsi="Time new romance"/>
+          <w:b/>
+          <w:b/>
+          <w:bCs/>
+          <w:i w:val="false"/>
+          <w:i w:val="false"/>
+          <w:caps w:val="false"/>
+          <w:smallCaps w:val="false"/>
+          <w:color w:val="000000"/>
+          <w:spacing w:val="0"/>
+          <w:sz w:val="24"/>
+          <w:szCs w:val="24"/>
+        </w:rPr>
+      </w:pPr>
+      <w:r>
+        <w:rPr/>
+      </w:r>
+    </w:p>
+    <w:p>
+      <w:pPr>
+        <w:pStyle w:val="Normal"/>
+        <w:rPr>
+          <w:rFonts w:ascii="Time new romance" w:hAnsi="Time new romance"/>
+          <w:b/>
+          <w:b/>
+          <w:bCs/>
+          <w:i w:val="false"/>
+          <w:i w:val="false"/>
+          <w:caps w:val="false"/>
+          <w:smallCaps w:val="false"/>
+          <w:color w:val="000000"/>
+          <w:spacing w:val="0"/>
+          <w:sz w:val="24"/>
+          <w:szCs w:val="24"/>
+        </w:rPr>
+      </w:pPr>
+      <w:r>
+        <w:rPr/>
+      </w:r>
+    </w:p>
+    <w:p>
+      <w:pPr>
+        <w:pStyle w:val="Normal"/>
+        <w:rPr>
+          <w:rFonts w:ascii="Time new romance" w:hAnsi="Time new romance"/>
+          <w:b/>
+          <w:b/>
+          <w:bCs/>
+          <w:i w:val="false"/>
+          <w:i w:val="false"/>
+          <w:caps w:val="false"/>
+          <w:smallCaps w:val="false"/>
+          <w:color w:val="000000"/>
+          <w:spacing w:val="0"/>
+          <w:sz w:val="24"/>
+          <w:szCs w:val="24"/>
+        </w:rPr>
+      </w:pPr>
+      <w:r>
+        <w:rPr>
+          <w:rFonts w:ascii="Time new romance" w:hAnsi="Time new romance"/>
+          <w:b/>
+          <w:bCs/>
+          <w:i w:val="false"/>
+          <w:caps w:val="false"/>
+          <w:smallCaps w:val="false"/>
+          <w:color w:val="000000"/>
+          <w:spacing w:val="0"/>
+          <w:sz w:val="24"/>
+          <w:szCs w:val="24"/>
+        </w:rPr>
+        <w:t>3.Requerimientos</w:t>
+      </w:r>
+    </w:p>
+    <w:p>
+      <w:pPr>
+        <w:pStyle w:val="Normal"/>
+        <w:rPr>
+          <w:rFonts w:ascii="Time new romance" w:hAnsi="Time new romance"/>
+          <w:b w:val="false"/>
+          <w:b w:val="false"/>
+          <w:i w:val="false"/>
           <w:i w:val="false"/>
           <w:caps w:val="false"/>
           <w:smallCaps w:val="false"/>
@@ -1991,7 +2946,7 @@
         <w:tblpPr w:bottomFromText="0" w:horzAnchor="margin" w:leftFromText="141" w:rightFromText="141" w:tblpX="0" w:tblpXSpec="center" w:tblpY="314" w:topFromText="0" w:vertAnchor="text"/>
         <w:tblW w:w="9525" w:type="dxa"/>
         <w:jc w:val="left"/>
-        <w:tblInd w:w="39" w:type="dxa"/>
+        <w:tblInd w:w="0" w:type="dxa"/>
         <w:tblBorders>
           <w:top w:val="single" w:sz="4" w:space="0" w:color="000000"/>
           <w:left w:val="single" w:sz="4" w:space="0" w:color="000000"/>
@@ -2002,14 +2957,14 @@
         </w:tblBorders>
         <w:tblCellMar>
           <w:top w:w="0" w:type="dxa"/>
-          <w:left w:w="103" w:type="dxa"/>
+          <w:left w:w="98" w:type="dxa"/>
           <w:bottom w:w="0" w:type="dxa"/>
           <w:right w:w="108" w:type="dxa"/>
         </w:tblCellMar>
         <w:tblLook w:noVBand="0" w:val="01e0" w:noHBand="0" w:lastColumn="1" w:firstColumn="1" w:lastRow="1" w:firstRow="1"/>
       </w:tblPr>
       <w:tblGrid>
-        <w:gridCol w:w="1515"/>
+        <w:gridCol w:w="1514"/>
         <w:gridCol w:w="8010"/>
       </w:tblGrid>
       <w:tr>
@@ -2018,7 +2973,7 @@
         </w:trPr>
         <w:tc>
           <w:tcPr>
-            <w:tcW w:w="1515" w:type="dxa"/>
+            <w:tcW w:w="1514" w:type="dxa"/>
             <w:tcBorders>
               <w:top w:val="single" w:sz="4" w:space="0" w:color="000000"/>
               <w:left w:val="single" w:sz="4" w:space="0" w:color="000000"/>
@@ -2118,7 +3073,7 @@
         </w:trPr>
         <w:tc>
           <w:tcPr>
-            <w:tcW w:w="1515" w:type="dxa"/>
+            <w:tcW w:w="1514" w:type="dxa"/>
             <w:tcBorders>
               <w:top w:val="single" w:sz="4" w:space="0" w:color="000000"/>
               <w:left w:val="single" w:sz="4" w:space="0" w:color="000000"/>
@@ -2202,7 +3157,7 @@
         </w:trPr>
         <w:tc>
           <w:tcPr>
-            <w:tcW w:w="9525" w:type="dxa"/>
+            <w:tcW w:w="9524" w:type="dxa"/>
             <w:gridSpan w:val="2"/>
             <w:tcBorders>
               <w:top w:val="single" w:sz="4" w:space="0" w:color="000000"/>
@@ -2248,7 +3203,7 @@
         </w:trPr>
         <w:tc>
           <w:tcPr>
-            <w:tcW w:w="9525" w:type="dxa"/>
+            <w:tcW w:w="9524" w:type="dxa"/>
             <w:gridSpan w:val="2"/>
             <w:tcBorders>
               <w:top w:val="single" w:sz="4" w:space="0" w:color="000000"/>
@@ -2317,6 +3272,8 @@
               <w:rPr>
                 <w:rFonts w:ascii="Time new romance" w:hAnsi="Time new romance"/>
                 <w:b w:val="false"/>
+                <w:b w:val="false"/>
+                <w:i w:val="false"/>
                 <w:i w:val="false"/>
                 <w:caps w:val="false"/>
                 <w:smallCaps w:val="false"/>
@@ -2348,7 +3305,7 @@
         </w:trPr>
         <w:tc>
           <w:tcPr>
-            <w:tcW w:w="9525" w:type="dxa"/>
+            <w:tcW w:w="9524" w:type="dxa"/>
             <w:gridSpan w:val="2"/>
             <w:tcBorders>
               <w:top w:val="single" w:sz="4" w:space="0" w:color="000000"/>
@@ -2394,7 +3351,7 @@
         </w:trPr>
         <w:tc>
           <w:tcPr>
-            <w:tcW w:w="9525" w:type="dxa"/>
+            <w:tcW w:w="9524" w:type="dxa"/>
             <w:gridSpan w:val="2"/>
             <w:tcBorders>
               <w:top w:val="single" w:sz="4" w:space="0" w:color="000000"/>
@@ -2440,6 +3397,8 @@
         <w:rPr>
           <w:rFonts w:ascii="Time new romance" w:hAnsi="Time new romance"/>
           <w:b w:val="false"/>
+          <w:b w:val="false"/>
+          <w:i w:val="false"/>
           <w:i w:val="false"/>
           <w:caps w:val="false"/>
           <w:smallCaps w:val="false"/>
@@ -2469,6 +3428,8 @@
         <w:rPr>
           <w:rFonts w:ascii="Time new romance" w:hAnsi="Time new romance"/>
           <w:b w:val="false"/>
+          <w:b w:val="false"/>
+          <w:i w:val="false"/>
           <w:i w:val="false"/>
           <w:caps w:val="false"/>
           <w:smallCaps w:val="false"/>
@@ -2499,6 +3460,8 @@
         <w:rPr>
           <w:rFonts w:ascii="Time new romance" w:hAnsi="Time new romance"/>
           <w:b w:val="false"/>
+          <w:b w:val="false"/>
+          <w:i w:val="false"/>
           <w:i w:val="false"/>
           <w:caps w:val="false"/>
           <w:smallCaps w:val="false"/>
@@ -2548,7 +3511,7 @@
       </w:tblPr>
       <w:tblGrid>
         <w:gridCol w:w="1575"/>
-        <w:gridCol w:w="8013"/>
+        <w:gridCol w:w="8012"/>
       </w:tblGrid>
       <w:tr>
         <w:trPr>
@@ -2596,7 +3559,7 @@
         </w:tc>
         <w:tc>
           <w:tcPr>
-            <w:tcW w:w="8013" w:type="dxa"/>
+            <w:tcW w:w="8012" w:type="dxa"/>
             <w:tcBorders>
               <w:top w:val="single" w:sz="4" w:space="0" w:color="000000"/>
               <w:left w:val="single" w:sz="4" w:space="0" w:color="000000"/>
@@ -2696,7 +3659,7 @@
         </w:tc>
         <w:tc>
           <w:tcPr>
-            <w:tcW w:w="8013" w:type="dxa"/>
+            <w:tcW w:w="8012" w:type="dxa"/>
             <w:tcBorders>
               <w:top w:val="single" w:sz="4" w:space="0" w:color="000000"/>
               <w:left w:val="single" w:sz="4" w:space="0" w:color="000000"/>
@@ -2740,7 +3703,7 @@
         </w:trPr>
         <w:tc>
           <w:tcPr>
-            <w:tcW w:w="9588" w:type="dxa"/>
+            <w:tcW w:w="9587" w:type="dxa"/>
             <w:gridSpan w:val="2"/>
             <w:tcBorders>
               <w:top w:val="single" w:sz="4" w:space="0" w:color="000000"/>
@@ -2786,7 +3749,7 @@
         </w:trPr>
         <w:tc>
           <w:tcPr>
-            <w:tcW w:w="9588" w:type="dxa"/>
+            <w:tcW w:w="9587" w:type="dxa"/>
             <w:gridSpan w:val="2"/>
             <w:tcBorders>
               <w:top w:val="single" w:sz="4" w:space="0" w:color="000000"/>
@@ -2855,7 +3818,7 @@
         </w:trPr>
         <w:tc>
           <w:tcPr>
-            <w:tcW w:w="9588" w:type="dxa"/>
+            <w:tcW w:w="9587" w:type="dxa"/>
             <w:gridSpan w:val="2"/>
             <w:tcBorders>
               <w:top w:val="single" w:sz="4" w:space="0" w:color="000000"/>
@@ -2901,7 +3864,7 @@
         </w:trPr>
         <w:tc>
           <w:tcPr>
-            <w:tcW w:w="9588" w:type="dxa"/>
+            <w:tcW w:w="9587" w:type="dxa"/>
             <w:gridSpan w:val="2"/>
             <w:tcBorders>
               <w:top w:val="single" w:sz="4" w:space="0" w:color="000000"/>
@@ -2948,6 +3911,8 @@
         <w:rPr>
           <w:rFonts w:ascii="Time new romance" w:hAnsi="Time new romance"/>
           <w:b w:val="false"/>
+          <w:b w:val="false"/>
+          <w:i w:val="false"/>
           <w:i w:val="false"/>
           <w:caps w:val="false"/>
           <w:smallCaps w:val="false"/>
@@ -2997,7 +3962,7 @@
       </w:tblPr>
       <w:tblGrid>
         <w:gridCol w:w="1635"/>
-        <w:gridCol w:w="8013"/>
+        <w:gridCol w:w="8012"/>
       </w:tblGrid>
       <w:tr>
         <w:trPr>
@@ -3045,7 +4010,7 @@
         </w:tc>
         <w:tc>
           <w:tcPr>
-            <w:tcW w:w="8013" w:type="dxa"/>
+            <w:tcW w:w="8012" w:type="dxa"/>
             <w:tcBorders>
               <w:top w:val="single" w:sz="4" w:space="0" w:color="000000"/>
               <w:left w:val="single" w:sz="4" w:space="0" w:color="000000"/>
@@ -3145,7 +4110,7 @@
         </w:tc>
         <w:tc>
           <w:tcPr>
-            <w:tcW w:w="8013" w:type="dxa"/>
+            <w:tcW w:w="8012" w:type="dxa"/>
             <w:tcBorders>
               <w:top w:val="single" w:sz="4" w:space="0" w:color="000000"/>
               <w:left w:val="single" w:sz="4" w:space="0" w:color="000000"/>
@@ -3190,7 +4155,7 @@
         </w:trPr>
         <w:tc>
           <w:tcPr>
-            <w:tcW w:w="9648" w:type="dxa"/>
+            <w:tcW w:w="9647" w:type="dxa"/>
             <w:gridSpan w:val="2"/>
             <w:tcBorders>
               <w:top w:val="single" w:sz="4" w:space="0" w:color="000000"/>
@@ -3236,7 +4201,7 @@
         </w:trPr>
         <w:tc>
           <w:tcPr>
-            <w:tcW w:w="9648" w:type="dxa"/>
+            <w:tcW w:w="9647" w:type="dxa"/>
             <w:gridSpan w:val="2"/>
             <w:tcBorders>
               <w:top w:val="single" w:sz="4" w:space="0" w:color="000000"/>
@@ -3281,7 +4246,7 @@
         </w:trPr>
         <w:tc>
           <w:tcPr>
-            <w:tcW w:w="9648" w:type="dxa"/>
+            <w:tcW w:w="9647" w:type="dxa"/>
             <w:gridSpan w:val="2"/>
             <w:tcBorders>
               <w:top w:val="single" w:sz="4" w:space="0" w:color="000000"/>
@@ -3327,7 +4292,7 @@
         </w:trPr>
         <w:tc>
           <w:tcPr>
-            <w:tcW w:w="9648" w:type="dxa"/>
+            <w:tcW w:w="9647" w:type="dxa"/>
             <w:gridSpan w:val="2"/>
             <w:tcBorders>
               <w:top w:val="single" w:sz="4" w:space="0" w:color="000000"/>
@@ -3374,6 +4339,8 @@
         <w:rPr>
           <w:rFonts w:ascii="Time new romance" w:hAnsi="Time new romance"/>
           <w:b w:val="false"/>
+          <w:b w:val="false"/>
+          <w:i w:val="false"/>
           <w:i w:val="false"/>
           <w:caps w:val="false"/>
           <w:smallCaps w:val="false"/>
@@ -3423,7 +4390,7 @@
       </w:tblPr>
       <w:tblGrid>
         <w:gridCol w:w="1635"/>
-        <w:gridCol w:w="8013"/>
+        <w:gridCol w:w="8012"/>
       </w:tblGrid>
       <w:tr>
         <w:trPr>
@@ -3471,7 +4438,7 @@
         </w:tc>
         <w:tc>
           <w:tcPr>
-            <w:tcW w:w="8013" w:type="dxa"/>
+            <w:tcW w:w="8012" w:type="dxa"/>
             <w:tcBorders>
               <w:top w:val="single" w:sz="4" w:space="0" w:color="000000"/>
               <w:left w:val="single" w:sz="4" w:space="0" w:color="000000"/>
@@ -3571,7 +4538,7 @@
         </w:tc>
         <w:tc>
           <w:tcPr>
-            <w:tcW w:w="8013" w:type="dxa"/>
+            <w:tcW w:w="8012" w:type="dxa"/>
             <w:tcBorders>
               <w:top w:val="single" w:sz="4" w:space="0" w:color="000000"/>
               <w:left w:val="single" w:sz="4" w:space="0" w:color="000000"/>
@@ -3616,7 +4583,7 @@
         </w:trPr>
         <w:tc>
           <w:tcPr>
-            <w:tcW w:w="9648" w:type="dxa"/>
+            <w:tcW w:w="9647" w:type="dxa"/>
             <w:gridSpan w:val="2"/>
             <w:tcBorders>
               <w:top w:val="single" w:sz="4" w:space="0" w:color="000000"/>
@@ -3662,7 +4629,7 @@
         </w:trPr>
         <w:tc>
           <w:tcPr>
-            <w:tcW w:w="9648" w:type="dxa"/>
+            <w:tcW w:w="9647" w:type="dxa"/>
             <w:gridSpan w:val="2"/>
             <w:tcBorders>
               <w:top w:val="single" w:sz="4" w:space="0" w:color="000000"/>
@@ -3707,7 +4674,7 @@
         </w:trPr>
         <w:tc>
           <w:tcPr>
-            <w:tcW w:w="9648" w:type="dxa"/>
+            <w:tcW w:w="9647" w:type="dxa"/>
             <w:gridSpan w:val="2"/>
             <w:tcBorders>
               <w:top w:val="single" w:sz="4" w:space="0" w:color="000000"/>
@@ -3753,7 +4720,7 @@
         </w:trPr>
         <w:tc>
           <w:tcPr>
-            <w:tcW w:w="9648" w:type="dxa"/>
+            <w:tcW w:w="9647" w:type="dxa"/>
             <w:gridSpan w:val="2"/>
             <w:tcBorders>
               <w:top w:val="single" w:sz="4" w:space="0" w:color="000000"/>
@@ -3800,6 +4767,8 @@
         <w:rPr>
           <w:rFonts w:ascii="Time new romance" w:hAnsi="Time new romance"/>
           <w:b w:val="false"/>
+          <w:b w:val="false"/>
+          <w:i w:val="false"/>
           <w:i w:val="false"/>
           <w:caps w:val="false"/>
           <w:smallCaps w:val="false"/>
@@ -3849,7 +4818,7 @@
       </w:tblPr>
       <w:tblGrid>
         <w:gridCol w:w="1635"/>
-        <w:gridCol w:w="8013"/>
+        <w:gridCol w:w="8012"/>
       </w:tblGrid>
       <w:tr>
         <w:trPr>
@@ -3897,7 +4866,7 @@
         </w:tc>
         <w:tc>
           <w:tcPr>
-            <w:tcW w:w="8013" w:type="dxa"/>
+            <w:tcW w:w="8012" w:type="dxa"/>
             <w:tcBorders>
               <w:top w:val="single" w:sz="4" w:space="0" w:color="000000"/>
               <w:left w:val="single" w:sz="4" w:space="0" w:color="000000"/>
@@ -3997,7 +4966,7 @@
         </w:tc>
         <w:tc>
           <w:tcPr>
-            <w:tcW w:w="8013" w:type="dxa"/>
+            <w:tcW w:w="8012" w:type="dxa"/>
             <w:tcBorders>
               <w:top w:val="single" w:sz="4" w:space="0" w:color="000000"/>
               <w:left w:val="single" w:sz="4" w:space="0" w:color="000000"/>
@@ -4057,7 +5026,7 @@
         </w:trPr>
         <w:tc>
           <w:tcPr>
-            <w:tcW w:w="9648" w:type="dxa"/>
+            <w:tcW w:w="9647" w:type="dxa"/>
             <w:gridSpan w:val="2"/>
             <w:tcBorders>
               <w:top w:val="single" w:sz="4" w:space="0" w:color="000000"/>
@@ -4103,7 +5072,7 @@
         </w:trPr>
         <w:tc>
           <w:tcPr>
-            <w:tcW w:w="9648" w:type="dxa"/>
+            <w:tcW w:w="9647" w:type="dxa"/>
             <w:gridSpan w:val="2"/>
             <w:tcBorders>
               <w:top w:val="single" w:sz="4" w:space="0" w:color="000000"/>
@@ -4148,7 +5117,7 @@
         </w:trPr>
         <w:tc>
           <w:tcPr>
-            <w:tcW w:w="9648" w:type="dxa"/>
+            <w:tcW w:w="9647" w:type="dxa"/>
             <w:gridSpan w:val="2"/>
             <w:tcBorders>
               <w:top w:val="single" w:sz="4" w:space="0" w:color="000000"/>
@@ -4194,7 +5163,7 @@
         </w:trPr>
         <w:tc>
           <w:tcPr>
-            <w:tcW w:w="9648" w:type="dxa"/>
+            <w:tcW w:w="9647" w:type="dxa"/>
             <w:gridSpan w:val="2"/>
             <w:tcBorders>
               <w:top w:val="single" w:sz="4" w:space="0" w:color="000000"/>
@@ -4279,7 +5248,7 @@
         </w:tc>
         <w:tc>
           <w:tcPr>
-            <w:tcW w:w="8013" w:type="dxa"/>
+            <w:tcW w:w="8012" w:type="dxa"/>
             <w:tcBorders>
               <w:top w:val="single" w:sz="4" w:space="0" w:color="000000"/>
               <w:left w:val="single" w:sz="4" w:space="0" w:color="000000"/>
@@ -4379,7 +5348,7 @@
         </w:tc>
         <w:tc>
           <w:tcPr>
-            <w:tcW w:w="8013" w:type="dxa"/>
+            <w:tcW w:w="8012" w:type="dxa"/>
             <w:tcBorders>
               <w:top w:val="single" w:sz="4" w:space="0" w:color="000000"/>
               <w:left w:val="single" w:sz="4" w:space="0" w:color="000000"/>
@@ -4424,7 +5393,7 @@
         </w:trPr>
         <w:tc>
           <w:tcPr>
-            <w:tcW w:w="9648" w:type="dxa"/>
+            <w:tcW w:w="9647" w:type="dxa"/>
             <w:gridSpan w:val="2"/>
             <w:tcBorders>
               <w:top w:val="single" w:sz="4" w:space="0" w:color="000000"/>
@@ -4470,7 +5439,7 @@
         </w:trPr>
         <w:tc>
           <w:tcPr>
-            <w:tcW w:w="9648" w:type="dxa"/>
+            <w:tcW w:w="9647" w:type="dxa"/>
             <w:gridSpan w:val="2"/>
             <w:tcBorders>
               <w:top w:val="single" w:sz="4" w:space="0" w:color="000000"/>
@@ -4515,7 +5484,7 @@
         </w:trPr>
         <w:tc>
           <w:tcPr>
-            <w:tcW w:w="9648" w:type="dxa"/>
+            <w:tcW w:w="9647" w:type="dxa"/>
             <w:gridSpan w:val="2"/>
             <w:tcBorders>
               <w:top w:val="single" w:sz="4" w:space="0" w:color="000000"/>
@@ -4561,7 +5530,7 @@
         </w:trPr>
         <w:tc>
           <w:tcPr>
-            <w:tcW w:w="9648" w:type="dxa"/>
+            <w:tcW w:w="9647" w:type="dxa"/>
             <w:gridSpan w:val="2"/>
             <w:tcBorders>
               <w:top w:val="single" w:sz="4" w:space="0" w:color="000000"/>
@@ -4608,6 +5577,8 @@
         <w:rPr>
           <w:rFonts w:ascii="Time new romance" w:hAnsi="Time new romance"/>
           <w:b w:val="false"/>
+          <w:b w:val="false"/>
+          <w:i w:val="false"/>
           <w:i w:val="false"/>
           <w:caps w:val="false"/>
           <w:smallCaps w:val="false"/>
@@ -4655,23 +5626,7 @@
           <w:szCs w:val="24"/>
           <w:lang w:val="es-419"/>
         </w:rPr>
-        <w:t>3.</w:t>
-      </w:r>
-      <w:r>
-        <w:rPr>
-          <w:rFonts w:ascii="Time new romance" w:hAnsi="Time new romance"/>
-          <w:b/>
-          <w:bCs/>
-          <w:i w:val="false"/>
-          <w:caps w:val="false"/>
-          <w:smallCaps w:val="false"/>
-          <w:color w:val="000000"/>
-          <w:spacing w:val="0"/>
-          <w:sz w:val="24"/>
-          <w:szCs w:val="24"/>
-          <w:lang w:val="es-419"/>
-        </w:rPr>
-        <w:t>Casos de prueba</w:t>
+        <w:t>3.Casos de prueba</w:t>
       </w:r>
     </w:p>
     <w:tbl>
@@ -4697,7 +5652,8 @@
       </w:tblPr>
       <w:tblGrid>
         <w:gridCol w:w="2190"/>
-        <w:gridCol w:w="2159"/>
+        <w:gridCol w:w="2158"/>
+        <w:gridCol w:w="1"/>
         <w:gridCol w:w="2130"/>
         <w:gridCol w:w="2190"/>
       </w:tblGrid>
@@ -4708,7 +5664,7 @@
         <w:tc>
           <w:tcPr>
             <w:tcW w:w="4349" w:type="dxa"/>
-            <w:gridSpan w:val="2"/>
+            <w:gridSpan w:val="3"/>
             <w:vMerge w:val="restart"/>
             <w:tcBorders>
               <w:top w:val="single" w:sz="8" w:space="0" w:color="000000"/>
@@ -4809,7 +5765,7 @@
         <w:tc>
           <w:tcPr>
             <w:tcW w:w="4349" w:type="dxa"/>
-            <w:gridSpan w:val="2"/>
+            <w:gridSpan w:val="3"/>
             <w:vMerge w:val="continue"/>
             <w:tcBorders>
               <w:top w:val="single" w:sz="8" w:space="0" w:color="000000"/>
@@ -4821,7 +5777,7 @@
             </w:tcBorders>
             <w:shd w:fill="auto" w:val="clear"/>
             <w:tcMar>
-              <w:left w:w="0" w:type="dxa"/>
+              <w:left w:w="-10" w:type="dxa"/>
               <w:right w:w="10" w:type="dxa"/>
             </w:tcMar>
             <w:vAlign w:val="center"/>
@@ -4833,6 +5789,8 @@
               <w:rPr>
                 <w:rFonts w:ascii="Time new romance" w:hAnsi="Time new romance" w:eastAsia="Basic Sans" w:cs="Basic Sans"/>
                 <w:b w:val="false"/>
+                <w:b w:val="false"/>
+                <w:i w:val="false"/>
                 <w:i w:val="false"/>
                 <w:caps w:val="false"/>
                 <w:smallCaps w:val="false"/>
@@ -4876,7 +5834,7 @@
             </w:tcBorders>
             <w:shd w:fill="auto" w:val="clear"/>
             <w:tcMar>
-              <w:left w:w="0" w:type="dxa"/>
+              <w:left w:w="-10" w:type="dxa"/>
               <w:right w:w="10" w:type="dxa"/>
             </w:tcMar>
             <w:vAlign w:val="center"/>
@@ -4888,6 +5846,8 @@
               <w:rPr>
                 <w:rFonts w:ascii="Time new romance" w:hAnsi="Time new romance" w:eastAsia="Basic Sans" w:cs="Basic Sans"/>
                 <w:b w:val="false"/>
+                <w:b w:val="false"/>
+                <w:i w:val="false"/>
                 <w:i w:val="false"/>
                 <w:caps w:val="false"/>
                 <w:smallCaps w:val="false"/>
@@ -4968,7 +5928,7 @@
         </w:tc>
         <w:tc>
           <w:tcPr>
-            <w:tcW w:w="2159" w:type="dxa"/>
+            <w:tcW w:w="2158" w:type="dxa"/>
             <w:tcBorders>
               <w:top w:val="single" w:sz="8" w:space="0" w:color="000000"/>
               <w:left w:val="single" w:sz="8" w:space="0" w:color="000000"/>
@@ -5013,7 +5973,8 @@
         </w:tc>
         <w:tc>
           <w:tcPr>
-            <w:tcW w:w="2130" w:type="dxa"/>
+            <w:tcW w:w="2131" w:type="dxa"/>
+            <w:gridSpan w:val="2"/>
             <w:tcBorders>
               <w:top w:val="single" w:sz="8" w:space="0" w:color="000000"/>
               <w:left w:val="single" w:sz="8" w:space="0" w:color="000000"/>
@@ -5154,7 +6115,7 @@
         </w:tc>
         <w:tc>
           <w:tcPr>
-            <w:tcW w:w="2159" w:type="dxa"/>
+            <w:tcW w:w="2158" w:type="dxa"/>
             <w:tcBorders>
               <w:top w:val="single" w:sz="8" w:space="0" w:color="000000"/>
               <w:left w:val="single" w:sz="8" w:space="0" w:color="000000"/>
@@ -5198,7 +6159,8 @@
         </w:tc>
         <w:tc>
           <w:tcPr>
-            <w:tcW w:w="2130" w:type="dxa"/>
+            <w:tcW w:w="2131" w:type="dxa"/>
+            <w:gridSpan w:val="2"/>
             <w:tcBorders>
               <w:top w:val="single" w:sz="8" w:space="0" w:color="000000"/>
               <w:left w:val="single" w:sz="8" w:space="0" w:color="000000"/>
@@ -5337,7 +6299,7 @@
         </w:tc>
         <w:tc>
           <w:tcPr>
-            <w:tcW w:w="2159" w:type="dxa"/>
+            <w:tcW w:w="2158" w:type="dxa"/>
             <w:tcBorders>
               <w:top w:val="single" w:sz="8" w:space="0" w:color="000000"/>
               <w:left w:val="single" w:sz="8" w:space="0" w:color="000000"/>
@@ -5381,7 +6343,8 @@
         </w:tc>
         <w:tc>
           <w:tcPr>
-            <w:tcW w:w="2130" w:type="dxa"/>
+            <w:tcW w:w="2131" w:type="dxa"/>
+            <w:gridSpan w:val="2"/>
             <w:tcBorders>
               <w:top w:val="single" w:sz="8" w:space="0" w:color="000000"/>
               <w:left w:val="single" w:sz="8" w:space="0" w:color="000000"/>
@@ -5498,35 +6461,7 @@
                 <w:sz w:val="24"/>
                 <w:szCs w:val="24"/>
               </w:rPr>
-              <w:t>(</w:t>
-            </w:r>
-            <w:r>
-              <w:rPr>
-                <w:rFonts w:cs="Consolas" w:ascii="Time new romance" w:hAnsi="Time new romance"/>
-                <w:b w:val="false"/>
-                <w:i w:val="false"/>
-                <w:caps w:val="false"/>
-                <w:smallCaps w:val="false"/>
-                <w:color w:val="000000"/>
-                <w:spacing w:val="0"/>
-                <w:sz w:val="24"/>
-                <w:szCs w:val="24"/>
-              </w:rPr>
-              <w:t>3</w:t>
-            </w:r>
-            <w:r>
-              <w:rPr>
-                <w:rFonts w:cs="Consolas" w:ascii="Time new romance" w:hAnsi="Time new romance"/>
-                <w:b w:val="false"/>
-                <w:i w:val="false"/>
-                <w:caps w:val="false"/>
-                <w:smallCaps w:val="false"/>
-                <w:color w:val="000000"/>
-                <w:spacing w:val="0"/>
-                <w:sz w:val="24"/>
-                <w:szCs w:val="24"/>
-              </w:rPr>
-              <w:t>, 2)</w:t>
+              <w:t>(3, 2)</w:t>
             </w:r>
           </w:p>
           <w:p>
@@ -5608,6 +6543,8 @@
         <w:rPr>
           <w:rFonts w:ascii="Time new romance" w:hAnsi="Time new romance" w:eastAsia="Basic Sans" w:cs="Basic Sans"/>
           <w:b w:val="false"/>
+          <w:b w:val="false"/>
+          <w:i w:val="false"/>
           <w:i w:val="false"/>
           <w:caps w:val="false"/>
           <w:smallCaps w:val="false"/>
@@ -5642,6 +6579,8 @@
         <w:rPr>
           <w:rFonts w:ascii="Time new romance" w:hAnsi="Time new romance"/>
           <w:b w:val="false"/>
+          <w:b w:val="false"/>
+          <w:i w:val="false"/>
           <w:i w:val="false"/>
           <w:caps w:val="false"/>
           <w:smallCaps w:val="false"/>
@@ -5690,7 +6629,8 @@
       </w:tblPr>
       <w:tblGrid>
         <w:gridCol w:w="2190"/>
-        <w:gridCol w:w="2159"/>
+        <w:gridCol w:w="2158"/>
+        <w:gridCol w:w="1"/>
         <w:gridCol w:w="2130"/>
         <w:gridCol w:w="2190"/>
       </w:tblGrid>
@@ -5701,7 +6641,7 @@
         <w:tc>
           <w:tcPr>
             <w:tcW w:w="4349" w:type="dxa"/>
-            <w:gridSpan w:val="2"/>
+            <w:gridSpan w:val="3"/>
             <w:vMerge w:val="restart"/>
             <w:tcBorders>
               <w:top w:val="single" w:sz="8" w:space="0" w:color="000000"/>
@@ -5802,7 +6742,7 @@
         <w:tc>
           <w:tcPr>
             <w:tcW w:w="4349" w:type="dxa"/>
-            <w:gridSpan w:val="2"/>
+            <w:gridSpan w:val="3"/>
             <w:vMerge w:val="continue"/>
             <w:tcBorders>
               <w:top w:val="single" w:sz="8" w:space="0" w:color="000000"/>
@@ -5814,7 +6754,7 @@
             </w:tcBorders>
             <w:shd w:fill="auto" w:val="clear"/>
             <w:tcMar>
-              <w:left w:w="0" w:type="dxa"/>
+              <w:left w:w="-10" w:type="dxa"/>
               <w:right w:w="10" w:type="dxa"/>
             </w:tcMar>
             <w:vAlign w:val="center"/>
@@ -5826,6 +6766,8 @@
               <w:rPr>
                 <w:rFonts w:ascii="Time new romance" w:hAnsi="Time new romance" w:eastAsia="Basic Sans" w:cs="Basic Sans"/>
                 <w:b w:val="false"/>
+                <w:b w:val="false"/>
+                <w:i w:val="false"/>
                 <w:i w:val="false"/>
                 <w:caps w:val="false"/>
                 <w:smallCaps w:val="false"/>
@@ -5869,7 +6811,7 @@
             </w:tcBorders>
             <w:shd w:fill="auto" w:val="clear"/>
             <w:tcMar>
-              <w:left w:w="0" w:type="dxa"/>
+              <w:left w:w="-10" w:type="dxa"/>
               <w:right w:w="10" w:type="dxa"/>
             </w:tcMar>
             <w:vAlign w:val="center"/>
@@ -5881,6 +6823,8 @@
               <w:rPr>
                 <w:rFonts w:ascii="Time new romance" w:hAnsi="Time new romance" w:eastAsia="Basic Sans" w:cs="Basic Sans"/>
                 <w:b w:val="false"/>
+                <w:b w:val="false"/>
+                <w:i w:val="false"/>
                 <w:i w:val="false"/>
                 <w:caps w:val="false"/>
                 <w:smallCaps w:val="false"/>
@@ -5961,7 +6905,7 @@
         </w:tc>
         <w:tc>
           <w:tcPr>
-            <w:tcW w:w="2159" w:type="dxa"/>
+            <w:tcW w:w="2158" w:type="dxa"/>
             <w:tcBorders>
               <w:top w:val="single" w:sz="8" w:space="0" w:color="000000"/>
               <w:left w:val="single" w:sz="8" w:space="0" w:color="000000"/>
@@ -6006,7 +6950,8 @@
         </w:tc>
         <w:tc>
           <w:tcPr>
-            <w:tcW w:w="2130" w:type="dxa"/>
+            <w:tcW w:w="2131" w:type="dxa"/>
+            <w:gridSpan w:val="2"/>
             <w:tcBorders>
               <w:top w:val="single" w:sz="8" w:space="0" w:color="000000"/>
               <w:left w:val="single" w:sz="8" w:space="0" w:color="000000"/>
@@ -6147,7 +7092,7 @@
         </w:tc>
         <w:tc>
           <w:tcPr>
-            <w:tcW w:w="2159" w:type="dxa"/>
+            <w:tcW w:w="2158" w:type="dxa"/>
             <w:tcBorders>
               <w:top w:val="single" w:sz="8" w:space="0" w:color="000000"/>
               <w:left w:val="single" w:sz="8" w:space="0" w:color="000000"/>
@@ -6278,7 +7223,8 @@
         </w:tc>
         <w:tc>
           <w:tcPr>
-            <w:tcW w:w="2130" w:type="dxa"/>
+            <w:tcW w:w="2131" w:type="dxa"/>
+            <w:gridSpan w:val="2"/>
             <w:tcBorders>
               <w:top w:val="single" w:sz="8" w:space="0" w:color="000000"/>
               <w:left w:val="single" w:sz="8" w:space="0" w:color="000000"/>
@@ -6417,7 +7363,7 @@
         </w:tc>
         <w:tc>
           <w:tcPr>
-            <w:tcW w:w="2159" w:type="dxa"/>
+            <w:tcW w:w="2158" w:type="dxa"/>
             <w:tcBorders>
               <w:top w:val="single" w:sz="8" w:space="0" w:color="000000"/>
               <w:left w:val="single" w:sz="8" w:space="0" w:color="000000"/>
@@ -6519,7 +7465,8 @@
         </w:tc>
         <w:tc>
           <w:tcPr>
-            <w:tcW w:w="2130" w:type="dxa"/>
+            <w:tcW w:w="2131" w:type="dxa"/>
+            <w:gridSpan w:val="2"/>
             <w:tcBorders>
               <w:top w:val="single" w:sz="8" w:space="0" w:color="000000"/>
               <w:left w:val="single" w:sz="8" w:space="0" w:color="000000"/>
@@ -6636,35 +7583,7 @@
                 <w:sz w:val="24"/>
                 <w:szCs w:val="24"/>
               </w:rPr>
-              <w:t>(</w:t>
-            </w:r>
-            <w:r>
-              <w:rPr>
-                <w:rFonts w:cs="Consolas" w:ascii="Time new romance" w:hAnsi="Time new romance"/>
-                <w:b w:val="false"/>
-                <w:i w:val="false"/>
-                <w:caps w:val="false"/>
-                <w:smallCaps w:val="false"/>
-                <w:color w:val="000000"/>
-                <w:spacing w:val="0"/>
-                <w:sz w:val="24"/>
-                <w:szCs w:val="24"/>
-              </w:rPr>
-              <w:t>3</w:t>
-            </w:r>
-            <w:r>
-              <w:rPr>
-                <w:rFonts w:cs="Consolas" w:ascii="Time new romance" w:hAnsi="Time new romance"/>
-                <w:b w:val="false"/>
-                <w:i w:val="false"/>
-                <w:caps w:val="false"/>
-                <w:smallCaps w:val="false"/>
-                <w:color w:val="000000"/>
-                <w:spacing w:val="0"/>
-                <w:sz w:val="24"/>
-                <w:szCs w:val="24"/>
-              </w:rPr>
-              <w:t>, 2)</w:t>
+              <w:t>(3, 2)</w:t>
             </w:r>
           </w:p>
           <w:p>
@@ -6746,6 +7665,8 @@
         <w:rPr>
           <w:rFonts w:ascii="Time new romance" w:hAnsi="Time new romance"/>
           <w:b w:val="false"/>
+          <w:b w:val="false"/>
+          <w:i w:val="false"/>
           <w:i w:val="false"/>
           <w:caps w:val="false"/>
           <w:smallCaps w:val="false"/>
@@ -6792,7 +7713,8 @@
       </w:tblPr>
       <w:tblGrid>
         <w:gridCol w:w="2190"/>
-        <w:gridCol w:w="2159"/>
+        <w:gridCol w:w="2158"/>
+        <w:gridCol w:w="1"/>
         <w:gridCol w:w="2130"/>
         <w:gridCol w:w="2190"/>
       </w:tblGrid>
@@ -6803,7 +7725,7 @@
         <w:tc>
           <w:tcPr>
             <w:tcW w:w="4349" w:type="dxa"/>
-            <w:gridSpan w:val="2"/>
+            <w:gridSpan w:val="3"/>
             <w:vMerge w:val="restart"/>
             <w:tcBorders>
               <w:top w:val="single" w:sz="8" w:space="0" w:color="000000"/>
@@ -6904,7 +7826,7 @@
         <w:tc>
           <w:tcPr>
             <w:tcW w:w="4349" w:type="dxa"/>
-            <w:gridSpan w:val="2"/>
+            <w:gridSpan w:val="3"/>
             <w:vMerge w:val="continue"/>
             <w:tcBorders>
               <w:top w:val="single" w:sz="8" w:space="0" w:color="000000"/>
@@ -6916,7 +7838,7 @@
             </w:tcBorders>
             <w:shd w:fill="auto" w:val="clear"/>
             <w:tcMar>
-              <w:left w:w="0" w:type="dxa"/>
+              <w:left w:w="-10" w:type="dxa"/>
               <w:right w:w="10" w:type="dxa"/>
             </w:tcMar>
             <w:vAlign w:val="center"/>
@@ -6928,6 +7850,8 @@
               <w:rPr>
                 <w:rFonts w:ascii="Time new romance" w:hAnsi="Time new romance" w:eastAsia="Basic Sans" w:cs="Basic Sans"/>
                 <w:b w:val="false"/>
+                <w:b w:val="false"/>
+                <w:i w:val="false"/>
                 <w:i w:val="false"/>
                 <w:caps w:val="false"/>
                 <w:smallCaps w:val="false"/>
@@ -6971,7 +7895,7 @@
             </w:tcBorders>
             <w:shd w:fill="auto" w:val="clear"/>
             <w:tcMar>
-              <w:left w:w="0" w:type="dxa"/>
+              <w:left w:w="-10" w:type="dxa"/>
               <w:right w:w="10" w:type="dxa"/>
             </w:tcMar>
             <w:vAlign w:val="center"/>
@@ -6983,6 +7907,8 @@
               <w:rPr>
                 <w:rFonts w:ascii="Time new romance" w:hAnsi="Time new romance" w:eastAsia="Basic Sans" w:cs="Basic Sans"/>
                 <w:b w:val="false"/>
+                <w:b w:val="false"/>
+                <w:i w:val="false"/>
                 <w:i w:val="false"/>
                 <w:caps w:val="false"/>
                 <w:smallCaps w:val="false"/>
@@ -7063,7 +7989,7 @@
         </w:tc>
         <w:tc>
           <w:tcPr>
-            <w:tcW w:w="2159" w:type="dxa"/>
+            <w:tcW w:w="2158" w:type="dxa"/>
             <w:tcBorders>
               <w:top w:val="single" w:sz="8" w:space="0" w:color="000000"/>
               <w:left w:val="single" w:sz="8" w:space="0" w:color="000000"/>
@@ -7108,7 +8034,8 @@
         </w:tc>
         <w:tc>
           <w:tcPr>
-            <w:tcW w:w="2130" w:type="dxa"/>
+            <w:tcW w:w="2131" w:type="dxa"/>
+            <w:gridSpan w:val="2"/>
             <w:tcBorders>
               <w:top w:val="single" w:sz="8" w:space="0" w:color="000000"/>
               <w:left w:val="single" w:sz="8" w:space="0" w:color="000000"/>
@@ -7249,7 +8176,7 @@
         </w:tc>
         <w:tc>
           <w:tcPr>
-            <w:tcW w:w="2159" w:type="dxa"/>
+            <w:tcW w:w="2158" w:type="dxa"/>
             <w:tcBorders>
               <w:top w:val="single" w:sz="8" w:space="0" w:color="000000"/>
               <w:left w:val="single" w:sz="8" w:space="0" w:color="000000"/>
@@ -7322,7 +8249,8 @@
         </w:tc>
         <w:tc>
           <w:tcPr>
-            <w:tcW w:w="2130" w:type="dxa"/>
+            <w:tcW w:w="2131" w:type="dxa"/>
+            <w:gridSpan w:val="2"/>
             <w:tcBorders>
               <w:top w:val="single" w:sz="8" w:space="0" w:color="000000"/>
               <w:left w:val="single" w:sz="8" w:space="0" w:color="000000"/>
@@ -7461,7 +8389,7 @@
         </w:tc>
         <w:tc>
           <w:tcPr>
-            <w:tcW w:w="2159" w:type="dxa"/>
+            <w:tcW w:w="2158" w:type="dxa"/>
             <w:tcBorders>
               <w:top w:val="single" w:sz="8" w:space="0" w:color="000000"/>
               <w:left w:val="single" w:sz="8" w:space="0" w:color="000000"/>
@@ -7543,6 +8471,8 @@
               <w:rPr>
                 <w:rFonts w:ascii="Time new romance" w:hAnsi="Time new romance" w:eastAsia="Basic Sans" w:cs="Basic Sans"/>
                 <w:b w:val="false"/>
+                <w:b w:val="false"/>
+                <w:i w:val="false"/>
                 <w:i w:val="false"/>
                 <w:caps w:val="false"/>
                 <w:smallCaps w:val="false"/>
@@ -7569,7 +8499,8 @@
         </w:tc>
         <w:tc>
           <w:tcPr>
-            <w:tcW w:w="2130" w:type="dxa"/>
+            <w:tcW w:w="2131" w:type="dxa"/>
+            <w:gridSpan w:val="2"/>
             <w:tcBorders>
               <w:top w:val="single" w:sz="8" w:space="0" w:color="000000"/>
               <w:left w:val="single" w:sz="8" w:space="0" w:color="000000"/>
@@ -7686,35 +8617,7 @@
                 <w:sz w:val="24"/>
                 <w:szCs w:val="24"/>
               </w:rPr>
-              <w:t>(</w:t>
-            </w:r>
-            <w:r>
-              <w:rPr>
-                <w:rFonts w:cs="Consolas" w:ascii="Time new romance" w:hAnsi="Time new romance"/>
-                <w:b w:val="false"/>
-                <w:i w:val="false"/>
-                <w:caps w:val="false"/>
-                <w:smallCaps w:val="false"/>
-                <w:color w:val="000000"/>
-                <w:spacing w:val="0"/>
-                <w:sz w:val="24"/>
-                <w:szCs w:val="24"/>
-              </w:rPr>
-              <w:t>3</w:t>
-            </w:r>
-            <w:r>
-              <w:rPr>
-                <w:rFonts w:cs="Consolas" w:ascii="Time new romance" w:hAnsi="Time new romance"/>
-                <w:b w:val="false"/>
-                <w:i w:val="false"/>
-                <w:caps w:val="false"/>
-                <w:smallCaps w:val="false"/>
-                <w:color w:val="000000"/>
-                <w:spacing w:val="0"/>
-                <w:sz w:val="24"/>
-                <w:szCs w:val="24"/>
-              </w:rPr>
-              <w:t>, 2)</w:t>
+              <w:t>(3, 2)</w:t>
             </w:r>
           </w:p>
           <w:p>
@@ -7808,35 +8711,7 @@
                 <w:sz w:val="24"/>
                 <w:szCs w:val="24"/>
               </w:rPr>
-              <w:t>(</w:t>
-            </w:r>
-            <w:r>
-              <w:rPr>
-                <w:rFonts w:cs="Consolas" w:ascii="Time new romance" w:hAnsi="Time new romance"/>
-                <w:b w:val="false"/>
-                <w:i w:val="false"/>
-                <w:caps w:val="false"/>
-                <w:smallCaps w:val="false"/>
-                <w:color w:val="000000"/>
-                <w:spacing w:val="0"/>
-                <w:sz w:val="24"/>
-                <w:szCs w:val="24"/>
-              </w:rPr>
-              <w:t>3</w:t>
-            </w:r>
-            <w:r>
-              <w:rPr>
-                <w:rFonts w:cs="Consolas" w:ascii="Time new romance" w:hAnsi="Time new romance"/>
-                <w:b w:val="false"/>
-                <w:i w:val="false"/>
-                <w:caps w:val="false"/>
-                <w:smallCaps w:val="false"/>
-                <w:color w:val="000000"/>
-                <w:spacing w:val="0"/>
-                <w:sz w:val="24"/>
-                <w:szCs w:val="24"/>
-              </w:rPr>
-              <w:t>, 2)</w:t>
+              <w:t>(3, 2)</w:t>
             </w:r>
           </w:p>
           <w:p>
@@ -7879,6 +8754,8 @@
         <w:rPr>
           <w:rFonts w:ascii="Time new romance" w:hAnsi="Time new romance"/>
           <w:b w:val="false"/>
+          <w:b w:val="false"/>
+          <w:i w:val="false"/>
           <w:i w:val="false"/>
           <w:caps w:val="false"/>
           <w:smallCaps w:val="false"/>
@@ -7911,6 +8788,7 @@
           <w:b/>
           <w:bCs/>
           <w:i w:val="false"/>
+          <w:i w:val="false"/>
           <w:caps w:val="false"/>
           <w:smallCaps w:val="false"/>
           <w:color w:val="000000"/>
@@ -7939,35 +8817,12 @@
       <w:pPr>
         <w:pStyle w:val="Normal"/>
         <w:spacing w:before="0" w:after="160"/>
-        <w:rPr>
-          <w:rFonts w:ascii="Time new romance" w:hAnsi="Time new romance"/>
-          <w:b/>
-          <w:b/>
-          <w:bCs/>
-          <w:i w:val="false"/>
-          <w:caps w:val="false"/>
-          <w:smallCaps w:val="false"/>
-          <w:color w:val="000000"/>
-          <w:spacing w:val="0"/>
-          <w:sz w:val="24"/>
-          <w:szCs w:val="24"/>
-        </w:rPr>
-      </w:pPr>
-      <w:r>
-        <w:rPr>
-          <w:rFonts w:ascii="Time new romance" w:hAnsi="Time new romance"/>
-          <w:b/>
-          <w:bCs/>
-          <w:i w:val="false"/>
-          <w:caps w:val="false"/>
-          <w:smallCaps w:val="false"/>
-          <w:color w:val="000000"/>
-          <w:spacing w:val="0"/>
-          <w:sz w:val="24"/>
-          <w:szCs w:val="24"/>
-        </w:rPr>
+        <w:rPr/>
+      </w:pPr>
+      <w:r>
+        <w:rPr/>
         <w:drawing>
-          <wp:anchor behindDoc="0" distT="0" distB="0" distL="0" distR="0" simplePos="0" locked="0" layoutInCell="1" allowOverlap="1" relativeHeight="4">
+          <wp:anchor behindDoc="0" distT="0" distB="0" distL="0" distR="0" simplePos="0" locked="0" layoutInCell="1" allowOverlap="1" relativeHeight="3">
             <wp:simplePos x="0" y="0"/>
             <wp:positionH relativeFrom="column">
               <wp:align>center</wp:align>
@@ -7978,7 +8833,7 @@
             <wp:extent cx="5200650" cy="7477125"/>
             <wp:effectExtent l="0" t="0" r="0" b="0"/>
             <wp:wrapSquare wrapText="largest"/>
-            <wp:docPr id="2" name="Image1" descr=""/>
+            <wp:docPr id="13" name="Image1" descr=""/>
             <wp:cNvGraphicFramePr>
               <a:graphicFrameLocks xmlns:a="http://schemas.openxmlformats.org/drawingml/2006/main" noChangeAspect="1"/>
             </wp:cNvGraphicFramePr>
@@ -7986,13 +8841,13 @@
               <a:graphicData uri="http://schemas.openxmlformats.org/drawingml/2006/picture">
                 <pic:pic xmlns:pic="http://schemas.openxmlformats.org/drawingml/2006/picture">
                   <pic:nvPicPr>
-                    <pic:cNvPr id="2" name="Image1" descr=""/>
+                    <pic:cNvPr id="13" name="Image1" descr=""/>
                     <pic:cNvPicPr>
                       <a:picLocks noChangeAspect="1" noChangeArrowheads="1"/>
                     </pic:cNvPicPr>
                   </pic:nvPicPr>
                   <pic:blipFill>
-                    <a:blip r:embed="rId4"/>
+                    <a:blip r:embed="rId19"/>
                     <a:stretch>
                       <a:fillRect/>
                     </a:stretch>
@@ -8031,119 +8886,6 @@
   <w:abstractNum w:abstractNumId="1">
     <w:lvl w:ilvl="0">
       <w:start w:val="1"/>
-      <w:numFmt w:val="bullet"/>
-      <w:lvlText w:val=""/>
-      <w:lvlJc w:val="left"/>
-      <w:pPr>
-        <w:ind w:left="720" w:hanging="360"/>
-      </w:pPr>
-      <w:rPr>
-        <w:rFonts w:ascii="Symbol" w:hAnsi="Symbol" w:cs="Symbol" w:hint="default"/>
-      </w:rPr>
-    </w:lvl>
-    <w:lvl w:ilvl="1">
-      <w:start w:val="1"/>
-      <w:numFmt w:val="bullet"/>
-      <w:lvlText w:val="o"/>
-      <w:lvlJc w:val="left"/>
-      <w:pPr>
-        <w:ind w:left="1440" w:hanging="360"/>
-      </w:pPr>
-      <w:rPr>
-        <w:rFonts w:ascii="Courier New" w:hAnsi="Courier New" w:cs="Courier New" w:hint="default"/>
-        <w:rFonts w:cs="Courier New"/>
-      </w:rPr>
-    </w:lvl>
-    <w:lvl w:ilvl="2">
-      <w:start w:val="1"/>
-      <w:numFmt w:val="bullet"/>
-      <w:lvlText w:val=""/>
-      <w:lvlJc w:val="left"/>
-      <w:pPr>
-        <w:ind w:left="2160" w:hanging="360"/>
-      </w:pPr>
-      <w:rPr>
-        <w:rFonts w:ascii="Wingdings" w:hAnsi="Wingdings" w:cs="Wingdings" w:hint="default"/>
-      </w:rPr>
-    </w:lvl>
-    <w:lvl w:ilvl="3">
-      <w:start w:val="1"/>
-      <w:numFmt w:val="bullet"/>
-      <w:lvlText w:val=""/>
-      <w:lvlJc w:val="left"/>
-      <w:pPr>
-        <w:ind w:left="2880" w:hanging="360"/>
-      </w:pPr>
-      <w:rPr>
-        <w:rFonts w:ascii="Symbol" w:hAnsi="Symbol" w:cs="Symbol" w:hint="default"/>
-      </w:rPr>
-    </w:lvl>
-    <w:lvl w:ilvl="4">
-      <w:start w:val="1"/>
-      <w:numFmt w:val="bullet"/>
-      <w:lvlText w:val="o"/>
-      <w:lvlJc w:val="left"/>
-      <w:pPr>
-        <w:ind w:left="3600" w:hanging="360"/>
-      </w:pPr>
-      <w:rPr>
-        <w:rFonts w:ascii="Courier New" w:hAnsi="Courier New" w:cs="Courier New" w:hint="default"/>
-        <w:rFonts w:cs="Courier New"/>
-      </w:rPr>
-    </w:lvl>
-    <w:lvl w:ilvl="5">
-      <w:start w:val="1"/>
-      <w:numFmt w:val="bullet"/>
-      <w:lvlText w:val=""/>
-      <w:lvlJc w:val="left"/>
-      <w:pPr>
-        <w:ind w:left="4320" w:hanging="360"/>
-      </w:pPr>
-      <w:rPr>
-        <w:rFonts w:ascii="Wingdings" w:hAnsi="Wingdings" w:cs="Wingdings" w:hint="default"/>
-      </w:rPr>
-    </w:lvl>
-    <w:lvl w:ilvl="6">
-      <w:start w:val="1"/>
-      <w:numFmt w:val="bullet"/>
-      <w:lvlText w:val=""/>
-      <w:lvlJc w:val="left"/>
-      <w:pPr>
-        <w:ind w:left="5040" w:hanging="360"/>
-      </w:pPr>
-      <w:rPr>
-        <w:rFonts w:ascii="Symbol" w:hAnsi="Symbol" w:cs="Symbol" w:hint="default"/>
-      </w:rPr>
-    </w:lvl>
-    <w:lvl w:ilvl="7">
-      <w:start w:val="1"/>
-      <w:numFmt w:val="bullet"/>
-      <w:lvlText w:val="o"/>
-      <w:lvlJc w:val="left"/>
-      <w:pPr>
-        <w:ind w:left="5760" w:hanging="360"/>
-      </w:pPr>
-      <w:rPr>
-        <w:rFonts w:ascii="Courier New" w:hAnsi="Courier New" w:cs="Courier New" w:hint="default"/>
-        <w:rFonts w:cs="Courier New"/>
-      </w:rPr>
-    </w:lvl>
-    <w:lvl w:ilvl="8">
-      <w:start w:val="1"/>
-      <w:numFmt w:val="bullet"/>
-      <w:lvlText w:val=""/>
-      <w:lvlJc w:val="left"/>
-      <w:pPr>
-        <w:ind w:left="6480" w:hanging="360"/>
-      </w:pPr>
-      <w:rPr>
-        <w:rFonts w:ascii="Wingdings" w:hAnsi="Wingdings" w:cs="Wingdings" w:hint="default"/>
-      </w:rPr>
-    </w:lvl>
-  </w:abstractNum>
-  <w:abstractNum w:abstractNumId="2">
-    <w:lvl w:ilvl="0">
-      <w:start w:val="1"/>
       <w:numFmt w:val="none"/>
       <w:suff w:val="nothing"/>
       <w:lvlText w:val=""/>
@@ -8236,9 +8978,6 @@
   </w:abstractNum>
   <w:num w:numId="1">
     <w:abstractNumId w:val="1"/>
-  </w:num>
-  <w:num w:numId="2">
-    <w:abstractNumId w:val="2"/>
   </w:num>
 </w:numbering>
 </file>
@@ -8249,7 +8988,6 @@
     <w:rPrDefault>
       <w:rPr>
         <w:rFonts w:ascii="Calibri" w:hAnsi="Calibri" w:eastAsia="Calibri" w:cs="" w:asciiTheme="minorHAnsi" w:cstheme="minorBidi" w:eastAsiaTheme="minorHAnsi" w:hAnsiTheme="minorHAnsi"/>
-        <w:sz w:val="22"/>
         <w:szCs w:val="22"/>
         <w:lang w:val="es-CO" w:eastAsia="en-US" w:bidi="ar-SA"/>
       </w:rPr>
@@ -8652,9 +9390,12 @@
   <w:style w:type="paragraph" w:styleId="Heading3">
     <w:name w:val="Heading 3"/>
     <w:basedOn w:val="Heading"/>
-    <w:next w:val="TextBody"/>
     <w:qFormat/>
     <w:pPr>
+      <w:numPr>
+        <w:ilvl w:val="2"/>
+        <w:numId w:val="1"/>
+      </w:numPr>
       <w:spacing w:before="140" w:after="120"/>
       <w:outlineLvl w:val="2"/>
     </w:pPr>
@@ -8712,6 +9453,87 @@
       <w:color w:val="000080"/>
       <w:u w:val="single"/>
       <w:lang w:val="zxx" w:eastAsia="zxx" w:bidi="zxx"/>
+    </w:rPr>
+  </w:style>
+  <w:style w:type="character" w:styleId="ListLabel4">
+    <w:name w:val="ListLabel 4"/>
+    <w:qFormat/>
+    <w:rPr>
+      <w:rFonts w:ascii="Time new romance" w:hAnsi="Time new romance" w:cs="Symbol"/>
+      <w:b w:val="false"/>
+      <w:sz w:val="24"/>
+    </w:rPr>
+  </w:style>
+  <w:style w:type="character" w:styleId="ListLabel5">
+    <w:name w:val="ListLabel 5"/>
+    <w:qFormat/>
+    <w:rPr>
+      <w:rFonts w:cs="Courier New"/>
+    </w:rPr>
+  </w:style>
+  <w:style w:type="character" w:styleId="ListLabel6">
+    <w:name w:val="ListLabel 6"/>
+    <w:qFormat/>
+    <w:rPr>
+      <w:rFonts w:cs="Wingdings"/>
+    </w:rPr>
+  </w:style>
+  <w:style w:type="character" w:styleId="ListLabel7">
+    <w:name w:val="ListLabel 7"/>
+    <w:qFormat/>
+    <w:rPr>
+      <w:rFonts w:cs="Symbol"/>
+    </w:rPr>
+  </w:style>
+  <w:style w:type="character" w:styleId="ListLabel8">
+    <w:name w:val="ListLabel 8"/>
+    <w:qFormat/>
+    <w:rPr>
+      <w:rFonts w:cs="Courier New"/>
+    </w:rPr>
+  </w:style>
+  <w:style w:type="character" w:styleId="ListLabel9">
+    <w:name w:val="ListLabel 9"/>
+    <w:qFormat/>
+    <w:rPr>
+      <w:rFonts w:cs="Wingdings"/>
+    </w:rPr>
+  </w:style>
+  <w:style w:type="character" w:styleId="ListLabel10">
+    <w:name w:val="ListLabel 10"/>
+    <w:qFormat/>
+    <w:rPr>
+      <w:rFonts w:cs="Symbol"/>
+    </w:rPr>
+  </w:style>
+  <w:style w:type="character" w:styleId="ListLabel11">
+    <w:name w:val="ListLabel 11"/>
+    <w:qFormat/>
+    <w:rPr>
+      <w:rFonts w:cs="Courier New"/>
+    </w:rPr>
+  </w:style>
+  <w:style w:type="character" w:styleId="ListLabel12">
+    <w:name w:val="ListLabel 12"/>
+    <w:qFormat/>
+    <w:rPr>
+      <w:rFonts w:cs="Wingdings"/>
+    </w:rPr>
+  </w:style>
+  <w:style w:type="character" w:styleId="ListLabel13">
+    <w:name w:val="ListLabel 13"/>
+    <w:qFormat/>
+    <w:rPr>
+      <w:rFonts w:ascii="Times New Roman" w:hAnsi="Times New Roman" w:eastAsia="Times New Roman" w:cs="Times New Roman"/>
+      <w:b w:val="false"/>
+      <w:i/>
+      <w:caps w:val="false"/>
+      <w:smallCaps w:val="false"/>
+      <w:color w:val="000000"/>
+      <w:spacing w:val="0"/>
+      <w:sz w:val="24"/>
+      <w:szCs w:val="24"/>
+      <w:u w:val="none"/>
     </w:rPr>
   </w:style>
   <w:style w:type="paragraph" w:styleId="Heading">

</xml_diff>

<commit_message>
correction in this file
</commit_message>
<xml_diff>
--- a/Graph/Files/Grafo.docx
+++ b/Graph/Files/Grafo.docx
@@ -743,7 +743,7 @@
           <w:szCs w:val="24"/>
         </w:rPr>
         <w:drawing>
-          <wp:anchor behindDoc="0" distT="0" distB="0" distL="0" distR="0" simplePos="0" locked="0" layoutInCell="1" allowOverlap="1" relativeHeight="10">
+          <wp:anchor behindDoc="0" distT="0" distB="0" distL="0" distR="0" simplePos="0" locked="0" layoutInCell="1" allowOverlap="1" relativeHeight="5">
             <wp:simplePos x="0" y="0"/>
             <wp:positionH relativeFrom="column">
               <wp:posOffset>-350520</wp:posOffset>
@@ -819,7 +819,7 @@
           <w:szCs w:val="24"/>
         </w:rPr>
         <w:drawing>
-          <wp:anchor behindDoc="0" distT="0" distB="0" distL="0" distR="0" simplePos="0" locked="0" layoutInCell="1" allowOverlap="1" relativeHeight="11">
+          <wp:anchor behindDoc="0" distT="0" distB="0" distL="0" distR="0" simplePos="0" locked="0" layoutInCell="1" allowOverlap="1" relativeHeight="6">
             <wp:simplePos x="0" y="0"/>
             <wp:positionH relativeFrom="column">
               <wp:posOffset>632460</wp:posOffset>
@@ -957,7 +957,7 @@
           <w:szCs w:val="24"/>
         </w:rPr>
         <w:drawing>
-          <wp:anchor behindDoc="0" distT="0" distB="0" distL="0" distR="0" simplePos="0" locked="0" layoutInCell="1" allowOverlap="1" relativeHeight="12">
+          <wp:anchor behindDoc="0" distT="0" distB="0" distL="0" distR="0" simplePos="0" locked="0" layoutInCell="1" allowOverlap="1" relativeHeight="7">
             <wp:simplePos x="0" y="0"/>
             <wp:positionH relativeFrom="column">
               <wp:posOffset>632460</wp:posOffset>
@@ -1253,7 +1253,7 @@
       </w:pPr>
       <w:r>
         <w:drawing>
-          <wp:anchor behindDoc="0" distT="0" distB="0" distL="0" distR="0" simplePos="0" locked="0" layoutInCell="1" allowOverlap="1" relativeHeight="13">
+          <wp:anchor behindDoc="0" distT="0" distB="0" distL="0" distR="0" simplePos="0" locked="0" layoutInCell="1" allowOverlap="1" relativeHeight="8">
             <wp:simplePos x="0" y="0"/>
             <wp:positionH relativeFrom="column">
               <wp:posOffset>651510</wp:posOffset>
@@ -1311,6 +1311,19 @@
           <w:szCs w:val="24"/>
         </w:rPr>
         <w:tab/>
+      </w:r>
+      <w:r>
+        <w:rPr>
+          <w:rFonts w:ascii="Time new romance" w:hAnsi="Time new romance"/>
+          <w:b w:val="false"/>
+          <w:i w:val="false"/>
+          <w:caps w:val="false"/>
+          <w:smallCaps w:val="false"/>
+          <w:color w:val="000000"/>
+          <w:spacing w:val="0"/>
+          <w:sz w:val="24"/>
+          <w:szCs w:val="24"/>
+        </w:rPr>
         <w:tab/>
       </w:r>
     </w:p>
@@ -1437,7 +1450,7 @@
           <w:szCs w:val="24"/>
         </w:rPr>
         <w:drawing>
-          <wp:anchor behindDoc="0" distT="0" distB="0" distL="0" distR="0" simplePos="0" locked="0" layoutInCell="1" allowOverlap="1" relativeHeight="14">
+          <wp:anchor behindDoc="0" distT="0" distB="0" distL="0" distR="0" simplePos="0" locked="0" layoutInCell="1" allowOverlap="1" relativeHeight="9">
             <wp:simplePos x="0" y="0"/>
             <wp:positionH relativeFrom="column">
               <wp:posOffset>661035</wp:posOffset>
@@ -1543,805 +1556,19 @@
           <w:sz w:val="24"/>
           <w:szCs w:val="24"/>
         </w:rPr>
-      </w:r>
-    </w:p>
-    <w:p>
-      <w:pPr>
-        <w:pStyle w:val="Normal"/>
-        <w:rPr>
-          <w:rFonts w:ascii="Time new romance" w:hAnsi="Time new romance"/>
-          <w:b w:val="false"/>
-          <w:b w:val="false"/>
-          <w:i w:val="false"/>
-          <w:i w:val="false"/>
-          <w:caps w:val="false"/>
-          <w:smallCaps w:val="false"/>
-          <w:color w:val="000000"/>
-          <w:spacing w:val="0"/>
-          <w:sz w:val="24"/>
-          <w:szCs w:val="24"/>
-        </w:rPr>
-      </w:pPr>
-      <w:r>
-        <w:rPr>
-          <w:rFonts w:ascii="Time new romance" w:hAnsi="Time new romance"/>
-          <w:b w:val="false"/>
-          <w:i w:val="false"/>
-          <w:caps w:val="false"/>
-          <w:smallCaps w:val="false"/>
-          <w:color w:val="000000"/>
-          <w:spacing w:val="0"/>
-          <w:sz w:val="24"/>
-          <w:szCs w:val="24"/>
-        </w:rPr>
-      </w:r>
-    </w:p>
-    <w:p>
-      <w:pPr>
-        <w:pStyle w:val="Normal"/>
-        <w:rPr>
-          <w:rFonts w:ascii="Time new romance" w:hAnsi="Time new romance"/>
-          <w:b w:val="false"/>
-          <w:b w:val="false"/>
-          <w:i w:val="false"/>
-          <w:i w:val="false"/>
-          <w:caps w:val="false"/>
-          <w:smallCaps w:val="false"/>
-          <w:color w:val="000000"/>
-          <w:spacing w:val="0"/>
-          <w:sz w:val="24"/>
-          <w:szCs w:val="24"/>
-        </w:rPr>
-      </w:pPr>
-      <w:r>
-        <w:rPr>
-          <w:rFonts w:ascii="Time new romance" w:hAnsi="Time new romance"/>
-          <w:b w:val="false"/>
-          <w:i w:val="false"/>
-          <w:caps w:val="false"/>
-          <w:smallCaps w:val="false"/>
-          <w:color w:val="000000"/>
-          <w:spacing w:val="0"/>
-          <w:sz w:val="24"/>
-          <w:szCs w:val="24"/>
-        </w:rPr>
-      </w:r>
-    </w:p>
-    <w:p>
-      <w:pPr>
-        <w:pStyle w:val="Normal"/>
-        <w:rPr>
-          <w:rFonts w:ascii="Time new romance" w:hAnsi="Time new romance"/>
-          <w:b w:val="false"/>
-          <w:b w:val="false"/>
-          <w:i w:val="false"/>
-          <w:i w:val="false"/>
-          <w:caps w:val="false"/>
-          <w:smallCaps w:val="false"/>
-          <w:color w:val="000000"/>
-          <w:spacing w:val="0"/>
-          <w:sz w:val="24"/>
-          <w:szCs w:val="24"/>
-        </w:rPr>
-      </w:pPr>
-      <w:r>
-        <w:rPr/>
-      </w:r>
-    </w:p>
-    <w:p>
-      <w:pPr>
-        <w:pStyle w:val="Normal"/>
-        <w:rPr>
-          <w:rFonts w:ascii="Time new romance" w:hAnsi="Time new romance"/>
-          <w:b w:val="false"/>
-          <w:b w:val="false"/>
-          <w:i w:val="false"/>
-          <w:i w:val="false"/>
-          <w:caps w:val="false"/>
-          <w:smallCaps w:val="false"/>
-          <w:color w:val="000000"/>
-          <w:spacing w:val="0"/>
-          <w:sz w:val="24"/>
-          <w:szCs w:val="24"/>
-        </w:rPr>
-      </w:pPr>
-      <w:r>
-        <w:rPr>
-          <w:rFonts w:ascii="Time new romance" w:hAnsi="Time new romance"/>
-          <w:b w:val="false"/>
-          <w:i w:val="false"/>
-          <w:caps w:val="false"/>
-          <w:smallCaps w:val="false"/>
-          <w:color w:val="000000"/>
-          <w:spacing w:val="0"/>
-          <w:sz w:val="24"/>
-          <w:szCs w:val="24"/>
-        </w:rPr>
-      </w:r>
-    </w:p>
-    <w:p>
-      <w:pPr>
-        <w:pStyle w:val="Normal"/>
-        <w:rPr>
-          <w:rFonts w:ascii="Time new romance" w:hAnsi="Time new romance"/>
-          <w:b w:val="false"/>
-          <w:b w:val="false"/>
-          <w:i w:val="false"/>
-          <w:i w:val="false"/>
-          <w:caps w:val="false"/>
-          <w:smallCaps w:val="false"/>
-          <w:color w:val="000000"/>
-          <w:spacing w:val="0"/>
-          <w:sz w:val="24"/>
-          <w:szCs w:val="24"/>
-        </w:rPr>
-      </w:pPr>
-      <w:r>
-        <w:rPr>
-          <w:rFonts w:ascii="Time new romance" w:hAnsi="Time new romance"/>
-          <w:b w:val="false"/>
-          <w:i w:val="false"/>
-          <w:caps w:val="false"/>
-          <w:smallCaps w:val="false"/>
-          <w:color w:val="000000"/>
-          <w:spacing w:val="0"/>
-          <w:sz w:val="24"/>
-          <w:szCs w:val="24"/>
-        </w:rPr>
-      </w:r>
-    </w:p>
-    <w:p>
-      <w:pPr>
-        <w:pStyle w:val="Normal"/>
-        <w:rPr>
-          <w:rFonts w:ascii="Time new romance" w:hAnsi="Time new romance"/>
-          <w:b w:val="false"/>
-          <w:b w:val="false"/>
-          <w:i w:val="false"/>
-          <w:i w:val="false"/>
-          <w:caps w:val="false"/>
-          <w:smallCaps w:val="false"/>
-          <w:color w:val="000000"/>
-          <w:spacing w:val="0"/>
-          <w:sz w:val="24"/>
-          <w:szCs w:val="24"/>
-        </w:rPr>
-      </w:pPr>
-      <w:r>
-        <w:rPr>
-          <w:rFonts w:ascii="Time new romance" w:hAnsi="Time new romance"/>
-          <w:b w:val="false"/>
-          <w:i w:val="false"/>
-          <w:caps w:val="false"/>
-          <w:smallCaps w:val="false"/>
-          <w:color w:val="000000"/>
-          <w:spacing w:val="0"/>
-          <w:sz w:val="24"/>
-          <w:szCs w:val="24"/>
-        </w:rPr>
-      </w:r>
-    </w:p>
-    <w:p>
-      <w:pPr>
-        <w:pStyle w:val="Normal"/>
-        <w:rPr>
-          <w:rFonts w:ascii="Time new romance" w:hAnsi="Time new romance"/>
-          <w:b w:val="false"/>
-          <w:b w:val="false"/>
-          <w:i w:val="false"/>
-          <w:i w:val="false"/>
-          <w:caps w:val="false"/>
-          <w:smallCaps w:val="false"/>
-          <w:color w:val="000000"/>
-          <w:spacing w:val="0"/>
-          <w:sz w:val="24"/>
-          <w:szCs w:val="24"/>
-        </w:rPr>
-      </w:pPr>
-      <w:r>
-        <w:rPr>
-          <w:rFonts w:ascii="Time new romance" w:hAnsi="Time new romance"/>
-          <w:b w:val="false"/>
-          <w:i w:val="false"/>
-          <w:caps w:val="false"/>
-          <w:smallCaps w:val="false"/>
-          <w:color w:val="000000"/>
-          <w:spacing w:val="0"/>
-          <w:sz w:val="24"/>
-          <w:szCs w:val="24"/>
-        </w:rPr>
-      </w:r>
-    </w:p>
-    <w:p>
-      <w:pPr>
-        <w:pStyle w:val="Normal"/>
-        <w:rPr>
-          <w:rFonts w:ascii="Time new romance" w:hAnsi="Time new romance"/>
-          <w:b w:val="false"/>
-          <w:b w:val="false"/>
-          <w:i w:val="false"/>
-          <w:i w:val="false"/>
-          <w:caps w:val="false"/>
-          <w:smallCaps w:val="false"/>
-          <w:color w:val="000000"/>
-          <w:spacing w:val="0"/>
-          <w:sz w:val="24"/>
-          <w:szCs w:val="24"/>
-        </w:rPr>
-      </w:pPr>
-      <w:r>
-        <w:rPr>
-          <w:rFonts w:ascii="Time new romance" w:hAnsi="Time new romance"/>
-          <w:b w:val="false"/>
-          <w:i w:val="false"/>
-          <w:caps w:val="false"/>
-          <w:smallCaps w:val="false"/>
-          <w:color w:val="000000"/>
-          <w:spacing w:val="0"/>
-          <w:sz w:val="24"/>
-          <w:szCs w:val="24"/>
-        </w:rPr>
-      </w:r>
-    </w:p>
-    <w:p>
-      <w:pPr>
-        <w:pStyle w:val="Normal"/>
-        <w:rPr>
-          <w:rFonts w:ascii="Time new romance" w:hAnsi="Time new romance"/>
-          <w:b w:val="false"/>
-          <w:b w:val="false"/>
-          <w:i w:val="false"/>
-          <w:i w:val="false"/>
-          <w:caps w:val="false"/>
-          <w:smallCaps w:val="false"/>
-          <w:color w:val="000000"/>
-          <w:spacing w:val="0"/>
-          <w:sz w:val="24"/>
-          <w:szCs w:val="24"/>
-        </w:rPr>
-      </w:pPr>
-      <w:r>
-        <w:rPr>
-          <w:rFonts w:ascii="Time new romance" w:hAnsi="Time new romance"/>
-          <w:b w:val="false"/>
-          <w:i w:val="false"/>
-          <w:caps w:val="false"/>
-          <w:smallCaps w:val="false"/>
-          <w:color w:val="000000"/>
-          <w:spacing w:val="0"/>
-          <w:sz w:val="24"/>
-          <w:szCs w:val="24"/>
-        </w:rPr>
-      </w:r>
-    </w:p>
-    <w:p>
-      <w:pPr>
-        <w:pStyle w:val="Normal"/>
-        <w:rPr>
-          <w:rFonts w:ascii="Time new romance" w:hAnsi="Time new romance"/>
-          <w:b w:val="false"/>
-          <w:b w:val="false"/>
-          <w:i w:val="false"/>
-          <w:i w:val="false"/>
-          <w:caps w:val="false"/>
-          <w:smallCaps w:val="false"/>
-          <w:color w:val="000000"/>
-          <w:spacing w:val="0"/>
-          <w:sz w:val="24"/>
-          <w:szCs w:val="24"/>
-        </w:rPr>
-      </w:pPr>
-      <w:r>
-        <w:rPr>
-          <w:rFonts w:ascii="Time new romance" w:hAnsi="Time new romance"/>
-          <w:b w:val="false"/>
-          <w:i w:val="false"/>
-          <w:caps w:val="false"/>
-          <w:smallCaps w:val="false"/>
-          <w:color w:val="000000"/>
-          <w:spacing w:val="0"/>
-          <w:sz w:val="24"/>
-          <w:szCs w:val="24"/>
-        </w:rPr>
-      </w:r>
-    </w:p>
-    <w:p>
-      <w:pPr>
-        <w:pStyle w:val="Normal"/>
-        <w:rPr>
-          <w:rFonts w:ascii="Time new romance" w:hAnsi="Time new romance"/>
-          <w:b w:val="false"/>
-          <w:b w:val="false"/>
-          <w:i w:val="false"/>
-          <w:i w:val="false"/>
-          <w:caps w:val="false"/>
-          <w:smallCaps w:val="false"/>
-          <w:color w:val="000000"/>
-          <w:spacing w:val="0"/>
-          <w:sz w:val="24"/>
-          <w:szCs w:val="24"/>
-        </w:rPr>
-      </w:pPr>
-      <w:r>
-        <w:rPr>
-          <w:rFonts w:ascii="Time new romance" w:hAnsi="Time new romance"/>
-          <w:b w:val="false"/>
-          <w:i w:val="false"/>
-          <w:caps w:val="false"/>
-          <w:smallCaps w:val="false"/>
-          <w:color w:val="000000"/>
-          <w:spacing w:val="0"/>
-          <w:sz w:val="24"/>
-          <w:szCs w:val="24"/>
-        </w:rPr>
-      </w:r>
-    </w:p>
-    <w:p>
-      <w:pPr>
-        <w:pStyle w:val="Normal"/>
-        <w:rPr>
-          <w:rFonts w:ascii="Time new romance" w:hAnsi="Time new romance"/>
-          <w:b w:val="false"/>
-          <w:b w:val="false"/>
-          <w:i w:val="false"/>
-          <w:i w:val="false"/>
-          <w:caps w:val="false"/>
-          <w:smallCaps w:val="false"/>
-          <w:color w:val="000000"/>
-          <w:spacing w:val="0"/>
-          <w:sz w:val="24"/>
-          <w:szCs w:val="24"/>
-        </w:rPr>
-      </w:pPr>
-      <w:r>
-        <w:rPr>
-          <w:rFonts w:ascii="Time new romance" w:hAnsi="Time new romance"/>
-          <w:b w:val="false"/>
-          <w:i w:val="false"/>
-          <w:caps w:val="false"/>
-          <w:smallCaps w:val="false"/>
-          <w:color w:val="000000"/>
-          <w:spacing w:val="0"/>
-          <w:sz w:val="24"/>
-          <w:szCs w:val="24"/>
-        </w:rPr>
-      </w:r>
-    </w:p>
-    <w:p>
-      <w:pPr>
-        <w:pStyle w:val="Normal"/>
-        <w:rPr>
-          <w:rFonts w:ascii="Time new romance" w:hAnsi="Time new romance"/>
-          <w:b w:val="false"/>
-          <w:b w:val="false"/>
-          <w:i w:val="false"/>
-          <w:i w:val="false"/>
-          <w:caps w:val="false"/>
-          <w:smallCaps w:val="false"/>
-          <w:color w:val="000000"/>
-          <w:spacing w:val="0"/>
-          <w:sz w:val="24"/>
-          <w:szCs w:val="24"/>
-        </w:rPr>
-      </w:pPr>
-      <w:r>
-        <w:rPr>
-          <w:rFonts w:ascii="Time new romance" w:hAnsi="Time new romance"/>
-          <w:b w:val="false"/>
-          <w:i w:val="false"/>
-          <w:caps w:val="false"/>
-          <w:smallCaps w:val="false"/>
-          <w:color w:val="000000"/>
-          <w:spacing w:val="0"/>
-          <w:sz w:val="24"/>
-          <w:szCs w:val="24"/>
-        </w:rPr>
-      </w:r>
-    </w:p>
-    <w:p>
-      <w:pPr>
-        <w:pStyle w:val="Normal"/>
-        <w:rPr>
-          <w:rFonts w:ascii="Time new romance" w:hAnsi="Time new romance"/>
-          <w:b w:val="false"/>
-          <w:b w:val="false"/>
-          <w:i w:val="false"/>
-          <w:i w:val="false"/>
-          <w:caps w:val="false"/>
-          <w:smallCaps w:val="false"/>
-          <w:color w:val="000000"/>
-          <w:spacing w:val="0"/>
-          <w:sz w:val="24"/>
-          <w:szCs w:val="24"/>
-        </w:rPr>
-      </w:pPr>
-      <w:r>
-        <w:rPr>
-          <w:rFonts w:ascii="Time new romance" w:hAnsi="Time new romance"/>
-          <w:b w:val="false"/>
-          <w:i w:val="false"/>
-          <w:caps w:val="false"/>
-          <w:smallCaps w:val="false"/>
-          <w:color w:val="000000"/>
-          <w:spacing w:val="0"/>
-          <w:sz w:val="24"/>
-          <w:szCs w:val="24"/>
-        </w:rPr>
-      </w:r>
-    </w:p>
-    <w:p>
-      <w:pPr>
-        <w:pStyle w:val="Normal"/>
-        <w:rPr>
-          <w:rFonts w:ascii="Time new romance" w:hAnsi="Time new romance"/>
-          <w:b w:val="false"/>
-          <w:b w:val="false"/>
-          <w:i w:val="false"/>
-          <w:i w:val="false"/>
-          <w:caps w:val="false"/>
-          <w:smallCaps w:val="false"/>
-          <w:color w:val="000000"/>
-          <w:spacing w:val="0"/>
-          <w:sz w:val="24"/>
-          <w:szCs w:val="24"/>
-        </w:rPr>
-      </w:pPr>
-      <w:r>
-        <w:rPr>
-          <w:rFonts w:ascii="Time new romance" w:hAnsi="Time new romance"/>
-          <w:b w:val="false"/>
-          <w:i w:val="false"/>
-          <w:caps w:val="false"/>
-          <w:smallCaps w:val="false"/>
-          <w:color w:val="000000"/>
-          <w:spacing w:val="0"/>
-          <w:sz w:val="24"/>
-          <w:szCs w:val="24"/>
-        </w:rPr>
-      </w:r>
-    </w:p>
-    <w:p>
-      <w:pPr>
-        <w:pStyle w:val="Normal"/>
-        <w:rPr>
-          <w:rFonts w:ascii="Time new romance" w:hAnsi="Time new romance"/>
-          <w:b w:val="false"/>
-          <w:b w:val="false"/>
-          <w:i w:val="false"/>
-          <w:i w:val="false"/>
-          <w:caps w:val="false"/>
-          <w:smallCaps w:val="false"/>
-          <w:color w:val="000000"/>
-          <w:spacing w:val="0"/>
-          <w:sz w:val="24"/>
-          <w:szCs w:val="24"/>
-        </w:rPr>
-      </w:pPr>
-      <w:r>
-        <w:rPr>
-          <w:rFonts w:ascii="Time new romance" w:hAnsi="Time new romance"/>
-          <w:b w:val="false"/>
-          <w:i w:val="false"/>
-          <w:caps w:val="false"/>
-          <w:smallCaps w:val="false"/>
-          <w:color w:val="000000"/>
-          <w:spacing w:val="0"/>
-          <w:sz w:val="24"/>
-          <w:szCs w:val="24"/>
-        </w:rPr>
-      </w:r>
-    </w:p>
-    <w:p>
-      <w:pPr>
-        <w:pStyle w:val="Normal"/>
-        <w:rPr>
-          <w:rFonts w:ascii="Time new romance" w:hAnsi="Time new romance"/>
-          <w:b w:val="false"/>
-          <w:b w:val="false"/>
-          <w:i w:val="false"/>
-          <w:i w:val="false"/>
-          <w:caps w:val="false"/>
-          <w:smallCaps w:val="false"/>
-          <w:color w:val="000000"/>
-          <w:spacing w:val="0"/>
-          <w:sz w:val="24"/>
-          <w:szCs w:val="24"/>
-        </w:rPr>
-      </w:pPr>
-      <w:r>
-        <w:rPr>
-          <w:rFonts w:ascii="Time new romance" w:hAnsi="Time new romance"/>
-          <w:b w:val="false"/>
-          <w:i w:val="false"/>
-          <w:caps w:val="false"/>
-          <w:smallCaps w:val="false"/>
-          <w:color w:val="000000"/>
-          <w:spacing w:val="0"/>
-          <w:sz w:val="24"/>
-          <w:szCs w:val="24"/>
-        </w:rPr>
-      </w:r>
-    </w:p>
-    <w:p>
-      <w:pPr>
-        <w:pStyle w:val="Normal"/>
-        <w:rPr>
-          <w:rFonts w:ascii="Time new romance" w:hAnsi="Time new romance"/>
-          <w:b w:val="false"/>
-          <w:b w:val="false"/>
-          <w:i w:val="false"/>
-          <w:i w:val="false"/>
-          <w:caps w:val="false"/>
-          <w:smallCaps w:val="false"/>
-          <w:color w:val="000000"/>
-          <w:spacing w:val="0"/>
-          <w:sz w:val="24"/>
-          <w:szCs w:val="24"/>
-        </w:rPr>
-      </w:pPr>
-      <w:r>
-        <w:rPr>
-          <w:rFonts w:ascii="Time new romance" w:hAnsi="Time new romance"/>
-          <w:b w:val="false"/>
-          <w:i w:val="false"/>
-          <w:caps w:val="false"/>
-          <w:smallCaps w:val="false"/>
-          <w:color w:val="000000"/>
-          <w:spacing w:val="0"/>
-          <w:sz w:val="24"/>
-          <w:szCs w:val="24"/>
-        </w:rPr>
-      </w:r>
-    </w:p>
-    <w:p>
-      <w:pPr>
-        <w:pStyle w:val="Normal"/>
-        <w:rPr>
-          <w:rFonts w:ascii="Time new romance" w:hAnsi="Time new romance"/>
-          <w:b w:val="false"/>
-          <w:b w:val="false"/>
-          <w:i w:val="false"/>
-          <w:i w:val="false"/>
-          <w:caps w:val="false"/>
-          <w:smallCaps w:val="false"/>
-          <w:color w:val="000000"/>
-          <w:spacing w:val="0"/>
-          <w:sz w:val="24"/>
-          <w:szCs w:val="24"/>
-        </w:rPr>
-      </w:pPr>
-      <w:r>
-        <w:rPr>
-          <w:rFonts w:ascii="Time new romance" w:hAnsi="Time new romance"/>
-          <w:b w:val="false"/>
-          <w:i w:val="false"/>
-          <w:caps w:val="false"/>
-          <w:smallCaps w:val="false"/>
-          <w:color w:val="000000"/>
-          <w:spacing w:val="0"/>
-          <w:sz w:val="24"/>
-          <w:szCs w:val="24"/>
-        </w:rPr>
-      </w:r>
-    </w:p>
-    <w:p>
-      <w:pPr>
-        <w:pStyle w:val="Normal"/>
-        <w:rPr>
-          <w:rFonts w:ascii="Time new romance" w:hAnsi="Time new romance"/>
-          <w:b w:val="false"/>
-          <w:b w:val="false"/>
-          <w:i w:val="false"/>
-          <w:i w:val="false"/>
-          <w:caps w:val="false"/>
-          <w:smallCaps w:val="false"/>
-          <w:color w:val="000000"/>
-          <w:spacing w:val="0"/>
-          <w:sz w:val="24"/>
-          <w:szCs w:val="24"/>
-        </w:rPr>
-      </w:pPr>
-      <w:r>
-        <w:rPr>
-          <w:rFonts w:ascii="Time new romance" w:hAnsi="Time new romance"/>
-          <w:b w:val="false"/>
-          <w:i w:val="false"/>
-          <w:caps w:val="false"/>
-          <w:smallCaps w:val="false"/>
-          <w:color w:val="000000"/>
-          <w:spacing w:val="0"/>
-          <w:sz w:val="24"/>
-          <w:szCs w:val="24"/>
-        </w:rPr>
-      </w:r>
-    </w:p>
-    <w:p>
-      <w:pPr>
-        <w:pStyle w:val="Normal"/>
-        <w:rPr>
-          <w:rFonts w:ascii="Time new romance" w:hAnsi="Time new romance"/>
-          <w:b w:val="false"/>
-          <w:b w:val="false"/>
-          <w:i w:val="false"/>
-          <w:i w:val="false"/>
-          <w:caps w:val="false"/>
-          <w:smallCaps w:val="false"/>
-          <w:color w:val="000000"/>
-          <w:spacing w:val="0"/>
-          <w:sz w:val="24"/>
-          <w:szCs w:val="24"/>
-        </w:rPr>
-      </w:pPr>
-      <w:r>
-        <w:rPr/>
-      </w:r>
-    </w:p>
-    <w:p>
-      <w:pPr>
-        <w:pStyle w:val="Normal"/>
-        <w:rPr>
-          <w:rFonts w:ascii="Time new romance" w:hAnsi="Time new romance"/>
-          <w:b w:val="false"/>
-          <w:b w:val="false"/>
-          <w:i w:val="false"/>
-          <w:i w:val="false"/>
-          <w:caps w:val="false"/>
-          <w:smallCaps w:val="false"/>
-          <w:color w:val="000000"/>
-          <w:spacing w:val="0"/>
-          <w:sz w:val="24"/>
-          <w:szCs w:val="24"/>
-        </w:rPr>
-      </w:pPr>
-      <w:r>
-        <w:rPr>
-          <w:rFonts w:ascii="Time new romance" w:hAnsi="Time new romance"/>
-          <w:b w:val="false"/>
-          <w:i w:val="false"/>
-          <w:caps w:val="false"/>
-          <w:smallCaps w:val="false"/>
-          <w:color w:val="000000"/>
-          <w:spacing w:val="0"/>
-          <w:sz w:val="24"/>
-          <w:szCs w:val="24"/>
-        </w:rPr>
-      </w:r>
-    </w:p>
-    <w:p>
-      <w:pPr>
-        <w:pStyle w:val="Normal"/>
-        <w:rPr>
-          <w:rFonts w:ascii="Time new romance" w:hAnsi="Time new romance"/>
-          <w:b w:val="false"/>
-          <w:b w:val="false"/>
-          <w:i w:val="false"/>
-          <w:i w:val="false"/>
-          <w:caps w:val="false"/>
-          <w:smallCaps w:val="false"/>
-          <w:color w:val="000000"/>
-          <w:spacing w:val="0"/>
-          <w:sz w:val="24"/>
-          <w:szCs w:val="24"/>
-        </w:rPr>
-      </w:pPr>
-      <w:r>
-        <w:rPr>
-          <w:rFonts w:ascii="Time new romance" w:hAnsi="Time new romance"/>
-          <w:b w:val="false"/>
-          <w:i w:val="false"/>
-          <w:caps w:val="false"/>
-          <w:smallCaps w:val="false"/>
-          <w:color w:val="000000"/>
-          <w:spacing w:val="0"/>
-          <w:sz w:val="24"/>
-          <w:szCs w:val="24"/>
-        </w:rPr>
-      </w:r>
-    </w:p>
-    <w:p>
-      <w:pPr>
-        <w:pStyle w:val="Normal"/>
-        <w:rPr>
-          <w:rFonts w:ascii="Time new romance" w:hAnsi="Time new romance"/>
-          <w:b w:val="false"/>
-          <w:b w:val="false"/>
-          <w:i w:val="false"/>
-          <w:i w:val="false"/>
-          <w:caps w:val="false"/>
-          <w:smallCaps w:val="false"/>
-          <w:color w:val="000000"/>
-          <w:spacing w:val="0"/>
-          <w:sz w:val="24"/>
-          <w:szCs w:val="24"/>
-        </w:rPr>
-      </w:pPr>
-      <w:r>
-        <w:rPr>
-          <w:rFonts w:ascii="Time new romance" w:hAnsi="Time new romance"/>
-          <w:b w:val="false"/>
-          <w:i w:val="false"/>
-          <w:caps w:val="false"/>
-          <w:smallCaps w:val="false"/>
-          <w:color w:val="000000"/>
-          <w:spacing w:val="0"/>
-          <w:sz w:val="24"/>
-          <w:szCs w:val="24"/>
-        </w:rPr>
-      </w:r>
-    </w:p>
-    <w:p>
-      <w:pPr>
-        <w:pStyle w:val="Normal"/>
-        <w:rPr>
-          <w:rFonts w:ascii="Time new romance" w:hAnsi="Time new romance"/>
-          <w:b w:val="false"/>
-          <w:b w:val="false"/>
-          <w:i w:val="false"/>
-          <w:i w:val="false"/>
-          <w:caps w:val="false"/>
-          <w:smallCaps w:val="false"/>
-          <w:color w:val="000000"/>
-          <w:spacing w:val="0"/>
-          <w:sz w:val="24"/>
-          <w:szCs w:val="24"/>
-        </w:rPr>
-      </w:pPr>
-      <w:r>
-        <w:rPr>
-          <w:rFonts w:ascii="Time new romance" w:hAnsi="Time new romance"/>
-          <w:b w:val="false"/>
-          <w:i w:val="false"/>
-          <w:caps w:val="false"/>
-          <w:smallCaps w:val="false"/>
-          <w:color w:val="000000"/>
-          <w:spacing w:val="0"/>
-          <w:sz w:val="24"/>
-          <w:szCs w:val="24"/>
-        </w:rPr>
-      </w:r>
-    </w:p>
-    <w:p>
-      <w:pPr>
-        <w:pStyle w:val="Normal"/>
-        <w:rPr>
-          <w:rFonts w:ascii="Time new romance" w:hAnsi="Time new romance"/>
-          <w:b w:val="false"/>
-          <w:b w:val="false"/>
-          <w:i w:val="false"/>
-          <w:i w:val="false"/>
-          <w:caps w:val="false"/>
-          <w:smallCaps w:val="false"/>
-          <w:color w:val="000000"/>
-          <w:spacing w:val="0"/>
-          <w:sz w:val="24"/>
-          <w:szCs w:val="24"/>
-        </w:rPr>
-      </w:pPr>
-      <w:r>
-        <w:rPr>
-          <w:rFonts w:ascii="Time new romance" w:hAnsi="Time new romance"/>
-          <w:b w:val="false"/>
-          <w:i w:val="false"/>
-          <w:caps w:val="false"/>
-          <w:smallCaps w:val="false"/>
-          <w:color w:val="000000"/>
-          <w:spacing w:val="0"/>
-          <w:sz w:val="24"/>
-          <w:szCs w:val="24"/>
-        </w:rPr>
         <w:drawing>
-          <wp:anchor behindDoc="0" distT="0" distB="0" distL="0" distR="0" simplePos="0" locked="0" layoutInCell="1" allowOverlap="1" relativeHeight="5">
+          <wp:anchor behindDoc="0" distT="0" distB="0" distL="0" distR="0" simplePos="0" locked="0" layoutInCell="1" allowOverlap="1" relativeHeight="10">
             <wp:simplePos x="0" y="0"/>
             <wp:positionH relativeFrom="column">
-              <wp:posOffset>90805</wp:posOffset>
+              <wp:posOffset>669290</wp:posOffset>
             </wp:positionH>
             <wp:positionV relativeFrom="paragraph">
-              <wp:posOffset>93345</wp:posOffset>
+              <wp:posOffset>129540</wp:posOffset>
             </wp:positionV>
-            <wp:extent cx="4058920" cy="813435"/>
+            <wp:extent cx="4064635" cy="1830705"/>
             <wp:effectExtent l="0" t="0" r="0" b="0"/>
             <wp:wrapSquare wrapText="largest"/>
-            <wp:docPr id="8" name="Object9" descr=""/>
+            <wp:docPr id="8" name="Object4" descr=""/>
             <wp:cNvGraphicFramePr>
               <a:graphicFrameLocks xmlns:a="http://schemas.openxmlformats.org/drawingml/2006/main" noChangeAspect="1"/>
             </wp:cNvGraphicFramePr>
@@ -2349,7 +1576,7 @@
               <a:graphicData uri="http://schemas.openxmlformats.org/drawingml/2006/picture">
                 <pic:pic xmlns:pic="http://schemas.openxmlformats.org/drawingml/2006/picture">
                   <pic:nvPicPr>
-                    <pic:cNvPr id="8" name="Object9" descr=""/>
+                    <pic:cNvPr id="8" name="Object4" descr=""/>
                     <pic:cNvPicPr>
                       <a:picLocks noChangeAspect="1" noChangeArrowheads="1"/>
                     </pic:cNvPicPr>
@@ -2363,7 +1590,7 @@
                   <pic:spPr bwMode="auto">
                     <a:xfrm>
                       <a:off x="0" y="0"/>
-                      <a:ext cx="4058920" cy="813435"/>
+                      <a:ext cx="4064635" cy="1830705"/>
                     </a:xfrm>
                     <a:prstGeom prst="rect">
                       <a:avLst/>
@@ -2405,6 +1632,7 @@
           <w:sz w:val="24"/>
           <w:szCs w:val="24"/>
         </w:rPr>
+        <w:tab/>
       </w:r>
     </w:p>
     <w:p>
@@ -2498,19 +1726,143 @@
           <w:sz w:val="24"/>
           <w:szCs w:val="24"/>
         </w:rPr>
+      </w:r>
+    </w:p>
+    <w:p>
+      <w:pPr>
+        <w:pStyle w:val="Normal"/>
+        <w:rPr>
+          <w:rFonts w:ascii="Time new romance" w:hAnsi="Time new romance"/>
+          <w:b w:val="false"/>
+          <w:b w:val="false"/>
+          <w:i w:val="false"/>
+          <w:i w:val="false"/>
+          <w:caps w:val="false"/>
+          <w:smallCaps w:val="false"/>
+          <w:color w:val="000000"/>
+          <w:spacing w:val="0"/>
+          <w:sz w:val="24"/>
+          <w:szCs w:val="24"/>
+        </w:rPr>
+      </w:pPr>
+      <w:r>
+        <w:rPr>
+          <w:rFonts w:ascii="Time new romance" w:hAnsi="Time new romance"/>
+          <w:b w:val="false"/>
+          <w:i w:val="false"/>
+          <w:caps w:val="false"/>
+          <w:smallCaps w:val="false"/>
+          <w:color w:val="000000"/>
+          <w:spacing w:val="0"/>
+          <w:sz w:val="24"/>
+          <w:szCs w:val="24"/>
+        </w:rPr>
+      </w:r>
+    </w:p>
+    <w:p>
+      <w:pPr>
+        <w:pStyle w:val="Normal"/>
+        <w:rPr>
+          <w:rFonts w:ascii="Time new romance" w:hAnsi="Time new romance"/>
+          <w:b w:val="false"/>
+          <w:b w:val="false"/>
+          <w:i w:val="false"/>
+          <w:i w:val="false"/>
+          <w:caps w:val="false"/>
+          <w:smallCaps w:val="false"/>
+          <w:color w:val="000000"/>
+          <w:spacing w:val="0"/>
+          <w:sz w:val="24"/>
+          <w:szCs w:val="24"/>
+        </w:rPr>
+      </w:pPr>
+      <w:r>
+        <w:rPr>
+          <w:rFonts w:ascii="Time new romance" w:hAnsi="Time new romance"/>
+          <w:b w:val="false"/>
+          <w:i w:val="false"/>
+          <w:caps w:val="false"/>
+          <w:smallCaps w:val="false"/>
+          <w:color w:val="000000"/>
+          <w:spacing w:val="0"/>
+          <w:sz w:val="24"/>
+          <w:szCs w:val="24"/>
+        </w:rPr>
+      </w:r>
+    </w:p>
+    <w:p>
+      <w:pPr>
+        <w:pStyle w:val="Normal"/>
+        <w:rPr>
+          <w:rFonts w:ascii="Time new romance" w:hAnsi="Time new romance"/>
+          <w:b w:val="false"/>
+          <w:b w:val="false"/>
+          <w:i w:val="false"/>
+          <w:i w:val="false"/>
+          <w:caps w:val="false"/>
+          <w:smallCaps w:val="false"/>
+          <w:color w:val="000000"/>
+          <w:spacing w:val="0"/>
+          <w:sz w:val="24"/>
+          <w:szCs w:val="24"/>
+        </w:rPr>
+      </w:pPr>
+      <w:r>
+        <w:rPr>
+          <w:rFonts w:ascii="Time new romance" w:hAnsi="Time new romance"/>
+          <w:b w:val="false"/>
+          <w:i w:val="false"/>
+          <w:caps w:val="false"/>
+          <w:smallCaps w:val="false"/>
+          <w:color w:val="000000"/>
+          <w:spacing w:val="0"/>
+          <w:sz w:val="24"/>
+          <w:szCs w:val="24"/>
+        </w:rPr>
+      </w:r>
+    </w:p>
+    <w:p>
+      <w:pPr>
+        <w:pStyle w:val="Normal"/>
+        <w:rPr>
+          <w:rFonts w:ascii="Time new romance" w:hAnsi="Time new romance"/>
+          <w:b w:val="false"/>
+          <w:b w:val="false"/>
+          <w:i w:val="false"/>
+          <w:i w:val="false"/>
+          <w:caps w:val="false"/>
+          <w:smallCaps w:val="false"/>
+          <w:color w:val="000000"/>
+          <w:spacing w:val="0"/>
+          <w:sz w:val="24"/>
+          <w:szCs w:val="24"/>
+        </w:rPr>
+      </w:pPr>
+      <w:r>
+        <w:rPr>
+          <w:rFonts w:ascii="Time new romance" w:hAnsi="Time new romance"/>
+          <w:b w:val="false"/>
+          <w:i w:val="false"/>
+          <w:caps w:val="false"/>
+          <w:smallCaps w:val="false"/>
+          <w:color w:val="000000"/>
+          <w:spacing w:val="0"/>
+          <w:sz w:val="24"/>
+          <w:szCs w:val="24"/>
+        </w:rPr>
         <w:drawing>
-          <wp:anchor behindDoc="0" distT="0" distB="0" distL="0" distR="0" simplePos="0" locked="0" layoutInCell="1" allowOverlap="1" relativeHeight="6">
+          <wp:anchor behindDoc="0" distT="0" distB="0" distL="0" distR="0" simplePos="0" locked="0" layoutInCell="1" allowOverlap="1" relativeHeight="11">
             <wp:simplePos x="0" y="0"/>
             <wp:positionH relativeFrom="column">
-              <wp:posOffset>89535</wp:posOffset>
+              <wp:posOffset>706120</wp:posOffset>
             </wp:positionH>
             <wp:positionV relativeFrom="paragraph">
-              <wp:posOffset>55245</wp:posOffset>
+              <wp:posOffset>3810</wp:posOffset>
             </wp:positionV>
-            <wp:extent cx="4041775" cy="813435"/>
+            <wp:extent cx="4010025" cy="975360"/>
             <wp:effectExtent l="0" t="0" r="0" b="0"/>
             <wp:wrapSquare wrapText="largest"/>
-            <wp:docPr id="9" name="Object10" descr=""/>
+            <wp:docPr id="9" name="Object6" descr=""/>
             <wp:cNvGraphicFramePr>
               <a:graphicFrameLocks xmlns:a="http://schemas.openxmlformats.org/drawingml/2006/main" noChangeAspect="1"/>
             </wp:cNvGraphicFramePr>
@@ -2518,7 +1870,7 @@
               <a:graphicData uri="http://schemas.openxmlformats.org/drawingml/2006/picture">
                 <pic:pic xmlns:pic="http://schemas.openxmlformats.org/drawingml/2006/picture">
                   <pic:nvPicPr>
-                    <pic:cNvPr id="9" name="Object10" descr=""/>
+                    <pic:cNvPr id="9" name="Object6" descr=""/>
                     <pic:cNvPicPr>
                       <a:picLocks noChangeAspect="1" noChangeArrowheads="1"/>
                     </pic:cNvPicPr>
@@ -2532,7 +1884,7 @@
                   <pic:spPr bwMode="auto">
                     <a:xfrm>
                       <a:off x="0" y="0"/>
-                      <a:ext cx="4041775" cy="813435"/>
+                      <a:ext cx="4010025" cy="975360"/>
                     </a:xfrm>
                     <a:prstGeom prst="rect">
                       <a:avLst/>
@@ -2643,8 +1995,9 @@
         <w:pStyle w:val="Normal"/>
         <w:rPr>
           <w:rFonts w:ascii="Time new romance" w:hAnsi="Time new romance"/>
-          <w:b w:val="false"/>
-          <w:b w:val="false"/>
+          <w:b/>
+          <w:b/>
+          <w:bCs/>
           <w:i w:val="false"/>
           <w:i w:val="false"/>
           <w:caps w:val="false"/>
@@ -2658,7 +2011,114 @@
       <w:r>
         <w:rPr>
           <w:rFonts w:ascii="Time new romance" w:hAnsi="Time new romance"/>
-          <w:b w:val="false"/>
+          <w:b/>
+          <w:bCs/>
+          <w:i w:val="false"/>
+          <w:caps w:val="false"/>
+          <w:smallCaps w:val="false"/>
+          <w:color w:val="000000"/>
+          <w:spacing w:val="0"/>
+          <w:sz w:val="24"/>
+          <w:szCs w:val="24"/>
+        </w:rPr>
+        <w:object>
+          <v:shape id="ole_rId12" style="width:315.75pt;height:64pt" o:ole="">
+            <v:imagedata r:id="rId13" o:title=""/>
+          </v:shape>
+          <o:OLEObject Type="Embed" ProgID="Excel.Sheet.12" ShapeID="ole_rId12" DrawAspect="Content" ObjectID="_768940377" r:id="rId12"/>
+        </w:object>
+      </w:r>
+    </w:p>
+    <w:p>
+      <w:pPr>
+        <w:pStyle w:val="Normal"/>
+        <w:rPr>
+          <w:rFonts w:ascii="Time new romance" w:hAnsi="Time new romance"/>
+          <w:b/>
+          <w:b/>
+          <w:bCs/>
+          <w:i w:val="false"/>
+          <w:i w:val="false"/>
+          <w:caps w:val="false"/>
+          <w:smallCaps w:val="false"/>
+          <w:color w:val="000000"/>
+          <w:spacing w:val="0"/>
+          <w:sz w:val="24"/>
+          <w:szCs w:val="24"/>
+        </w:rPr>
+      </w:pPr>
+      <w:r>
+        <w:rPr>
+          <w:rFonts w:ascii="Time new romance" w:hAnsi="Time new romance"/>
+          <w:b/>
+          <w:bCs/>
+          <w:i w:val="false"/>
+          <w:caps w:val="false"/>
+          <w:smallCaps w:val="false"/>
+          <w:color w:val="000000"/>
+          <w:spacing w:val="0"/>
+          <w:sz w:val="24"/>
+          <w:szCs w:val="24"/>
+        </w:rPr>
+      </w:r>
+    </w:p>
+    <w:p>
+      <w:pPr>
+        <w:pStyle w:val="Normal"/>
+        <w:rPr>
+          <w:rFonts w:ascii="Time new romance" w:hAnsi="Time new romance"/>
+          <w:b/>
+          <w:b/>
+          <w:bCs/>
+          <w:i w:val="false"/>
+          <w:i w:val="false"/>
+          <w:caps w:val="false"/>
+          <w:smallCaps w:val="false"/>
+          <w:color w:val="000000"/>
+          <w:spacing w:val="0"/>
+          <w:sz w:val="24"/>
+          <w:szCs w:val="24"/>
+        </w:rPr>
+      </w:pPr>
+      <w:r>
+        <w:rPr>
+          <w:rFonts w:ascii="Time new romance" w:hAnsi="Time new romance"/>
+          <w:b/>
+          <w:bCs/>
+          <w:i w:val="false"/>
+          <w:caps w:val="false"/>
+          <w:smallCaps w:val="false"/>
+          <w:color w:val="000000"/>
+          <w:spacing w:val="0"/>
+          <w:sz w:val="24"/>
+          <w:szCs w:val="24"/>
+        </w:rPr>
+        <w:tab/>
+      </w:r>
+    </w:p>
+    <w:p>
+      <w:pPr>
+        <w:pStyle w:val="Normal"/>
+        <w:rPr>
+          <w:rFonts w:ascii="Time new romance" w:hAnsi="Time new romance"/>
+          <w:b/>
+          <w:b/>
+          <w:bCs/>
+          <w:i w:val="false"/>
+          <w:i w:val="false"/>
+          <w:caps w:val="false"/>
+          <w:smallCaps w:val="false"/>
+          <w:color w:val="000000"/>
+          <w:spacing w:val="0"/>
+          <w:sz w:val="24"/>
+          <w:szCs w:val="24"/>
+        </w:rPr>
+      </w:pPr>
+      <w:r>
+        <w:rPr>
+          <w:rFonts w:ascii="Time new romance" w:hAnsi="Time new romance"/>
+          <w:b/>
+          <w:bCs/>
           <w:i w:val="false"/>
           <w:caps w:val="false"/>
           <w:smallCaps w:val="false"/>
@@ -2668,18 +2128,18 @@
           <w:szCs w:val="24"/>
         </w:rPr>
         <w:drawing>
-          <wp:anchor behindDoc="0" distT="0" distB="0" distL="0" distR="0" simplePos="0" locked="0" layoutInCell="1" allowOverlap="1" relativeHeight="7">
+          <wp:anchor behindDoc="0" distT="0" distB="0" distL="0" distR="0" simplePos="0" locked="0" layoutInCell="1" allowOverlap="1" relativeHeight="13">
             <wp:simplePos x="0" y="0"/>
             <wp:positionH relativeFrom="column">
-              <wp:posOffset>82550</wp:posOffset>
+              <wp:posOffset>648970</wp:posOffset>
             </wp:positionH>
             <wp:positionV relativeFrom="paragraph">
-              <wp:posOffset>-20955</wp:posOffset>
+              <wp:posOffset>135255</wp:posOffset>
             </wp:positionV>
-            <wp:extent cx="4071620" cy="813435"/>
+            <wp:extent cx="4010025" cy="813435"/>
             <wp:effectExtent l="0" t="0" r="0" b="0"/>
             <wp:wrapSquare wrapText="largest"/>
-            <wp:docPr id="10" name="Object11" descr=""/>
+            <wp:docPr id="10" name="Object8" descr=""/>
             <wp:cNvGraphicFramePr>
               <a:graphicFrameLocks xmlns:a="http://schemas.openxmlformats.org/drawingml/2006/main" noChangeAspect="1"/>
             </wp:cNvGraphicFramePr>
@@ -2687,13 +2147,13 @@
               <a:graphicData uri="http://schemas.openxmlformats.org/drawingml/2006/picture">
                 <pic:pic xmlns:pic="http://schemas.openxmlformats.org/drawingml/2006/picture">
                   <pic:nvPicPr>
-                    <pic:cNvPr id="10" name="Object11" descr=""/>
+                    <pic:cNvPr id="10" name="Object8" descr=""/>
                     <pic:cNvPicPr>
                       <a:picLocks noChangeAspect="1" noChangeArrowheads="1"/>
                     </pic:cNvPicPr>
                   </pic:nvPicPr>
                   <pic:blipFill>
-                    <a:blip r:embed="rId12"/>
+                    <a:blip r:embed="rId14"/>
                     <a:stretch>
                       <a:fillRect/>
                     </a:stretch>
@@ -2701,7 +2161,7 @@
                   <pic:spPr bwMode="auto">
                     <a:xfrm>
                       <a:off x="0" y="0"/>
-                      <a:ext cx="4071620" cy="813435"/>
+                      <a:ext cx="4010025" cy="813435"/>
                     </a:xfrm>
                     <a:prstGeom prst="rect">
                       <a:avLst/>
@@ -2719,68 +2179,6 @@
         <w:pStyle w:val="Normal"/>
         <w:rPr>
           <w:rFonts w:ascii="Time new romance" w:hAnsi="Time new romance"/>
-          <w:b w:val="false"/>
-          <w:b w:val="false"/>
-          <w:i w:val="false"/>
-          <w:i w:val="false"/>
-          <w:caps w:val="false"/>
-          <w:smallCaps w:val="false"/>
-          <w:color w:val="000000"/>
-          <w:spacing w:val="0"/>
-          <w:sz w:val="24"/>
-          <w:szCs w:val="24"/>
-        </w:rPr>
-      </w:pPr>
-      <w:r>
-        <w:rPr>
-          <w:rFonts w:ascii="Time new romance" w:hAnsi="Time new romance"/>
-          <w:b w:val="false"/>
-          <w:i w:val="false"/>
-          <w:caps w:val="false"/>
-          <w:smallCaps w:val="false"/>
-          <w:color w:val="000000"/>
-          <w:spacing w:val="0"/>
-          <w:sz w:val="24"/>
-          <w:szCs w:val="24"/>
-        </w:rPr>
-      </w:r>
-    </w:p>
-    <w:p>
-      <w:pPr>
-        <w:pStyle w:val="Normal"/>
-        <w:rPr>
-          <w:rFonts w:ascii="Time new romance" w:hAnsi="Time new romance"/>
-          <w:b w:val="false"/>
-          <w:b w:val="false"/>
-          <w:i w:val="false"/>
-          <w:i w:val="false"/>
-          <w:caps w:val="false"/>
-          <w:smallCaps w:val="false"/>
-          <w:color w:val="000000"/>
-          <w:spacing w:val="0"/>
-          <w:sz w:val="24"/>
-          <w:szCs w:val="24"/>
-        </w:rPr>
-      </w:pPr>
-      <w:r>
-        <w:rPr>
-          <w:rFonts w:ascii="Time new romance" w:hAnsi="Time new romance"/>
-          <w:b w:val="false"/>
-          <w:i w:val="false"/>
-          <w:caps w:val="false"/>
-          <w:smallCaps w:val="false"/>
-          <w:color w:val="000000"/>
-          <w:spacing w:val="0"/>
-          <w:sz w:val="24"/>
-          <w:szCs w:val="24"/>
-        </w:rPr>
-      </w:r>
-    </w:p>
-    <w:p>
-      <w:pPr>
-        <w:pStyle w:val="Normal"/>
-        <w:rPr>
-          <w:rFonts w:ascii="Time new romance" w:hAnsi="Time new romance"/>
           <w:b/>
           <w:b/>
           <w:bCs/>
@@ -2807,228 +2205,6 @@
           <w:sz w:val="24"/>
           <w:szCs w:val="24"/>
         </w:rPr>
-        <w:drawing>
-          <wp:anchor behindDoc="0" distT="0" distB="0" distL="0" distR="0" simplePos="0" locked="0" layoutInCell="1" allowOverlap="1" relativeHeight="8">
-            <wp:simplePos x="0" y="0"/>
-            <wp:positionH relativeFrom="column">
-              <wp:posOffset>71755</wp:posOffset>
-            </wp:positionH>
-            <wp:positionV relativeFrom="paragraph">
-              <wp:posOffset>121285</wp:posOffset>
-            </wp:positionV>
-            <wp:extent cx="4058920" cy="813435"/>
-            <wp:effectExtent l="0" t="0" r="0" b="0"/>
-            <wp:wrapSquare wrapText="largest"/>
-            <wp:docPr id="11" name="Object12" descr=""/>
-            <wp:cNvGraphicFramePr>
-              <a:graphicFrameLocks xmlns:a="http://schemas.openxmlformats.org/drawingml/2006/main" noChangeAspect="1"/>
-            </wp:cNvGraphicFramePr>
-            <a:graphic xmlns:a="http://schemas.openxmlformats.org/drawingml/2006/main">
-              <a:graphicData uri="http://schemas.openxmlformats.org/drawingml/2006/picture">
-                <pic:pic xmlns:pic="http://schemas.openxmlformats.org/drawingml/2006/picture">
-                  <pic:nvPicPr>
-                    <pic:cNvPr id="11" name="Object12" descr=""/>
-                    <pic:cNvPicPr>
-                      <a:picLocks noChangeAspect="1" noChangeArrowheads="1"/>
-                    </pic:cNvPicPr>
-                  </pic:nvPicPr>
-                  <pic:blipFill>
-                    <a:blip r:embed="rId13"/>
-                    <a:stretch>
-                      <a:fillRect/>
-                    </a:stretch>
-                  </pic:blipFill>
-                  <pic:spPr bwMode="auto">
-                    <a:xfrm>
-                      <a:off x="0" y="0"/>
-                      <a:ext cx="4058920" cy="813435"/>
-                    </a:xfrm>
-                    <a:prstGeom prst="rect">
-                      <a:avLst/>
-                    </a:prstGeom>
-                  </pic:spPr>
-                </pic:pic>
-              </a:graphicData>
-            </a:graphic>
-          </wp:anchor>
-        </w:drawing>
-      </w:r>
-    </w:p>
-    <w:p>
-      <w:pPr>
-        <w:pStyle w:val="Normal"/>
-        <w:rPr>
-          <w:rFonts w:ascii="Time new romance" w:hAnsi="Time new romance"/>
-          <w:b/>
-          <w:b/>
-          <w:bCs/>
-          <w:i w:val="false"/>
-          <w:i w:val="false"/>
-          <w:caps w:val="false"/>
-          <w:smallCaps w:val="false"/>
-          <w:color w:val="000000"/>
-          <w:spacing w:val="0"/>
-          <w:sz w:val="24"/>
-          <w:szCs w:val="24"/>
-        </w:rPr>
-      </w:pPr>
-      <w:r>
-        <w:rPr>
-          <w:rFonts w:ascii="Time new romance" w:hAnsi="Time new romance"/>
-          <w:b/>
-          <w:bCs/>
-          <w:i w:val="false"/>
-          <w:caps w:val="false"/>
-          <w:smallCaps w:val="false"/>
-          <w:color w:val="000000"/>
-          <w:spacing w:val="0"/>
-          <w:sz w:val="24"/>
-          <w:szCs w:val="24"/>
-        </w:rPr>
-      </w:r>
-    </w:p>
-    <w:p>
-      <w:pPr>
-        <w:pStyle w:val="Normal"/>
-        <w:rPr>
-          <w:rFonts w:ascii="Time new romance" w:hAnsi="Time new romance"/>
-          <w:b/>
-          <w:b/>
-          <w:bCs/>
-          <w:i w:val="false"/>
-          <w:i w:val="false"/>
-          <w:caps w:val="false"/>
-          <w:smallCaps w:val="false"/>
-          <w:color w:val="000000"/>
-          <w:spacing w:val="0"/>
-          <w:sz w:val="24"/>
-          <w:szCs w:val="24"/>
-        </w:rPr>
-      </w:pPr>
-      <w:r>
-        <w:rPr>
-          <w:rFonts w:ascii="Time new romance" w:hAnsi="Time new romance"/>
-          <w:b/>
-          <w:bCs/>
-          <w:i w:val="false"/>
-          <w:caps w:val="false"/>
-          <w:smallCaps w:val="false"/>
-          <w:color w:val="000000"/>
-          <w:spacing w:val="0"/>
-          <w:sz w:val="24"/>
-          <w:szCs w:val="24"/>
-        </w:rPr>
-      </w:r>
-    </w:p>
-    <w:p>
-      <w:pPr>
-        <w:pStyle w:val="Normal"/>
-        <w:rPr>
-          <w:rFonts w:ascii="Time new romance" w:hAnsi="Time new romance"/>
-          <w:b/>
-          <w:b/>
-          <w:bCs/>
-          <w:i w:val="false"/>
-          <w:i w:val="false"/>
-          <w:caps w:val="false"/>
-          <w:smallCaps w:val="false"/>
-          <w:color w:val="000000"/>
-          <w:spacing w:val="0"/>
-          <w:sz w:val="24"/>
-          <w:szCs w:val="24"/>
-        </w:rPr>
-      </w:pPr>
-      <w:r>
-        <w:rPr>
-          <w:rFonts w:ascii="Time new romance" w:hAnsi="Time new romance"/>
-          <w:b/>
-          <w:bCs/>
-          <w:i w:val="false"/>
-          <w:caps w:val="false"/>
-          <w:smallCaps w:val="false"/>
-          <w:color w:val="000000"/>
-          <w:spacing w:val="0"/>
-          <w:sz w:val="24"/>
-          <w:szCs w:val="24"/>
-        </w:rPr>
-      </w:r>
-    </w:p>
-    <w:p>
-      <w:pPr>
-        <w:pStyle w:val="Normal"/>
-        <w:rPr>
-          <w:rFonts w:ascii="Time new romance" w:hAnsi="Time new romance"/>
-          <w:b/>
-          <w:b/>
-          <w:bCs/>
-          <w:i w:val="false"/>
-          <w:i w:val="false"/>
-          <w:caps w:val="false"/>
-          <w:smallCaps w:val="false"/>
-          <w:color w:val="000000"/>
-          <w:spacing w:val="0"/>
-          <w:sz w:val="24"/>
-          <w:szCs w:val="24"/>
-        </w:rPr>
-      </w:pPr>
-      <w:r>
-        <w:rPr>
-          <w:rFonts w:ascii="Time new romance" w:hAnsi="Time new romance"/>
-          <w:b/>
-          <w:bCs/>
-          <w:i w:val="false"/>
-          <w:caps w:val="false"/>
-          <w:smallCaps w:val="false"/>
-          <w:color w:val="000000"/>
-          <w:spacing w:val="0"/>
-          <w:sz w:val="24"/>
-          <w:szCs w:val="24"/>
-        </w:rPr>
-        <w:drawing>
-          <wp:anchor behindDoc="0" distT="0" distB="0" distL="0" distR="0" simplePos="0" locked="0" layoutInCell="1" allowOverlap="1" relativeHeight="9">
-            <wp:simplePos x="0" y="0"/>
-            <wp:positionH relativeFrom="column">
-              <wp:posOffset>210820</wp:posOffset>
-            </wp:positionH>
-            <wp:positionV relativeFrom="paragraph">
-              <wp:posOffset>68580</wp:posOffset>
-            </wp:positionV>
-            <wp:extent cx="4137660" cy="813435"/>
-            <wp:effectExtent l="0" t="0" r="0" b="0"/>
-            <wp:wrapSquare wrapText="largest"/>
-            <wp:docPr id="12" name="Object13" descr=""/>
-            <wp:cNvGraphicFramePr>
-              <a:graphicFrameLocks xmlns:a="http://schemas.openxmlformats.org/drawingml/2006/main" noChangeAspect="1"/>
-            </wp:cNvGraphicFramePr>
-            <a:graphic xmlns:a="http://schemas.openxmlformats.org/drawingml/2006/main">
-              <a:graphicData uri="http://schemas.openxmlformats.org/drawingml/2006/picture">
-                <pic:pic xmlns:pic="http://schemas.openxmlformats.org/drawingml/2006/picture">
-                  <pic:nvPicPr>
-                    <pic:cNvPr id="12" name="Object13" descr=""/>
-                    <pic:cNvPicPr>
-                      <a:picLocks noChangeAspect="1" noChangeArrowheads="1"/>
-                    </pic:cNvPicPr>
-                  </pic:nvPicPr>
-                  <pic:blipFill>
-                    <a:blip r:embed="rId14"/>
-                    <a:stretch>
-                      <a:fillRect/>
-                    </a:stretch>
-                  </pic:blipFill>
-                  <pic:spPr bwMode="auto">
-                    <a:xfrm>
-                      <a:off x="0" y="0"/>
-                      <a:ext cx="4137660" cy="813435"/>
-                    </a:xfrm>
-                    <a:prstGeom prst="rect">
-                      <a:avLst/>
-                    </a:prstGeom>
-                  </pic:spPr>
-                </pic:pic>
-              </a:graphicData>
-            </a:graphic>
-          </wp:anchor>
-        </w:drawing>
       </w:r>
     </w:p>
     <w:p>
@@ -3245,7 +2421,7 @@
         </w:tblBorders>
         <w:tblCellMar>
           <w:top w:w="0" w:type="dxa"/>
-          <w:left w:w="93" w:type="dxa"/>
+          <w:left w:w="83" w:type="dxa"/>
           <w:bottom w:w="0" w:type="dxa"/>
           <w:right w:w="108" w:type="dxa"/>
         </w:tblCellMar>
@@ -9121,7 +8297,7 @@
             <wp:extent cx="5200650" cy="7477125"/>
             <wp:effectExtent l="0" t="0" r="0" b="0"/>
             <wp:wrapSquare wrapText="largest"/>
-            <wp:docPr id="13" name="Image1" descr=""/>
+            <wp:docPr id="11" name="Image1" descr=""/>
             <wp:cNvGraphicFramePr>
               <a:graphicFrameLocks xmlns:a="http://schemas.openxmlformats.org/drawingml/2006/main" noChangeAspect="1"/>
             </wp:cNvGraphicFramePr>
@@ -9129,7 +8305,7 @@
               <a:graphicData uri="http://schemas.openxmlformats.org/drawingml/2006/picture">
                 <pic:pic xmlns:pic="http://schemas.openxmlformats.org/drawingml/2006/picture">
                   <pic:nvPicPr>
-                    <pic:cNvPr id="13" name="Image1" descr=""/>
+                    <pic:cNvPr id="11" name="Image1" descr=""/>
                     <pic:cNvPicPr>
                       <a:picLocks noChangeAspect="1" noChangeArrowheads="1"/>
                     </pic:cNvPicPr>
@@ -9840,6 +9016,38 @@
       <w:u w:val="none"/>
     </w:rPr>
   </w:style>
+  <w:style w:type="character" w:styleId="ListLabel15">
+    <w:name w:val="ListLabel 15"/>
+    <w:qFormat/>
+    <w:rPr>
+      <w:rFonts w:ascii="Times New Roman" w:hAnsi="Times New Roman" w:eastAsia="Times New Roman" w:cs="Times New Roman"/>
+      <w:b w:val="false"/>
+      <w:i/>
+      <w:caps w:val="false"/>
+      <w:smallCaps w:val="false"/>
+      <w:color w:val="000000"/>
+      <w:spacing w:val="0"/>
+      <w:sz w:val="24"/>
+      <w:szCs w:val="24"/>
+      <w:u w:val="none"/>
+    </w:rPr>
+  </w:style>
+  <w:style w:type="character" w:styleId="ListLabel16">
+    <w:name w:val="ListLabel 16"/>
+    <w:qFormat/>
+    <w:rPr>
+      <w:rFonts w:ascii="Times New Roman" w:hAnsi="Times New Roman" w:eastAsia="Times New Roman" w:cs="Times New Roman"/>
+      <w:b w:val="false"/>
+      <w:i/>
+      <w:caps w:val="false"/>
+      <w:smallCaps w:val="false"/>
+      <w:color w:val="000000"/>
+      <w:spacing w:val="0"/>
+      <w:sz w:val="24"/>
+      <w:szCs w:val="24"/>
+      <w:u w:val="none"/>
+    </w:rPr>
+  </w:style>
   <w:style w:type="paragraph" w:styleId="Heading">
     <w:name w:val="Heading"/>
     <w:basedOn w:val="Normal"/>

</xml_diff>